<commit_message>
half way through problem 2 and edited gitignore
</commit_message>
<xml_diff>
--- a/Recovery & Serializability practice/team2.docx
+++ b/Recovery & Serializability practice/team2.docx
@@ -33,7 +33,6 @@
     <w:p>
       <w:pPr>
         <w:pStyle w:val="ListParagraph"/>
-        <w:ind w:left="1440"/>
       </w:pPr>
       <w:r>
         <w:t>Firstly, Conflict Equivalence of two histories H and H’ indicates that both histories are defined over the same set of transactions {T1 … Tn}. Thus, the serialization graph</w:t>
@@ -54,166 +53,151 @@
     <w:p>
       <w:pPr>
         <w:pStyle w:val="ListParagraph"/>
-        <w:ind w:left="1440"/>
       </w:pPr>
     </w:p>
     <w:p>
       <w:pPr>
         <w:pStyle w:val="ListParagraph"/>
-        <w:ind w:left="1440"/>
-      </w:pPr>
-      <w:r>
-        <w:t xml:space="preserve">Secondly, Conflict Equivalence of two histories indicate that </w:t>
-      </w:r>
-      <w:r>
-        <w:t>for any pair of conflicting</w:t>
+      </w:pPr>
+      <w:r>
+        <w:t xml:space="preserve">Secondly, Conflict Equivalence of two histories indicate that for any pair of conflicting operations pi and </w:t>
+      </w:r>
+      <w:proofErr w:type="spellStart"/>
+      <w:r>
+        <w:t>qj</w:t>
+      </w:r>
+      <w:proofErr w:type="spellEnd"/>
+      <w:r>
+        <w:t xml:space="preserve"> belonging to non-</w:t>
+      </w:r>
+      <w:proofErr w:type="spellStart"/>
+      <w:r>
+        <w:t>abored</w:t>
+      </w:r>
+      <w:proofErr w:type="spellEnd"/>
+      <w:r>
+        <w:t xml:space="preserve"> transactions </w:t>
+      </w:r>
+      <w:proofErr w:type="spellStart"/>
+      <w:r>
+        <w:t>Ti</w:t>
+      </w:r>
+      <w:proofErr w:type="spellEnd"/>
+      <w:r>
+        <w:t xml:space="preserve"> and </w:t>
+      </w:r>
+      <w:proofErr w:type="spellStart"/>
+      <w:r>
+        <w:t>Tj</w:t>
+      </w:r>
+      <w:proofErr w:type="spellEnd"/>
+      <w:r>
+        <w:t xml:space="preserve">, if pi &lt;H </w:t>
+      </w:r>
+      <w:proofErr w:type="spellStart"/>
+      <w:r>
+        <w:t>qj</w:t>
+      </w:r>
+      <w:proofErr w:type="spellEnd"/>
+      <w:r>
+        <w:t xml:space="preserve">, then </w:t>
+      </w:r>
+      <w:proofErr w:type="spellStart"/>
+      <w:r>
+        <w:t>pj</w:t>
+      </w:r>
+      <w:proofErr w:type="spellEnd"/>
+      <w:r>
+        <w:t xml:space="preserve"> &lt;H’ </w:t>
+      </w:r>
+      <w:proofErr w:type="spellStart"/>
+      <w:r>
+        <w:t>qj</w:t>
+      </w:r>
+      <w:proofErr w:type="spellEnd"/>
+      <w:r>
+        <w:t xml:space="preserve">. </w:t>
+      </w:r>
+    </w:p>
+    <w:p>
+      <w:pPr>
+        <w:pStyle w:val="ListParagraph"/>
+      </w:pPr>
+      <w:r>
+        <w:t xml:space="preserve">Similarly, in a serialization graph, any pair of conflicting operations pi and </w:t>
+      </w:r>
+      <w:proofErr w:type="spellStart"/>
+      <w:r>
+        <w:t>qj</w:t>
+      </w:r>
+      <w:proofErr w:type="spellEnd"/>
+      <w:r>
+        <w:t xml:space="preserve"> belonging to </w:t>
+      </w:r>
+      <w:proofErr w:type="spellStart"/>
+      <w:r>
+        <w:t>Ti</w:t>
+      </w:r>
+      <w:proofErr w:type="spellEnd"/>
+      <w:r>
+        <w:t xml:space="preserve"> and </w:t>
+      </w:r>
+      <w:proofErr w:type="spellStart"/>
+      <w:r>
+        <w:t>Tj</w:t>
+      </w:r>
+      <w:proofErr w:type="spellEnd"/>
+      <w:r>
+        <w:t xml:space="preserve"> in the set of transactions {T1 … Tn} would cause a directed edge to be drawn from </w:t>
+      </w:r>
+      <w:r>
+        <w:t xml:space="preserve">node </w:t>
+      </w:r>
+      <w:proofErr w:type="spellStart"/>
+      <w:r>
+        <w:t>Ti</w:t>
+      </w:r>
+      <w:proofErr w:type="spellEnd"/>
+      <w:r>
+        <w:t xml:space="preserve"> to</w:t>
+      </w:r>
+      <w:r>
+        <w:t xml:space="preserve"> node</w:t>
       </w:r>
       <w:r>
         <w:t xml:space="preserve"> </w:t>
       </w:r>
-      <w:r>
-        <w:t xml:space="preserve">operations pi and </w:t>
-      </w:r>
       <w:proofErr w:type="spellStart"/>
       <w:r>
-        <w:t>qj</w:t>
+        <w:t>Tj</w:t>
       </w:r>
       <w:proofErr w:type="spellEnd"/>
       <w:r>
-        <w:t xml:space="preserve"> belonging to non-</w:t>
-      </w:r>
-      <w:proofErr w:type="spellStart"/>
-      <w:r>
-        <w:t>abored</w:t>
-      </w:r>
-      <w:proofErr w:type="spellEnd"/>
-      <w:r>
-        <w:t xml:space="preserve"> transactions </w:t>
-      </w:r>
-      <w:proofErr w:type="spellStart"/>
-      <w:r>
-        <w:t>Ti</w:t>
-      </w:r>
-      <w:proofErr w:type="spellEnd"/>
-      <w:r>
-        <w:t xml:space="preserve"> and </w:t>
-      </w:r>
-      <w:proofErr w:type="spellStart"/>
-      <w:r>
-        <w:t>Tj</w:t>
-      </w:r>
-      <w:proofErr w:type="spellEnd"/>
-      <w:r>
-        <w:t xml:space="preserve">, if pi &lt;H </w:t>
-      </w:r>
-      <w:proofErr w:type="spellStart"/>
-      <w:r>
-        <w:t>qj</w:t>
-      </w:r>
-      <w:proofErr w:type="spellEnd"/>
-      <w:r>
-        <w:t xml:space="preserve">, then </w:t>
-      </w:r>
-      <w:proofErr w:type="spellStart"/>
-      <w:r>
-        <w:t>pj</w:t>
-      </w:r>
-      <w:proofErr w:type="spellEnd"/>
-      <w:r>
-        <w:t xml:space="preserve"> &lt;H’ </w:t>
-      </w:r>
-      <w:proofErr w:type="spellStart"/>
-      <w:r>
-        <w:t>qj</w:t>
-      </w:r>
-      <w:proofErr w:type="spellEnd"/>
-      <w:r>
-        <w:t xml:space="preserve">. </w:t>
+        <w:t>.</w:t>
       </w:r>
     </w:p>
     <w:p>
       <w:pPr>
         <w:pStyle w:val="ListParagraph"/>
-        <w:ind w:left="1440"/>
-      </w:pPr>
-      <w:r>
-        <w:t xml:space="preserve">Similarly, in a serialization graph, any pair of conflicting operations pi and </w:t>
-      </w:r>
-      <w:proofErr w:type="spellStart"/>
-      <w:r>
-        <w:t>qj</w:t>
-      </w:r>
-      <w:proofErr w:type="spellEnd"/>
-      <w:r>
-        <w:t xml:space="preserve"> belonging to </w:t>
-      </w:r>
-      <w:proofErr w:type="spellStart"/>
-      <w:r>
-        <w:t>Ti</w:t>
-      </w:r>
-      <w:proofErr w:type="spellEnd"/>
-      <w:r>
-        <w:t xml:space="preserve"> and </w:t>
-      </w:r>
-      <w:proofErr w:type="spellStart"/>
-      <w:r>
-        <w:t>Tj</w:t>
-      </w:r>
-      <w:proofErr w:type="spellEnd"/>
-      <w:r>
-        <w:t xml:space="preserve"> in the set of transactions {T1 … Tn} would cause a directed edge to be drawn from </w:t>
-      </w:r>
-      <w:r>
-        <w:t xml:space="preserve">node </w:t>
-      </w:r>
-      <w:proofErr w:type="spellStart"/>
-      <w:r>
-        <w:t>Ti</w:t>
-      </w:r>
-      <w:proofErr w:type="spellEnd"/>
-      <w:r>
-        <w:t xml:space="preserve"> to</w:t>
-      </w:r>
-      <w:r>
-        <w:t xml:space="preserve"> node</w:t>
-      </w:r>
-      <w:r>
-        <w:t xml:space="preserve"> </w:t>
-      </w:r>
-      <w:proofErr w:type="spellStart"/>
-      <w:r>
-        <w:t>Tj</w:t>
-      </w:r>
-      <w:proofErr w:type="spellEnd"/>
-      <w:r>
-        <w:t>.</w:t>
+      </w:pPr>
+      <w:r>
+        <w:t xml:space="preserve">Thus, the serialization graphs of H and H’ would have the same set of </w:t>
+      </w:r>
+      <w:r>
+        <w:t xml:space="preserve">directed </w:t>
+      </w:r>
+      <w:r>
+        <w:t>edges.</w:t>
       </w:r>
     </w:p>
     <w:p>
       <w:pPr>
         <w:pStyle w:val="ListParagraph"/>
-        <w:ind w:left="1440"/>
-      </w:pPr>
-      <w:r>
-        <w:t xml:space="preserve">Thus, the serialization graphs of H and H’ would have the same set of </w:t>
-      </w:r>
-      <w:r>
-        <w:t xml:space="preserve">directed </w:t>
-      </w:r>
-      <w:r>
-        <w:t>edges.</w:t>
-      </w:r>
+      </w:pPr>
     </w:p>
     <w:p>
       <w:pPr>
         <w:pStyle w:val="ListParagraph"/>
-        <w:ind w:left="1440"/>
-      </w:pPr>
-    </w:p>
-    <w:p>
-      <w:pPr>
-        <w:pStyle w:val="ListParagraph"/>
-        <w:ind w:left="1440"/>
       </w:pPr>
       <w:r>
         <w:t>Since the serialization graphs of H and H’ have the same sets of edges and nodes, they are identical.</w:t>
@@ -227,8 +211,488 @@
           <w:numId w:val="1"/>
         </w:numPr>
       </w:pPr>
+    </w:p>
+    <w:p>
+      <w:pPr>
+        <w:pStyle w:val="ListParagraph"/>
+      </w:pPr>
+      <w:r>
+        <w:t>Serialization graphs for each history:</w:t>
+      </w:r>
+    </w:p>
+    <w:p>
+      <w:pPr>
+        <w:ind w:firstLine="720"/>
+      </w:pPr>
+      <w:r>
+        <w:t xml:space="preserve">H1:  </w:t>
+      </w:r>
+      <w:r>
+        <w:rPr>
+          <w:noProof/>
+        </w:rPr>
+        <w:drawing>
+          <wp:inline distT="0" distB="0" distL="0" distR="0" wp14:anchorId="2D3012A2" wp14:editId="797D9604">
+            <wp:extent cx="939800" cy="647700"/>
+            <wp:effectExtent l="0" t="0" r="0" b="0"/>
+            <wp:docPr id="2" name="Picture 2"/>
+            <wp:cNvGraphicFramePr>
+              <a:graphicFrameLocks xmlns:a="http://schemas.openxmlformats.org/drawingml/2006/main" noChangeAspect="1"/>
+            </wp:cNvGraphicFramePr>
+            <a:graphic xmlns:a="http://schemas.openxmlformats.org/drawingml/2006/main">
+              <a:graphicData uri="http://schemas.openxmlformats.org/drawingml/2006/picture">
+                <pic:pic xmlns:pic="http://schemas.openxmlformats.org/drawingml/2006/picture">
+                  <pic:nvPicPr>
+                    <pic:cNvPr id="0" name="Picture 6"/>
+                    <pic:cNvPicPr>
+                      <a:picLocks noChangeAspect="1" noChangeArrowheads="1"/>
+                    </pic:cNvPicPr>
+                  </pic:nvPicPr>
+                  <pic:blipFill>
+                    <a:blip r:embed="rId7">
+                      <a:extLst>
+                        <a:ext uri="{28A0092B-C50C-407E-A947-70E740481C1C}">
+                          <a14:useLocalDpi xmlns:a14="http://schemas.microsoft.com/office/drawing/2010/main" val="0"/>
+                        </a:ext>
+                      </a:extLst>
+                    </a:blip>
+                    <a:srcRect/>
+                    <a:stretch>
+                      <a:fillRect/>
+                    </a:stretch>
+                  </pic:blipFill>
+                  <pic:spPr bwMode="auto">
+                    <a:xfrm>
+                      <a:off x="0" y="0"/>
+                      <a:ext cx="939800" cy="647700"/>
+                    </a:xfrm>
+                    <a:prstGeom prst="rect">
+                      <a:avLst/>
+                    </a:prstGeom>
+                    <a:noFill/>
+                    <a:ln>
+                      <a:noFill/>
+                    </a:ln>
+                  </pic:spPr>
+                </pic:pic>
+              </a:graphicData>
+            </a:graphic>
+          </wp:inline>
+        </w:drawing>
+      </w:r>
+    </w:p>
+    <w:p>
+      <w:pPr>
+        <w:ind w:firstLine="720"/>
+      </w:pPr>
+      <w:r>
+        <w:t xml:space="preserve">H2: </w:t>
+      </w:r>
+      <w:r>
+        <w:rPr>
+          <w:noProof/>
+        </w:rPr>
+        <w:drawing>
+          <wp:inline distT="0" distB="0" distL="0" distR="0" wp14:anchorId="7E058B1A" wp14:editId="3D6395F3">
+            <wp:extent cx="1054100" cy="762000"/>
+            <wp:effectExtent l="0" t="0" r="0" b="0"/>
+            <wp:docPr id="3" name="Picture 3"/>
+            <wp:cNvGraphicFramePr>
+              <a:graphicFrameLocks xmlns:a="http://schemas.openxmlformats.org/drawingml/2006/main" noChangeAspect="1"/>
+            </wp:cNvGraphicFramePr>
+            <a:graphic xmlns:a="http://schemas.openxmlformats.org/drawingml/2006/main">
+              <a:graphicData uri="http://schemas.openxmlformats.org/drawingml/2006/picture">
+                <pic:pic xmlns:pic="http://schemas.openxmlformats.org/drawingml/2006/picture">
+                  <pic:nvPicPr>
+                    <pic:cNvPr id="0" name="Picture 8"/>
+                    <pic:cNvPicPr>
+                      <a:picLocks noChangeAspect="1" noChangeArrowheads="1"/>
+                    </pic:cNvPicPr>
+                  </pic:nvPicPr>
+                  <pic:blipFill>
+                    <a:blip r:embed="rId8">
+                      <a:extLst>
+                        <a:ext uri="{28A0092B-C50C-407E-A947-70E740481C1C}">
+                          <a14:useLocalDpi xmlns:a14="http://schemas.microsoft.com/office/drawing/2010/main" val="0"/>
+                        </a:ext>
+                      </a:extLst>
+                    </a:blip>
+                    <a:srcRect/>
+                    <a:stretch>
+                      <a:fillRect/>
+                    </a:stretch>
+                  </pic:blipFill>
+                  <pic:spPr bwMode="auto">
+                    <a:xfrm>
+                      <a:off x="0" y="0"/>
+                      <a:ext cx="1054100" cy="762000"/>
+                    </a:xfrm>
+                    <a:prstGeom prst="rect">
+                      <a:avLst/>
+                    </a:prstGeom>
+                    <a:noFill/>
+                    <a:ln>
+                      <a:noFill/>
+                    </a:ln>
+                  </pic:spPr>
+                </pic:pic>
+              </a:graphicData>
+            </a:graphic>
+          </wp:inline>
+        </w:drawing>
+      </w:r>
+    </w:p>
+    <w:p>
+      <w:pPr>
+        <w:ind w:firstLine="720"/>
+      </w:pPr>
+      <w:r>
+        <w:t xml:space="preserve">H3: </w:t>
+      </w:r>
+      <w:r>
+        <w:rPr>
+          <w:noProof/>
+        </w:rPr>
+        <w:drawing>
+          <wp:inline distT="0" distB="0" distL="0" distR="0" wp14:anchorId="21EC07AD" wp14:editId="3D962690">
+            <wp:extent cx="1244600" cy="800100"/>
+            <wp:effectExtent l="0" t="0" r="0" b="0"/>
+            <wp:docPr id="4" name="Picture 4"/>
+            <wp:cNvGraphicFramePr>
+              <a:graphicFrameLocks xmlns:a="http://schemas.openxmlformats.org/drawingml/2006/main" noChangeAspect="1"/>
+            </wp:cNvGraphicFramePr>
+            <a:graphic xmlns:a="http://schemas.openxmlformats.org/drawingml/2006/main">
+              <a:graphicData uri="http://schemas.openxmlformats.org/drawingml/2006/picture">
+                <pic:pic xmlns:pic="http://schemas.openxmlformats.org/drawingml/2006/picture">
+                  <pic:nvPicPr>
+                    <pic:cNvPr id="0" name="Picture 10"/>
+                    <pic:cNvPicPr>
+                      <a:picLocks noChangeAspect="1" noChangeArrowheads="1"/>
+                    </pic:cNvPicPr>
+                  </pic:nvPicPr>
+                  <pic:blipFill>
+                    <a:blip r:embed="rId9">
+                      <a:extLst>
+                        <a:ext uri="{28A0092B-C50C-407E-A947-70E740481C1C}">
+                          <a14:useLocalDpi xmlns:a14="http://schemas.microsoft.com/office/drawing/2010/main" val="0"/>
+                        </a:ext>
+                      </a:extLst>
+                    </a:blip>
+                    <a:srcRect/>
+                    <a:stretch>
+                      <a:fillRect/>
+                    </a:stretch>
+                  </pic:blipFill>
+                  <pic:spPr bwMode="auto">
+                    <a:xfrm>
+                      <a:off x="0" y="0"/>
+                      <a:ext cx="1244600" cy="800100"/>
+                    </a:xfrm>
+                    <a:prstGeom prst="rect">
+                      <a:avLst/>
+                    </a:prstGeom>
+                    <a:noFill/>
+                    <a:ln>
+                      <a:noFill/>
+                    </a:ln>
+                  </pic:spPr>
+                </pic:pic>
+              </a:graphicData>
+            </a:graphic>
+          </wp:inline>
+        </w:drawing>
+      </w:r>
+    </w:p>
+    <w:p>
+      <w:pPr>
+        <w:ind w:firstLine="720"/>
+        <w:rPr>
+          <w:rFonts w:ascii="Calibri" w:eastAsia="Times New Roman" w:hAnsi="Calibri" w:cs="Calibri"/>
+          <w:sz w:val="22"/>
+          <w:szCs w:val="22"/>
+          <w:lang w:eastAsia="en-US"/>
+        </w:rPr>
+      </w:pPr>
+      <w:r>
+        <w:t>H4:</w:t>
+      </w:r>
+      <w:r>
+        <w:t xml:space="preserve"> </w:t>
+      </w:r>
+      <w:r>
+        <w:rPr>
+          <w:noProof/>
+        </w:rPr>
+        <w:drawing>
+          <wp:inline distT="0" distB="0" distL="0" distR="0" wp14:anchorId="28E32DA5" wp14:editId="7DF269DA">
+            <wp:extent cx="1384300" cy="774700"/>
+            <wp:effectExtent l="0" t="0" r="0" b="0"/>
+            <wp:docPr id="5" name="Picture 5"/>
+            <wp:cNvGraphicFramePr>
+              <a:graphicFrameLocks xmlns:a="http://schemas.openxmlformats.org/drawingml/2006/main" noChangeAspect="1"/>
+            </wp:cNvGraphicFramePr>
+            <a:graphic xmlns:a="http://schemas.openxmlformats.org/drawingml/2006/main">
+              <a:graphicData uri="http://schemas.openxmlformats.org/drawingml/2006/picture">
+                <pic:pic xmlns:pic="http://schemas.openxmlformats.org/drawingml/2006/picture">
+                  <pic:nvPicPr>
+                    <pic:cNvPr id="0" name="Picture 12"/>
+                    <pic:cNvPicPr>
+                      <a:picLocks noChangeAspect="1" noChangeArrowheads="1"/>
+                    </pic:cNvPicPr>
+                  </pic:nvPicPr>
+                  <pic:blipFill>
+                    <a:blip r:embed="rId10">
+                      <a:extLst>
+                        <a:ext uri="{28A0092B-C50C-407E-A947-70E740481C1C}">
+                          <a14:useLocalDpi xmlns:a14="http://schemas.microsoft.com/office/drawing/2010/main" val="0"/>
+                        </a:ext>
+                      </a:extLst>
+                    </a:blip>
+                    <a:srcRect/>
+                    <a:stretch>
+                      <a:fillRect/>
+                    </a:stretch>
+                  </pic:blipFill>
+                  <pic:spPr bwMode="auto">
+                    <a:xfrm>
+                      <a:off x="0" y="0"/>
+                      <a:ext cx="1384300" cy="774700"/>
+                    </a:xfrm>
+                    <a:prstGeom prst="rect">
+                      <a:avLst/>
+                    </a:prstGeom>
+                    <a:noFill/>
+                    <a:ln>
+                      <a:noFill/>
+                    </a:ln>
+                  </pic:spPr>
+                </pic:pic>
+              </a:graphicData>
+            </a:graphic>
+          </wp:inline>
+        </w:drawing>
+      </w:r>
+    </w:p>
+    <w:p>
+      <w:pPr>
+        <w:ind w:firstLine="720"/>
+        <w:rPr>
+          <w:rFonts w:ascii="Calibri" w:eastAsia="Times New Roman" w:hAnsi="Calibri" w:cs="Calibri"/>
+          <w:sz w:val="22"/>
+          <w:szCs w:val="22"/>
+          <w:lang w:eastAsia="en-US"/>
+        </w:rPr>
+      </w:pPr>
+    </w:p>
+    <w:p>
+      <w:pPr>
+        <w:ind w:firstLine="720"/>
+        <w:rPr>
+          <w:rFonts w:ascii="Calibri" w:eastAsia="Times New Roman" w:hAnsi="Calibri" w:cs="Calibri"/>
+          <w:sz w:val="22"/>
+          <w:szCs w:val="22"/>
+          <w:lang w:eastAsia="en-US"/>
+        </w:rPr>
+      </w:pPr>
+    </w:p>
+    <w:p>
+      <w:pPr>
+        <w:pStyle w:val="ListParagraph"/>
+        <w:numPr>
+          <w:ilvl w:val="0"/>
+          <w:numId w:val="2"/>
+        </w:numPr>
+        <w:rPr>
+          <w:rFonts w:ascii="Calibri" w:eastAsia="Times New Roman" w:hAnsi="Calibri" w:cs="Calibri"/>
+          <w:sz w:val="22"/>
+          <w:szCs w:val="22"/>
+          <w:lang w:eastAsia="en-US"/>
+        </w:rPr>
+      </w:pPr>
+      <w:r>
+        <w:rPr>
+          <w:rFonts w:ascii="Calibri" w:eastAsia="Times New Roman" w:hAnsi="Calibri" w:cs="Calibri"/>
+          <w:sz w:val="22"/>
+          <w:szCs w:val="22"/>
+          <w:lang w:eastAsia="en-US"/>
+        </w:rPr>
+        <w:t>H1 and H2 are conflict equivalent since they have the identical serialization graph</w:t>
+      </w:r>
+    </w:p>
+    <w:p>
+      <w:pPr>
+        <w:pStyle w:val="ListParagraph"/>
+        <w:numPr>
+          <w:ilvl w:val="0"/>
+          <w:numId w:val="2"/>
+        </w:numPr>
+        <w:rPr>
+          <w:rFonts w:ascii="Calibri" w:eastAsia="Times New Roman" w:hAnsi="Calibri" w:cs="Calibri"/>
+          <w:sz w:val="22"/>
+          <w:szCs w:val="22"/>
+          <w:lang w:eastAsia="en-US"/>
+        </w:rPr>
+      </w:pPr>
+      <w:r>
+        <w:rPr>
+          <w:rFonts w:ascii="Calibri" w:eastAsia="Times New Roman" w:hAnsi="Calibri" w:cs="Calibri"/>
+          <w:sz w:val="22"/>
+          <w:szCs w:val="22"/>
+          <w:lang w:eastAsia="en-US"/>
+        </w:rPr>
+        <w:t>H1, H3 and H4 are conflict serializable</w:t>
+      </w:r>
+    </w:p>
+    <w:p>
+      <w:pPr>
+        <w:pStyle w:val="ListParagraph"/>
+        <w:ind w:left="1080"/>
+        <w:rPr>
+          <w:rFonts w:ascii="Calibri" w:eastAsia="Times New Roman" w:hAnsi="Calibri" w:cs="Calibri"/>
+          <w:sz w:val="22"/>
+          <w:szCs w:val="22"/>
+          <w:lang w:eastAsia="en-US"/>
+        </w:rPr>
+      </w:pPr>
+      <w:r>
+        <w:rPr>
+          <w:rFonts w:ascii="Calibri" w:eastAsia="Times New Roman" w:hAnsi="Calibri" w:cs="Calibri"/>
+          <w:sz w:val="22"/>
+          <w:szCs w:val="22"/>
+          <w:lang w:eastAsia="en-US"/>
+        </w:rPr>
+        <w:t>Equivalent serial history</w:t>
+      </w:r>
+      <w:r>
+        <w:rPr>
+          <w:rFonts w:ascii="Calibri" w:eastAsia="Times New Roman" w:hAnsi="Calibri" w:cs="Calibri"/>
+          <w:sz w:val="22"/>
+          <w:szCs w:val="22"/>
+          <w:lang w:eastAsia="en-US"/>
+        </w:rPr>
+        <w:t xml:space="preserve"> according to their serialization graphs</w:t>
+      </w:r>
+      <w:r>
+        <w:rPr>
+          <w:rFonts w:ascii="Calibri" w:eastAsia="Times New Roman" w:hAnsi="Calibri" w:cs="Calibri"/>
+          <w:sz w:val="22"/>
+          <w:szCs w:val="22"/>
+          <w:lang w:eastAsia="en-US"/>
+        </w:rPr>
+        <w:t>:</w:t>
+      </w:r>
+    </w:p>
+    <w:p>
+      <w:pPr>
+        <w:pStyle w:val="ListParagraph"/>
+        <w:ind w:left="1080"/>
+        <w:rPr>
+          <w:rFonts w:ascii="Calibri" w:eastAsia="Times New Roman" w:hAnsi="Calibri" w:cs="Calibri"/>
+          <w:sz w:val="22"/>
+          <w:szCs w:val="22"/>
+          <w:lang w:eastAsia="en-US"/>
+        </w:rPr>
+      </w:pPr>
+      <w:r>
+        <w:rPr>
+          <w:rFonts w:ascii="Calibri" w:eastAsia="Times New Roman" w:hAnsi="Calibri" w:cs="Calibri"/>
+          <w:sz w:val="22"/>
+          <w:szCs w:val="22"/>
+          <w:lang w:eastAsia="en-US"/>
+        </w:rPr>
+        <w:t xml:space="preserve">H1: </w:t>
+      </w:r>
+      <w:r>
+        <w:rPr>
+          <w:rFonts w:ascii="Calibri" w:eastAsia="Times New Roman" w:hAnsi="Calibri" w:cs="Calibri"/>
+          <w:sz w:val="22"/>
+          <w:szCs w:val="22"/>
+          <w:lang w:eastAsia="en-US"/>
+        </w:rPr>
+        <w:t>T2 -&gt; T1 -&gt; T3</w:t>
+      </w:r>
+    </w:p>
+    <w:p>
+      <w:pPr>
+        <w:pStyle w:val="ListParagraph"/>
+        <w:ind w:left="1080"/>
+        <w:rPr>
+          <w:rFonts w:ascii="Calibri" w:eastAsia="Times New Roman" w:hAnsi="Calibri" w:cs="Calibri"/>
+          <w:sz w:val="22"/>
+          <w:szCs w:val="22"/>
+          <w:lang w:eastAsia="en-US"/>
+        </w:rPr>
+      </w:pPr>
+      <w:r>
+        <w:rPr>
+          <w:rFonts w:ascii="Calibri" w:eastAsia="Times New Roman" w:hAnsi="Calibri" w:cs="Calibri"/>
+          <w:sz w:val="22"/>
+          <w:szCs w:val="22"/>
+          <w:lang w:eastAsia="en-US"/>
+        </w:rPr>
+        <w:lastRenderedPageBreak/>
+        <w:t>H3: T2 -&gt; T3 -&gt; T1</w:t>
+      </w:r>
+    </w:p>
+    <w:p>
+      <w:pPr>
+        <w:pStyle w:val="ListParagraph"/>
+        <w:ind w:left="1080"/>
+        <w:rPr>
+          <w:rFonts w:ascii="Calibri" w:eastAsia="Times New Roman" w:hAnsi="Calibri" w:cs="Calibri"/>
+          <w:sz w:val="22"/>
+          <w:szCs w:val="22"/>
+          <w:lang w:eastAsia="en-US"/>
+        </w:rPr>
+      </w:pPr>
+      <w:r>
+        <w:rPr>
+          <w:rFonts w:ascii="Calibri" w:eastAsia="Times New Roman" w:hAnsi="Calibri" w:cs="Calibri"/>
+          <w:sz w:val="22"/>
+          <w:szCs w:val="22"/>
+          <w:lang w:eastAsia="en-US"/>
+        </w:rPr>
+        <w:t>H4: T2 -&gt; T1 -&gt; T3</w:t>
+      </w:r>
+    </w:p>
+    <w:p>
+      <w:pPr>
+        <w:pStyle w:val="ListParagraph"/>
+        <w:numPr>
+          <w:ilvl w:val="0"/>
+          <w:numId w:val="2"/>
+        </w:numPr>
+        <w:rPr>
+          <w:rFonts w:ascii="Calibri" w:eastAsia="Times New Roman" w:hAnsi="Calibri" w:cs="Calibri"/>
+          <w:sz w:val="22"/>
+          <w:szCs w:val="22"/>
+          <w:lang w:eastAsia="en-US"/>
+        </w:rPr>
+      </w:pPr>
       <w:bookmarkStart w:id="0" w:name="_GoBack"/>
       <w:bookmarkEnd w:id="0"/>
+    </w:p>
+    <w:p>
+      <w:pPr>
+        <w:ind w:firstLine="720"/>
+        <w:rPr>
+          <w:rFonts w:ascii="Calibri" w:eastAsia="Times New Roman" w:hAnsi="Calibri" w:cs="Calibri"/>
+          <w:sz w:val="22"/>
+          <w:szCs w:val="22"/>
+          <w:lang w:eastAsia="en-US"/>
+        </w:rPr>
+      </w:pPr>
+    </w:p>
+    <w:p>
+      <w:pPr>
+        <w:ind w:firstLine="720"/>
+        <w:rPr>
+          <w:rFonts w:ascii="Calibri" w:eastAsia="Times New Roman" w:hAnsi="Calibri" w:cs="Calibri"/>
+          <w:sz w:val="22"/>
+          <w:szCs w:val="22"/>
+          <w:lang w:eastAsia="en-US"/>
+        </w:rPr>
+      </w:pPr>
     </w:p>
     <w:p>
       <w:pPr>
@@ -374,8 +838,100 @@
       </w:pPr>
     </w:lvl>
   </w:abstractNum>
+  <w:abstractNum w:abstractNumId="1" w15:restartNumberingAfterBreak="0">
+    <w:nsid w:val="69936B6B"/>
+    <w:multiLevelType w:val="hybridMultilevel"/>
+    <w:tmpl w:val="E59416EA"/>
+    <w:lvl w:ilvl="0" w:tplc="0324D332">
+      <w:start w:val="1"/>
+      <w:numFmt w:val="lowerLetter"/>
+      <w:lvlText w:val="%1."/>
+      <w:lvlJc w:val="left"/>
+      <w:pPr>
+        <w:ind w:left="1080" w:hanging="360"/>
+      </w:pPr>
+      <w:rPr>
+        <w:rFonts w:hint="default"/>
+      </w:rPr>
+    </w:lvl>
+    <w:lvl w:ilvl="1" w:tplc="04090019" w:tentative="1">
+      <w:start w:val="1"/>
+      <w:numFmt w:val="lowerLetter"/>
+      <w:lvlText w:val="%2."/>
+      <w:lvlJc w:val="left"/>
+      <w:pPr>
+        <w:ind w:left="1800" w:hanging="360"/>
+      </w:pPr>
+    </w:lvl>
+    <w:lvl w:ilvl="2" w:tplc="0409001B" w:tentative="1">
+      <w:start w:val="1"/>
+      <w:numFmt w:val="lowerRoman"/>
+      <w:lvlText w:val="%3."/>
+      <w:lvlJc w:val="right"/>
+      <w:pPr>
+        <w:ind w:left="2520" w:hanging="180"/>
+      </w:pPr>
+    </w:lvl>
+    <w:lvl w:ilvl="3" w:tplc="0409000F" w:tentative="1">
+      <w:start w:val="1"/>
+      <w:numFmt w:val="decimal"/>
+      <w:lvlText w:val="%4."/>
+      <w:lvlJc w:val="left"/>
+      <w:pPr>
+        <w:ind w:left="3240" w:hanging="360"/>
+      </w:pPr>
+    </w:lvl>
+    <w:lvl w:ilvl="4" w:tplc="04090019" w:tentative="1">
+      <w:start w:val="1"/>
+      <w:numFmt w:val="lowerLetter"/>
+      <w:lvlText w:val="%5."/>
+      <w:lvlJc w:val="left"/>
+      <w:pPr>
+        <w:ind w:left="3960" w:hanging="360"/>
+      </w:pPr>
+    </w:lvl>
+    <w:lvl w:ilvl="5" w:tplc="0409001B" w:tentative="1">
+      <w:start w:val="1"/>
+      <w:numFmt w:val="lowerRoman"/>
+      <w:lvlText w:val="%6."/>
+      <w:lvlJc w:val="right"/>
+      <w:pPr>
+        <w:ind w:left="4680" w:hanging="180"/>
+      </w:pPr>
+    </w:lvl>
+    <w:lvl w:ilvl="6" w:tplc="0409000F" w:tentative="1">
+      <w:start w:val="1"/>
+      <w:numFmt w:val="decimal"/>
+      <w:lvlText w:val="%7."/>
+      <w:lvlJc w:val="left"/>
+      <w:pPr>
+        <w:ind w:left="5400" w:hanging="360"/>
+      </w:pPr>
+    </w:lvl>
+    <w:lvl w:ilvl="7" w:tplc="04090019" w:tentative="1">
+      <w:start w:val="1"/>
+      <w:numFmt w:val="lowerLetter"/>
+      <w:lvlText w:val="%8."/>
+      <w:lvlJc w:val="left"/>
+      <w:pPr>
+        <w:ind w:left="6120" w:hanging="360"/>
+      </w:pPr>
+    </w:lvl>
+    <w:lvl w:ilvl="8" w:tplc="0409001B" w:tentative="1">
+      <w:start w:val="1"/>
+      <w:numFmt w:val="lowerRoman"/>
+      <w:lvlText w:val="%9."/>
+      <w:lvlJc w:val="right"/>
+      <w:pPr>
+        <w:ind w:left="6840" w:hanging="180"/>
+      </w:pPr>
+    </w:lvl>
+  </w:abstractNum>
   <w:num w:numId="1">
     <w:abstractNumId w:val="0"/>
+  </w:num>
+  <w:num w:numId="2">
+    <w:abstractNumId w:val="1"/>
   </w:num>
 </w:numbering>
 </file>

</xml_diff>

<commit_message>
hw3: some fixes, and submitted
</commit_message>
<xml_diff>
--- a/Recovery & Serializability practice/team2.docx
+++ b/Recovery & Serializability practice/team2.docx
@@ -1,26 +1,46 @@
 
 <file path=word/document.xml><?xml version="1.0" encoding="utf-8"?>
-<w:document xmlns:wpc="http://schemas.microsoft.com/office/word/2010/wordprocessingCanvas" xmlns:cx="http://schemas.microsoft.com/office/drawing/2014/chartex" xmlns:cx1="http://schemas.microsoft.com/office/drawing/2015/9/8/chartex" xmlns:cx2="http://schemas.microsoft.com/office/drawing/2015/10/21/chartex" xmlns:cx3="http://schemas.microsoft.com/office/drawing/2016/5/9/chartex" xmlns:cx4="http://schemas.microsoft.com/office/drawing/2016/5/10/chartex" xmlns:cx5="http://schemas.microsoft.com/office/drawing/2016/5/11/chartex" xmlns:cx6="http://schemas.microsoft.com/office/drawing/2016/5/12/chartex" xmlns:cx7="http://schemas.microsoft.com/office/drawing/2016/5/13/chartex" xmlns:cx8="http://schemas.microsoft.com/office/drawing/2016/5/14/chartex" xmlns:mc="http://schemas.openxmlformats.org/markup-compatibility/2006" xmlns:aink="http://schemas.microsoft.com/office/drawing/2016/ink" xmlns:am3d="http://schemas.microsoft.com/office/drawing/2017/model3d" xmlns:o="urn:schemas-microsoft-com:office:office" xmlns:r="http://schemas.openxmlformats.org/officeDocument/2006/relationships" xmlns:m="http://schemas.openxmlformats.org/officeDocument/2006/math" xmlns:v="urn:schemas-microsoft-com:vml" xmlns:wp14="http://schemas.microsoft.com/office/word/2010/wordprocessingDrawing" xmlns:wp="http://schemas.openxmlformats.org/drawingml/2006/wordprocessingDrawing" xmlns:w10="urn:schemas-microsoft-com:office:word" xmlns:w="http://schemas.openxmlformats.org/wordprocessingml/2006/main" xmlns:w14="http://schemas.microsoft.com/office/word/2010/wordml" xmlns:w15="http://schemas.microsoft.com/office/word/2012/wordml" xmlns:w16cid="http://schemas.microsoft.com/office/word/2016/wordml/cid" xmlns:w16se="http://schemas.microsoft.com/office/word/2015/wordml/symex" xmlns:wpg="http://schemas.microsoft.com/office/word/2010/wordprocessingGroup" xmlns:wpi="http://schemas.microsoft.com/office/word/2010/wordprocessingInk" xmlns:wne="http://schemas.microsoft.com/office/word/2006/wordml" xmlns:wps="http://schemas.microsoft.com/office/word/2010/wordprocessingShape" mc:Ignorable="w14 w15 w16se w16cid wp14">
+<w:document xmlns:o="urn:schemas-microsoft-com:office:office" xmlns:r="http://schemas.openxmlformats.org/officeDocument/2006/relationships" xmlns:v="urn:schemas-microsoft-com:vml" xmlns:w="http://schemas.openxmlformats.org/wordprocessingml/2006/main" xmlns:w10="urn:schemas-microsoft-com:office:word" xmlns:wp="http://schemas.openxmlformats.org/drawingml/2006/wordprocessingDrawing" xmlns:wps="http://schemas.microsoft.com/office/word/2010/wordprocessingShape" xmlns:wpg="http://schemas.microsoft.com/office/word/2010/wordprocessingGroup" xmlns:mc="http://schemas.openxmlformats.org/markup-compatibility/2006" xmlns:wp14="http://schemas.microsoft.com/office/word/2010/wordprocessingDrawing" xmlns:w14="http://schemas.microsoft.com/office/word/2010/wordml" mc:Ignorable="w14 wp14">
   <w:body>
     <w:p>
-      <w:r>
-        <w:t xml:space="preserve">Paul Elder, </w:t>
-      </w:r>
-      <w:proofErr w:type="spellStart"/>
-      <w:r>
-        <w:t>Shibo</w:t>
-      </w:r>
-      <w:proofErr w:type="spellEnd"/>
-      <w:r>
-        <w:t xml:space="preserve"> Xing</w:t>
-      </w:r>
-    </w:p>
-    <w:p>
-      <w:r>
+      <w:pPr>
+        <w:pStyle w:val="Normal"/>
+        <w:rPr/>
+      </w:pPr>
+      <w:r>
+        <w:rPr/>
+        <w:t>Team 2</w:t>
+      </w:r>
+    </w:p>
+    <w:p>
+      <w:pPr>
+        <w:pStyle w:val="Normal"/>
+        <w:rPr/>
+      </w:pPr>
+      <w:r>
+        <w:rPr/>
+        <w:t>Paul Elder, Shibo Xing</w:t>
+      </w:r>
+    </w:p>
+    <w:p>
+      <w:pPr>
+        <w:pStyle w:val="Normal"/>
+        <w:rPr/>
+      </w:pPr>
+      <w:r>
+        <w:rPr/>
         <w:t>pye1, shx26</w:t>
       </w:r>
     </w:p>
-    <w:p/>
+    <w:p>
+      <w:pPr>
+        <w:pStyle w:val="Normal"/>
+        <w:rPr/>
+      </w:pPr>
+      <w:r>
+        <w:rPr/>
+      </w:r>
+    </w:p>
     <w:p>
       <w:pPr>
         <w:pStyle w:val="ListParagraph"/>
@@ -28,182 +48,101 @@
           <w:ilvl w:val="0"/>
           <w:numId w:val="1"/>
         </w:numPr>
-      </w:pPr>
+        <w:rPr/>
+      </w:pPr>
+      <w:r>
+        <w:rPr/>
+      </w:r>
     </w:p>
     <w:p>
       <w:pPr>
         <w:pStyle w:val="ListParagraph"/>
-      </w:pPr>
-      <w:r>
-        <w:t>Firstly, Conflict Equivalence of two histories H and H’ indicates that both histories are defined over the same set of transactions {T1 … Tn}. Thus, the serialization graph</w:t>
-      </w:r>
-      <w:r>
-        <w:t>s of both</w:t>
-      </w:r>
-      <w:r>
-        <w:t xml:space="preserve"> </w:t>
-      </w:r>
-      <w:r>
-        <w:t xml:space="preserve">histories </w:t>
-      </w:r>
-      <w:r>
-        <w:t xml:space="preserve">must contain the exact same set of nodes, which represent the transactions. </w:t>
+        <w:rPr/>
+      </w:pPr>
+      <w:r>
+        <w:rPr/>
+        <w:t xml:space="preserve">Conflict </w:t>
+      </w:r>
+      <w:r>
+        <w:rPr/>
+        <w:t>e</w:t>
+      </w:r>
+      <w:r>
+        <w:rPr/>
+        <w:t>quivalence of two histories H and H’ indicate</w:t>
+      </w:r>
+      <w:r>
+        <w:rPr/>
+        <w:t>s</w:t>
+      </w:r>
+      <w:r>
+        <w:rPr/>
+        <w:t xml:space="preserve"> that both histories are defined over the same set of transactions {T1 … Tn}. Thus, the serialization graphs of both histories must contain the exact same set of nodes, which represent the transactions.</w:t>
       </w:r>
     </w:p>
     <w:p>
       <w:pPr>
         <w:pStyle w:val="ListParagraph"/>
-      </w:pPr>
+        <w:rPr/>
+      </w:pPr>
+      <w:r>
+        <w:rPr/>
+      </w:r>
     </w:p>
     <w:p>
       <w:pPr>
         <w:pStyle w:val="ListParagraph"/>
-      </w:pPr>
-      <w:r>
-        <w:t>Secondly, Conflict Equivalence of two histories indicate</w:t>
-      </w:r>
-      <w:r>
-        <w:t>s</w:t>
-      </w:r>
-      <w:r>
-        <w:t xml:space="preserve"> that for any pair of conflicting operations pi and </w:t>
-      </w:r>
-      <w:proofErr w:type="spellStart"/>
-      <w:r>
-        <w:t>qj</w:t>
-      </w:r>
-      <w:proofErr w:type="spellEnd"/>
-      <w:r>
-        <w:t xml:space="preserve"> belonging to non-abor</w:t>
-      </w:r>
-      <w:r>
-        <w:t>t</w:t>
-      </w:r>
-      <w:r>
-        <w:t xml:space="preserve">ed transactions </w:t>
-      </w:r>
-      <w:proofErr w:type="spellStart"/>
-      <w:r>
-        <w:t>Ti</w:t>
-      </w:r>
-      <w:proofErr w:type="spellEnd"/>
-      <w:r>
-        <w:t xml:space="preserve"> and </w:t>
-      </w:r>
-      <w:proofErr w:type="spellStart"/>
-      <w:r>
-        <w:t>Tj</w:t>
-      </w:r>
-      <w:proofErr w:type="spellEnd"/>
-      <w:r>
-        <w:t xml:space="preserve">, if pi &lt;H </w:t>
-      </w:r>
-      <w:proofErr w:type="spellStart"/>
-      <w:r>
-        <w:t>qj</w:t>
-      </w:r>
-      <w:proofErr w:type="spellEnd"/>
-      <w:r>
-        <w:t xml:space="preserve">, then </w:t>
-      </w:r>
-      <w:proofErr w:type="spellStart"/>
-      <w:r>
-        <w:t>pj</w:t>
-      </w:r>
-      <w:proofErr w:type="spellEnd"/>
-      <w:r>
-        <w:t xml:space="preserve"> &lt;H’ </w:t>
-      </w:r>
-      <w:proofErr w:type="spellStart"/>
-      <w:r>
-        <w:t>qj</w:t>
-      </w:r>
-      <w:proofErr w:type="spellEnd"/>
-      <w:r>
-        <w:t xml:space="preserve">. </w:t>
+        <w:rPr/>
+      </w:pPr>
+      <w:r>
+        <w:rPr/>
+        <w:t xml:space="preserve">Conflict </w:t>
+      </w:r>
+      <w:r>
+        <w:rPr/>
+        <w:t>e</w:t>
+      </w:r>
+      <w:r>
+        <w:rPr/>
+        <w:t>quivalence of two histories indicates that for any pair of conflicting operations pi and qj belonging to non-aborted transactions Ti and Tj, if pi &lt; H qj, then pj &lt; H’ qj.</w:t>
       </w:r>
     </w:p>
     <w:p>
       <w:pPr>
         <w:pStyle w:val="ListParagraph"/>
-      </w:pPr>
-      <w:r>
-        <w:t xml:space="preserve">Similarly, in a serialization graph, any pair of conflicting operations pi and </w:t>
-      </w:r>
-      <w:proofErr w:type="spellStart"/>
-      <w:r>
-        <w:t>qj</w:t>
-      </w:r>
-      <w:proofErr w:type="spellEnd"/>
-      <w:r>
-        <w:t xml:space="preserve"> belonging to </w:t>
-      </w:r>
-      <w:proofErr w:type="spellStart"/>
-      <w:r>
-        <w:t>Ti</w:t>
-      </w:r>
-      <w:proofErr w:type="spellEnd"/>
-      <w:r>
-        <w:t xml:space="preserve"> and </w:t>
-      </w:r>
-      <w:proofErr w:type="spellStart"/>
-      <w:r>
-        <w:t>Tj</w:t>
-      </w:r>
-      <w:proofErr w:type="spellEnd"/>
-      <w:r>
-        <w:t xml:space="preserve"> in the set of transactions {T1 … Tn} would cause a directed edge to be drawn from </w:t>
-      </w:r>
-      <w:r>
-        <w:t xml:space="preserve">node </w:t>
-      </w:r>
-      <w:proofErr w:type="spellStart"/>
-      <w:r>
-        <w:t>Ti</w:t>
-      </w:r>
-      <w:proofErr w:type="spellEnd"/>
-      <w:r>
-        <w:t xml:space="preserve"> to</w:t>
-      </w:r>
-      <w:r>
-        <w:t xml:space="preserve"> node</w:t>
-      </w:r>
-      <w:r>
-        <w:t xml:space="preserve"> </w:t>
-      </w:r>
-      <w:proofErr w:type="spellStart"/>
-      <w:r>
-        <w:t>Tj</w:t>
-      </w:r>
-      <w:proofErr w:type="spellEnd"/>
-      <w:r>
-        <w:t>.</w:t>
+        <w:rPr/>
+      </w:pPr>
+      <w:r>
+        <w:rPr/>
+        <w:t>Similarly, in a serialization graph, any pair of conflicting operations pi and qj belonging to Ti and Tj in the set of transactions {T1 … Tn} would cause a directed edge to be drawn from node Ti to node Tj.</w:t>
       </w:r>
     </w:p>
     <w:p>
       <w:pPr>
         <w:pStyle w:val="ListParagraph"/>
-      </w:pPr>
-      <w:r>
-        <w:t xml:space="preserve">Thus, the serialization graphs of H and H’ would have the same set of </w:t>
-      </w:r>
-      <w:r>
-        <w:t xml:space="preserve">directed </w:t>
-      </w:r>
-      <w:r>
-        <w:t>edges.</w:t>
+        <w:rPr/>
+      </w:pPr>
+      <w:r>
+        <w:rPr/>
+        <w:t>Thus, the serialization graphs of H and H’ would have the same set of directed edges.</w:t>
       </w:r>
     </w:p>
     <w:p>
       <w:pPr>
         <w:pStyle w:val="ListParagraph"/>
-      </w:pPr>
+        <w:rPr/>
+      </w:pPr>
+      <w:r>
+        <w:rPr/>
+      </w:r>
     </w:p>
     <w:p>
       <w:pPr>
         <w:pStyle w:val="ListParagraph"/>
-      </w:pPr>
-      <w:r>
+        <w:rPr/>
+      </w:pPr>
+      <w:r>
+        <w:rPr/>
         <w:t>Since the serialization graphs of H and H’ have the same sets of edges and nodes, they are identical.</w:t>
       </w:r>
     </w:p>
@@ -214,32 +153,39 @@
           <w:ilvl w:val="0"/>
           <w:numId w:val="1"/>
         </w:numPr>
-      </w:pPr>
+        <w:rPr/>
+      </w:pPr>
+      <w:r>
+        <w:rPr/>
+      </w:r>
     </w:p>
     <w:p>
       <w:pPr>
         <w:pStyle w:val="ListParagraph"/>
-      </w:pPr>
-      <w:r>
+        <w:rPr/>
+      </w:pPr>
+      <w:r>
+        <w:rPr/>
         <w:t>Serialization graphs for each history:</w:t>
       </w:r>
     </w:p>
     <w:p>
       <w:pPr>
+        <w:pStyle w:val="Normal"/>
         <w:ind w:firstLine="720"/>
-      </w:pPr>
-      <w:r>
+        <w:rPr/>
+      </w:pPr>
+      <w:r>
+        <w:rPr/>
         <w:t xml:space="preserve">H1:  </w:t>
       </w:r>
       <w:r>
-        <w:rPr>
-          <w:noProof/>
-        </w:rPr>
+        <w:rPr/>
         <w:drawing>
-          <wp:inline distT="0" distB="0" distL="0" distR="0" wp14:anchorId="2D3012A2" wp14:editId="797D9604">
+          <wp:inline distT="0" distB="0" distL="0" distR="0">
             <wp:extent cx="939800" cy="647700"/>
             <wp:effectExtent l="0" t="0" r="0" b="0"/>
-            <wp:docPr id="2" name="Picture 2"/>
+            <wp:docPr id="1" name="Picture 2" descr=""/>
             <wp:cNvGraphicFramePr>
               <a:graphicFrameLocks xmlns:a="http://schemas.openxmlformats.org/drawingml/2006/main" noChangeAspect="1"/>
             </wp:cNvGraphicFramePr>
@@ -247,20 +193,13 @@
               <a:graphicData uri="http://schemas.openxmlformats.org/drawingml/2006/picture">
                 <pic:pic xmlns:pic="http://schemas.openxmlformats.org/drawingml/2006/picture">
                   <pic:nvPicPr>
-                    <pic:cNvPr id="0" name="Picture 6"/>
+                    <pic:cNvPr id="1" name="Picture 2" descr=""/>
                     <pic:cNvPicPr>
                       <a:picLocks noChangeAspect="1" noChangeArrowheads="1"/>
                     </pic:cNvPicPr>
                   </pic:nvPicPr>
                   <pic:blipFill>
-                    <a:blip r:embed="rId7">
-                      <a:extLst>
-                        <a:ext uri="{28A0092B-C50C-407E-A947-70E740481C1C}">
-                          <a14:useLocalDpi xmlns:a14="http://schemas.microsoft.com/office/drawing/2010/main" val="0"/>
-                        </a:ext>
-                      </a:extLst>
-                    </a:blip>
-                    <a:srcRect/>
+                    <a:blip r:embed="rId2"/>
                     <a:stretch>
                       <a:fillRect/>
                     </a:stretch>
@@ -273,10 +212,6 @@
                     <a:prstGeom prst="rect">
                       <a:avLst/>
                     </a:prstGeom>
-                    <a:noFill/>
-                    <a:ln>
-                      <a:noFill/>
-                    </a:ln>
                   </pic:spPr>
                 </pic:pic>
               </a:graphicData>
@@ -285,25 +220,27 @@
         </w:drawing>
       </w:r>
       <w:r>
+        <w:rPr/>
         <w:t xml:space="preserve"> </w:t>
       </w:r>
     </w:p>
     <w:p>
       <w:pPr>
+        <w:pStyle w:val="Normal"/>
         <w:ind w:firstLine="720"/>
-      </w:pPr>
-      <w:r>
+        <w:rPr/>
+      </w:pPr>
+      <w:r>
+        <w:rPr/>
         <w:t xml:space="preserve">H2: </w:t>
       </w:r>
       <w:r>
-        <w:rPr>
-          <w:noProof/>
-        </w:rPr>
+        <w:rPr/>
         <w:drawing>
-          <wp:inline distT="0" distB="0" distL="0" distR="0" wp14:anchorId="7E058B1A" wp14:editId="3D6395F3">
+          <wp:inline distT="0" distB="0" distL="0" distR="0">
             <wp:extent cx="1054100" cy="762000"/>
             <wp:effectExtent l="0" t="0" r="0" b="0"/>
-            <wp:docPr id="3" name="Picture 3"/>
+            <wp:docPr id="2" name="Picture 3" descr=""/>
             <wp:cNvGraphicFramePr>
               <a:graphicFrameLocks xmlns:a="http://schemas.openxmlformats.org/drawingml/2006/main" noChangeAspect="1"/>
             </wp:cNvGraphicFramePr>
@@ -311,20 +248,13 @@
               <a:graphicData uri="http://schemas.openxmlformats.org/drawingml/2006/picture">
                 <pic:pic xmlns:pic="http://schemas.openxmlformats.org/drawingml/2006/picture">
                   <pic:nvPicPr>
-                    <pic:cNvPr id="0" name="Picture 8"/>
+                    <pic:cNvPr id="2" name="Picture 3" descr=""/>
                     <pic:cNvPicPr>
                       <a:picLocks noChangeAspect="1" noChangeArrowheads="1"/>
                     </pic:cNvPicPr>
                   </pic:nvPicPr>
                   <pic:blipFill>
-                    <a:blip r:embed="rId8">
-                      <a:extLst>
-                        <a:ext uri="{28A0092B-C50C-407E-A947-70E740481C1C}">
-                          <a14:useLocalDpi xmlns:a14="http://schemas.microsoft.com/office/drawing/2010/main" val="0"/>
-                        </a:ext>
-                      </a:extLst>
-                    </a:blip>
-                    <a:srcRect/>
+                    <a:blip r:embed="rId3"/>
                     <a:stretch>
                       <a:fillRect/>
                     </a:stretch>
@@ -337,10 +267,6 @@
                     <a:prstGeom prst="rect">
                       <a:avLst/>
                     </a:prstGeom>
-                    <a:noFill/>
-                    <a:ln>
-                      <a:noFill/>
-                    </a:ln>
                   </pic:spPr>
                 </pic:pic>
               </a:graphicData>
@@ -351,20 +277,21 @@
     </w:p>
     <w:p>
       <w:pPr>
+        <w:pStyle w:val="Normal"/>
         <w:ind w:firstLine="720"/>
-      </w:pPr>
-      <w:r>
+        <w:rPr/>
+      </w:pPr>
+      <w:r>
+        <w:rPr/>
         <w:t xml:space="preserve">H3: </w:t>
       </w:r>
       <w:r>
-        <w:rPr>
-          <w:noProof/>
-        </w:rPr>
+        <w:rPr/>
         <w:drawing>
-          <wp:inline distT="0" distB="0" distL="0" distR="0" wp14:anchorId="21EC07AD" wp14:editId="3D962690">
+          <wp:inline distT="0" distB="0" distL="0" distR="0">
             <wp:extent cx="1244600" cy="800100"/>
             <wp:effectExtent l="0" t="0" r="0" b="0"/>
-            <wp:docPr id="4" name="Picture 4"/>
+            <wp:docPr id="3" name="Picture 4" descr=""/>
             <wp:cNvGraphicFramePr>
               <a:graphicFrameLocks xmlns:a="http://schemas.openxmlformats.org/drawingml/2006/main" noChangeAspect="1"/>
             </wp:cNvGraphicFramePr>
@@ -372,20 +299,13 @@
               <a:graphicData uri="http://schemas.openxmlformats.org/drawingml/2006/picture">
                 <pic:pic xmlns:pic="http://schemas.openxmlformats.org/drawingml/2006/picture">
                   <pic:nvPicPr>
-                    <pic:cNvPr id="0" name="Picture 10"/>
+                    <pic:cNvPr id="3" name="Picture 4" descr=""/>
                     <pic:cNvPicPr>
                       <a:picLocks noChangeAspect="1" noChangeArrowheads="1"/>
                     </pic:cNvPicPr>
                   </pic:nvPicPr>
                   <pic:blipFill>
-                    <a:blip r:embed="rId9">
-                      <a:extLst>
-                        <a:ext uri="{28A0092B-C50C-407E-A947-70E740481C1C}">
-                          <a14:useLocalDpi xmlns:a14="http://schemas.microsoft.com/office/drawing/2010/main" val="0"/>
-                        </a:ext>
-                      </a:extLst>
-                    </a:blip>
-                    <a:srcRect/>
+                    <a:blip r:embed="rId4"/>
                     <a:stretch>
                       <a:fillRect/>
                     </a:stretch>
@@ -398,10 +318,6 @@
                     <a:prstGeom prst="rect">
                       <a:avLst/>
                     </a:prstGeom>
-                    <a:noFill/>
-                    <a:ln>
-                      <a:noFill/>
-                    </a:ln>
                   </pic:spPr>
                 </pic:pic>
               </a:graphicData>
@@ -412,29 +328,26 @@
     </w:p>
     <w:p>
       <w:pPr>
+        <w:pStyle w:val="Normal"/>
         <w:ind w:firstLine="720"/>
         <w:rPr>
-          <w:rFonts w:ascii="Calibri" w:eastAsia="Times New Roman" w:hAnsi="Calibri" w:cs="Calibri"/>
-          <w:sz w:val="22"/>
-          <w:szCs w:val="22"/>
-          <w:lang w:eastAsia="en-US"/>
-        </w:rPr>
-      </w:pPr>
-      <w:r>
-        <w:t>H4:</w:t>
-      </w:r>
-      <w:r>
-        <w:t xml:space="preserve"> </w:t>
-      </w:r>
-      <w:r>
-        <w:rPr>
-          <w:noProof/>
-        </w:rPr>
+          <w:rFonts w:ascii="Calibri" w:hAnsi="Calibri" w:eastAsia="Times New Roman" w:cs="Calibri"/>
+          <w:sz w:val="22"/>
+          <w:szCs w:val="22"/>
+          <w:lang w:eastAsia="en-US"/>
+        </w:rPr>
+      </w:pPr>
+      <w:r>
+        <w:rPr/>
+        <w:t xml:space="preserve">H4: </w:t>
+      </w:r>
+      <w:r>
+        <w:rPr/>
         <w:drawing>
-          <wp:inline distT="0" distB="0" distL="0" distR="0" wp14:anchorId="28E32DA5" wp14:editId="7DF269DA">
+          <wp:inline distT="0" distB="0" distL="0" distR="0">
             <wp:extent cx="1384300" cy="774700"/>
             <wp:effectExtent l="0" t="0" r="0" b="0"/>
-            <wp:docPr id="5" name="Picture 5"/>
+            <wp:docPr id="4" name="Picture 5" descr=""/>
             <wp:cNvGraphicFramePr>
               <a:graphicFrameLocks xmlns:a="http://schemas.openxmlformats.org/drawingml/2006/main" noChangeAspect="1"/>
             </wp:cNvGraphicFramePr>
@@ -442,20 +355,13 @@
               <a:graphicData uri="http://schemas.openxmlformats.org/drawingml/2006/picture">
                 <pic:pic xmlns:pic="http://schemas.openxmlformats.org/drawingml/2006/picture">
                   <pic:nvPicPr>
-                    <pic:cNvPr id="0" name="Picture 12"/>
+                    <pic:cNvPr id="4" name="Picture 5" descr=""/>
                     <pic:cNvPicPr>
                       <a:picLocks noChangeAspect="1" noChangeArrowheads="1"/>
                     </pic:cNvPicPr>
                   </pic:nvPicPr>
                   <pic:blipFill>
-                    <a:blip r:embed="rId10">
-                      <a:extLst>
-                        <a:ext uri="{28A0092B-C50C-407E-A947-70E740481C1C}">
-                          <a14:useLocalDpi xmlns:a14="http://schemas.microsoft.com/office/drawing/2010/main" val="0"/>
-                        </a:ext>
-                      </a:extLst>
-                    </a:blip>
-                    <a:srcRect/>
+                    <a:blip r:embed="rId5"/>
                     <a:stretch>
                       <a:fillRect/>
                     </a:stretch>
@@ -468,10 +374,6 @@
                     <a:prstGeom prst="rect">
                       <a:avLst/>
                     </a:prstGeom>
-                    <a:noFill/>
-                    <a:ln>
-                      <a:noFill/>
-                    </a:ln>
                   </pic:spPr>
                 </pic:pic>
               </a:graphicData>
@@ -482,25 +384,43 @@
     </w:p>
     <w:p>
       <w:pPr>
+        <w:pStyle w:val="Normal"/>
         <w:ind w:firstLine="720"/>
         <w:rPr>
-          <w:rFonts w:ascii="Calibri" w:eastAsia="Times New Roman" w:hAnsi="Calibri" w:cs="Calibri"/>
-          <w:sz w:val="22"/>
-          <w:szCs w:val="22"/>
-          <w:lang w:eastAsia="en-US"/>
-        </w:rPr>
-      </w:pPr>
-    </w:p>
-    <w:p>
-      <w:pPr>
+          <w:rFonts w:ascii="Calibri" w:hAnsi="Calibri" w:eastAsia="Times New Roman" w:cs="Calibri"/>
+          <w:sz w:val="22"/>
+          <w:szCs w:val="22"/>
+          <w:lang w:eastAsia="en-US"/>
+        </w:rPr>
+      </w:pPr>
+      <w:r>
+        <w:rPr>
+          <w:rFonts w:eastAsia="Times New Roman" w:cs="Calibri"/>
+          <w:sz w:val="22"/>
+          <w:szCs w:val="22"/>
+          <w:lang w:eastAsia="en-US"/>
+        </w:rPr>
+      </w:r>
+    </w:p>
+    <w:p>
+      <w:pPr>
+        <w:pStyle w:val="Normal"/>
         <w:ind w:firstLine="720"/>
         <w:rPr>
-          <w:rFonts w:ascii="Calibri" w:eastAsia="Times New Roman" w:hAnsi="Calibri" w:cs="Calibri"/>
-          <w:sz w:val="22"/>
-          <w:szCs w:val="22"/>
-          <w:lang w:eastAsia="en-US"/>
-        </w:rPr>
-      </w:pPr>
+          <w:rFonts w:ascii="Calibri" w:hAnsi="Calibri" w:eastAsia="Times New Roman" w:cs="Calibri"/>
+          <w:sz w:val="22"/>
+          <w:szCs w:val="22"/>
+          <w:lang w:eastAsia="en-US"/>
+        </w:rPr>
+      </w:pPr>
+      <w:r>
+        <w:rPr>
+          <w:rFonts w:eastAsia="Times New Roman" w:cs="Calibri"/>
+          <w:sz w:val="22"/>
+          <w:szCs w:val="22"/>
+          <w:lang w:eastAsia="en-US"/>
+        </w:rPr>
+      </w:r>
     </w:p>
     <w:p>
       <w:pPr>
@@ -509,21 +429,34 @@
           <w:ilvl w:val="0"/>
           <w:numId w:val="2"/>
         </w:numPr>
-        <w:rPr>
-          <w:rFonts w:ascii="Calibri" w:eastAsia="Times New Roman" w:hAnsi="Calibri" w:cs="Calibri"/>
-          <w:sz w:val="22"/>
-          <w:szCs w:val="22"/>
-          <w:lang w:eastAsia="en-US"/>
-        </w:rPr>
-      </w:pPr>
-      <w:r>
-        <w:rPr>
-          <w:rFonts w:ascii="Calibri" w:eastAsia="Times New Roman" w:hAnsi="Calibri" w:cs="Calibri"/>
-          <w:sz w:val="22"/>
-          <w:szCs w:val="22"/>
-          <w:lang w:eastAsia="en-US"/>
-        </w:rPr>
-        <w:t>H1 and H2 are conflict equivalent since they have the identical serialization graph</w:t>
+        <w:rPr/>
+      </w:pPr>
+      <w:r>
+        <w:rPr>
+          <w:rFonts w:eastAsia="Times New Roman" w:cs="Calibri"/>
+          <w:sz w:val="22"/>
+          <w:szCs w:val="22"/>
+          <w:lang w:eastAsia="en-US"/>
+        </w:rPr>
+        <w:t>H1 and H</w:t>
+      </w:r>
+      <w:r>
+        <w:rPr>
+          <w:rFonts w:eastAsia="Times New Roman" w:cs="Calibri"/>
+          <w:sz w:val="22"/>
+          <w:szCs w:val="22"/>
+          <w:lang w:eastAsia="en-US"/>
+        </w:rPr>
+        <w:t>4</w:t>
+      </w:r>
+      <w:r>
+        <w:rPr>
+          <w:rFonts w:eastAsia="Times New Roman" w:cs="Calibri"/>
+          <w:sz w:val="22"/>
+          <w:szCs w:val="22"/>
+          <w:lang w:eastAsia="en-US"/>
+        </w:rPr>
+        <w:t xml:space="preserve"> are conflict equivalent since they have the identical serialization graph</w:t>
       </w:r>
     </w:p>
     <w:p>
@@ -534,15 +467,15 @@
           <w:numId w:val="2"/>
         </w:numPr>
         <w:rPr>
-          <w:rFonts w:ascii="Calibri" w:eastAsia="Times New Roman" w:hAnsi="Calibri" w:cs="Calibri"/>
-          <w:sz w:val="22"/>
-          <w:szCs w:val="22"/>
-          <w:lang w:eastAsia="en-US"/>
-        </w:rPr>
-      </w:pPr>
-      <w:r>
-        <w:rPr>
-          <w:rFonts w:ascii="Calibri" w:eastAsia="Times New Roman" w:hAnsi="Calibri" w:cs="Calibri"/>
+          <w:rFonts w:ascii="Calibri" w:hAnsi="Calibri" w:eastAsia="Times New Roman" w:cs="Calibri"/>
+          <w:sz w:val="22"/>
+          <w:szCs w:val="22"/>
+          <w:lang w:eastAsia="en-US"/>
+        </w:rPr>
+      </w:pPr>
+      <w:r>
+        <w:rPr>
+          <w:rFonts w:eastAsia="Times New Roman" w:cs="Calibri"/>
           <w:sz w:val="22"/>
           <w:szCs w:val="22"/>
           <w:lang w:eastAsia="en-US"/>
@@ -553,108 +486,80 @@
     <w:p>
       <w:pPr>
         <w:pStyle w:val="ListParagraph"/>
-        <w:ind w:left="1080"/>
-        <w:rPr>
-          <w:rFonts w:ascii="Calibri" w:eastAsia="Times New Roman" w:hAnsi="Calibri" w:cs="Calibri"/>
-          <w:sz w:val="22"/>
-          <w:szCs w:val="22"/>
-          <w:lang w:eastAsia="en-US"/>
-        </w:rPr>
-      </w:pPr>
-      <w:r>
-        <w:rPr>
-          <w:rFonts w:ascii="Calibri" w:eastAsia="Times New Roman" w:hAnsi="Calibri" w:cs="Calibri"/>
-          <w:sz w:val="22"/>
-          <w:szCs w:val="22"/>
-          <w:lang w:eastAsia="en-US"/>
-        </w:rPr>
-        <w:t>Equivalent serial history</w:t>
-      </w:r>
-      <w:r>
-        <w:rPr>
-          <w:rFonts w:ascii="Calibri" w:eastAsia="Times New Roman" w:hAnsi="Calibri" w:cs="Calibri"/>
-          <w:sz w:val="22"/>
-          <w:szCs w:val="22"/>
-          <w:lang w:eastAsia="en-US"/>
-        </w:rPr>
-        <w:t xml:space="preserve"> according to their serialization graphs</w:t>
-      </w:r>
-      <w:r>
-        <w:rPr>
-          <w:rFonts w:ascii="Calibri" w:eastAsia="Times New Roman" w:hAnsi="Calibri" w:cs="Calibri"/>
-          <w:sz w:val="22"/>
-          <w:szCs w:val="22"/>
-          <w:lang w:eastAsia="en-US"/>
-        </w:rPr>
-        <w:t>:</w:t>
+        <w:ind w:left="1080" w:hanging="0"/>
+        <w:rPr>
+          <w:rFonts w:ascii="Calibri" w:hAnsi="Calibri" w:eastAsia="Times New Roman" w:cs="Calibri"/>
+          <w:sz w:val="22"/>
+          <w:szCs w:val="22"/>
+          <w:lang w:eastAsia="en-US"/>
+        </w:rPr>
+      </w:pPr>
+      <w:r>
+        <w:rPr>
+          <w:rFonts w:eastAsia="Times New Roman" w:cs="Calibri"/>
+          <w:sz w:val="22"/>
+          <w:szCs w:val="22"/>
+          <w:lang w:eastAsia="en-US"/>
+        </w:rPr>
+        <w:t>Equivalent serial history according to their serialization graphs:</w:t>
       </w:r>
     </w:p>
     <w:p>
       <w:pPr>
         <w:pStyle w:val="ListParagraph"/>
-        <w:ind w:left="1080"/>
-        <w:rPr>
-          <w:rFonts w:ascii="Calibri" w:eastAsia="Times New Roman" w:hAnsi="Calibri" w:cs="Calibri"/>
-          <w:sz w:val="22"/>
-          <w:szCs w:val="22"/>
-          <w:lang w:eastAsia="en-US"/>
-        </w:rPr>
-      </w:pPr>
-      <w:r>
-        <w:rPr>
-          <w:rFonts w:ascii="Calibri" w:eastAsia="Times New Roman" w:hAnsi="Calibri" w:cs="Calibri"/>
-          <w:sz w:val="22"/>
-          <w:szCs w:val="22"/>
-          <w:lang w:eastAsia="en-US"/>
-        </w:rPr>
-        <w:t xml:space="preserve">H1: </w:t>
-      </w:r>
-      <w:r>
-        <w:rPr>
-          <w:rFonts w:ascii="Calibri" w:eastAsia="Times New Roman" w:hAnsi="Calibri" w:cs="Calibri"/>
-          <w:sz w:val="22"/>
-          <w:szCs w:val="22"/>
-          <w:lang w:eastAsia="en-US"/>
-        </w:rPr>
-        <w:t>T2 -&gt; T1 -&gt; T3</w:t>
+        <w:ind w:left="1080" w:hanging="0"/>
+        <w:rPr>
+          <w:rFonts w:ascii="Calibri" w:hAnsi="Calibri" w:eastAsia="Times New Roman" w:cs="Calibri"/>
+          <w:sz w:val="22"/>
+          <w:szCs w:val="22"/>
+          <w:lang w:eastAsia="en-US"/>
+        </w:rPr>
+      </w:pPr>
+      <w:r>
+        <w:rPr>
+          <w:rFonts w:eastAsia="Times New Roman" w:cs="Calibri"/>
+          <w:sz w:val="22"/>
+          <w:szCs w:val="22"/>
+          <w:lang w:eastAsia="en-US"/>
+        </w:rPr>
+        <w:t>H1: T2 -&gt; T1 -&gt; T3</w:t>
       </w:r>
     </w:p>
     <w:p>
       <w:pPr>
         <w:pStyle w:val="ListParagraph"/>
-        <w:ind w:left="1080"/>
-        <w:rPr>
-          <w:rFonts w:ascii="Calibri" w:eastAsia="Times New Roman" w:hAnsi="Calibri" w:cs="Calibri"/>
-          <w:sz w:val="22"/>
-          <w:szCs w:val="22"/>
-          <w:lang w:eastAsia="en-US"/>
-        </w:rPr>
-      </w:pPr>
-      <w:r>
-        <w:rPr>
-          <w:rFonts w:ascii="Calibri" w:eastAsia="Times New Roman" w:hAnsi="Calibri" w:cs="Calibri"/>
-          <w:sz w:val="22"/>
-          <w:szCs w:val="22"/>
-          <w:lang w:eastAsia="en-US"/>
-        </w:rPr>
-        <w:lastRenderedPageBreak/>
+        <w:ind w:left="1080" w:hanging="0"/>
+        <w:rPr>
+          <w:rFonts w:ascii="Calibri" w:hAnsi="Calibri" w:eastAsia="Times New Roman" w:cs="Calibri"/>
+          <w:sz w:val="22"/>
+          <w:szCs w:val="22"/>
+          <w:lang w:eastAsia="en-US"/>
+        </w:rPr>
+      </w:pPr>
+      <w:r>
+        <w:rPr>
+          <w:rFonts w:eastAsia="Times New Roman" w:cs="Calibri"/>
+          <w:sz w:val="22"/>
+          <w:szCs w:val="22"/>
+          <w:lang w:eastAsia="en-US"/>
+        </w:rPr>
         <w:t>H3: T2 -&gt; T3 -&gt; T1</w:t>
       </w:r>
     </w:p>
     <w:p>
       <w:pPr>
         <w:pStyle w:val="ListParagraph"/>
-        <w:ind w:left="1080"/>
-        <w:rPr>
-          <w:rFonts w:ascii="Calibri" w:eastAsia="Times New Roman" w:hAnsi="Calibri" w:cs="Calibri"/>
-          <w:sz w:val="22"/>
-          <w:szCs w:val="22"/>
-          <w:lang w:eastAsia="en-US"/>
-        </w:rPr>
-      </w:pPr>
-      <w:r>
-        <w:rPr>
-          <w:rFonts w:ascii="Calibri" w:eastAsia="Times New Roman" w:hAnsi="Calibri" w:cs="Calibri"/>
+        <w:ind w:left="1080" w:hanging="0"/>
+        <w:rPr>
+          <w:rFonts w:ascii="Calibri" w:hAnsi="Calibri" w:eastAsia="Times New Roman" w:cs="Calibri"/>
+          <w:sz w:val="22"/>
+          <w:szCs w:val="22"/>
+          <w:lang w:eastAsia="en-US"/>
+        </w:rPr>
+      </w:pPr>
+      <w:r>
+        <w:rPr>
+          <w:rFonts w:eastAsia="Times New Roman" w:cs="Calibri"/>
           <w:sz w:val="22"/>
           <w:szCs w:val="22"/>
           <w:lang w:eastAsia="en-US"/>
@@ -670,15 +575,15 @@
           <w:numId w:val="2"/>
         </w:numPr>
         <w:rPr>
-          <w:rFonts w:ascii="Calibri" w:eastAsia="Times New Roman" w:hAnsi="Calibri" w:cs="Calibri"/>
-          <w:sz w:val="22"/>
-          <w:szCs w:val="22"/>
-          <w:lang w:eastAsia="en-US"/>
-        </w:rPr>
-      </w:pPr>
-      <w:r>
-        <w:rPr>
-          <w:rFonts w:ascii="Calibri" w:eastAsia="Times New Roman" w:hAnsi="Calibri" w:cs="Calibri"/>
+          <w:rFonts w:ascii="Calibri" w:hAnsi="Calibri" w:eastAsia="Times New Roman" w:cs="Calibri"/>
+          <w:sz w:val="22"/>
+          <w:szCs w:val="22"/>
+          <w:lang w:eastAsia="en-US"/>
+        </w:rPr>
+      </w:pPr>
+      <w:r>
+        <w:rPr>
+          <w:rFonts w:eastAsia="Times New Roman" w:cs="Calibri"/>
           <w:sz w:val="22"/>
           <w:szCs w:val="22"/>
           <w:lang w:eastAsia="en-US"/>
@@ -689,17 +594,17 @@
     <w:p>
       <w:pPr>
         <w:pStyle w:val="ListParagraph"/>
-        <w:ind w:left="1080"/>
-        <w:rPr>
-          <w:rFonts w:ascii="Calibri" w:eastAsia="Times New Roman" w:hAnsi="Calibri" w:cs="Calibri"/>
-          <w:sz w:val="22"/>
-          <w:szCs w:val="22"/>
-          <w:lang w:eastAsia="en-US"/>
-        </w:rPr>
-      </w:pPr>
-      <w:r>
-        <w:rPr>
-          <w:rFonts w:ascii="Calibri" w:eastAsia="Times New Roman" w:hAnsi="Calibri" w:cs="Calibri"/>
+        <w:ind w:left="1080" w:hanging="0"/>
+        <w:rPr>
+          <w:rFonts w:ascii="Calibri" w:hAnsi="Calibri" w:eastAsia="Times New Roman" w:cs="Calibri"/>
+          <w:sz w:val="22"/>
+          <w:szCs w:val="22"/>
+          <w:lang w:eastAsia="en-US"/>
+        </w:rPr>
+      </w:pPr>
+      <w:r>
+        <w:rPr>
+          <w:rFonts w:eastAsia="Times New Roman" w:cs="Calibri"/>
           <w:sz w:val="22"/>
           <w:szCs w:val="22"/>
           <w:lang w:eastAsia="en-US"/>
@@ -710,17 +615,17 @@
     <w:p>
       <w:pPr>
         <w:pStyle w:val="ListParagraph"/>
-        <w:ind w:left="1080"/>
-        <w:rPr>
-          <w:rFonts w:ascii="Calibri" w:eastAsia="Times New Roman" w:hAnsi="Calibri" w:cs="Calibri"/>
-          <w:sz w:val="22"/>
-          <w:szCs w:val="22"/>
-          <w:lang w:eastAsia="en-US"/>
-        </w:rPr>
-      </w:pPr>
-      <w:r>
-        <w:rPr>
-          <w:rFonts w:ascii="Calibri" w:eastAsia="Times New Roman" w:hAnsi="Calibri" w:cs="Calibri"/>
+        <w:ind w:left="1080" w:hanging="0"/>
+        <w:rPr>
+          <w:rFonts w:ascii="Calibri" w:hAnsi="Calibri" w:eastAsia="Times New Roman" w:cs="Calibri"/>
+          <w:sz w:val="22"/>
+          <w:szCs w:val="22"/>
+          <w:lang w:eastAsia="en-US"/>
+        </w:rPr>
+      </w:pPr>
+      <w:r>
+        <w:rPr>
+          <w:rFonts w:eastAsia="Times New Roman" w:cs="Calibri"/>
           <w:sz w:val="22"/>
           <w:szCs w:val="22"/>
           <w:lang w:eastAsia="en-US"/>
@@ -731,16 +636,16 @@
     <w:p>
       <w:pPr>
         <w:pStyle w:val="ListParagraph"/>
-        <w:ind w:left="1080"/>
-        <w:rPr>
-          <w:rFonts w:ascii="CMR10" w:hAnsi="CMR10" w:hint="eastAsia"/>
-          <w:sz w:val="22"/>
-          <w:szCs w:val="22"/>
-        </w:rPr>
-      </w:pPr>
-      <w:r>
-        <w:rPr>
-          <w:rFonts w:ascii="Calibri" w:eastAsia="Times New Roman" w:hAnsi="Calibri" w:cs="Calibri"/>
+        <w:ind w:left="1080" w:hanging="0"/>
+        <w:rPr>
+          <w:rFonts w:ascii="CMR10" w:hAnsi="CMR10"/>
+          <w:sz w:val="22"/>
+          <w:szCs w:val="22"/>
+        </w:rPr>
+      </w:pPr>
+      <w:r>
+        <w:rPr>
+          <w:rFonts w:eastAsia="Times New Roman" w:cs="Calibri"/>
           <w:sz w:val="22"/>
           <w:szCs w:val="22"/>
           <w:lang w:eastAsia="en-US"/>
@@ -758,7 +663,7 @@
       <w:r>
         <w:rPr>
           <w:rFonts w:ascii="CMR8" w:hAnsi="CMR8"/>
-          <w:position w:val="-4"/>
+          <w:position w:val="-3"/>
           <w:sz w:val="16"/>
           <w:szCs w:val="16"/>
         </w:rPr>
@@ -799,7 +704,7 @@
       <w:r>
         <w:rPr>
           <w:rFonts w:ascii="CMR8" w:hAnsi="CMR8"/>
-          <w:position w:val="-4"/>
+          <w:position w:val="-3"/>
           <w:sz w:val="16"/>
           <w:szCs w:val="16"/>
         </w:rPr>
@@ -840,7 +745,7 @@
       <w:r>
         <w:rPr>
           <w:rFonts w:ascii="CMR8" w:hAnsi="CMR8"/>
-          <w:position w:val="-4"/>
+          <w:position w:val="-3"/>
           <w:sz w:val="16"/>
           <w:szCs w:val="16"/>
         </w:rPr>
@@ -881,7 +786,7 @@
       <w:r>
         <w:rPr>
           <w:rFonts w:ascii="CMR8" w:hAnsi="CMR8"/>
-          <w:position w:val="-4"/>
+          <w:position w:val="-3"/>
           <w:sz w:val="16"/>
           <w:szCs w:val="16"/>
         </w:rPr>
@@ -922,7 +827,7 @@
       <w:r>
         <w:rPr>
           <w:rFonts w:ascii="CMR8" w:hAnsi="CMR8"/>
-          <w:position w:val="-4"/>
+          <w:position w:val="-3"/>
           <w:sz w:val="16"/>
           <w:szCs w:val="16"/>
         </w:rPr>
@@ -963,7 +868,7 @@
       <w:r>
         <w:rPr>
           <w:rFonts w:ascii="CMR8" w:hAnsi="CMR8"/>
-          <w:position w:val="-4"/>
+          <w:position w:val="-3"/>
           <w:sz w:val="16"/>
           <w:szCs w:val="16"/>
         </w:rPr>
@@ -1004,7 +909,7 @@
       <w:r>
         <w:rPr>
           <w:rFonts w:ascii="CMR8" w:hAnsi="CMR8"/>
-          <w:position w:val="-4"/>
+          <w:position w:val="-3"/>
           <w:sz w:val="16"/>
           <w:szCs w:val="16"/>
         </w:rPr>
@@ -1045,7 +950,7 @@
       <w:r>
         <w:rPr>
           <w:rFonts w:ascii="CMR8" w:hAnsi="CMR8"/>
-          <w:position w:val="-4"/>
+          <w:position w:val="-3"/>
           <w:sz w:val="16"/>
           <w:szCs w:val="16"/>
         </w:rPr>
@@ -1073,21 +978,13 @@
           <w:sz w:val="22"/>
           <w:szCs w:val="22"/>
         </w:rPr>
-        <w:t>)c1;</w:t>
-      </w:r>
-      <w:r>
-        <w:rPr>
-          <w:rFonts w:ascii="CMR10" w:hAnsi="CMR10"/>
-          <w:sz w:val="22"/>
-          <w:szCs w:val="22"/>
-        </w:rPr>
-        <w:t>c3;</w:t>
+        <w:t>)c1;c3;</w:t>
       </w:r>
     </w:p>
     <w:p>
       <w:pPr>
         <w:pStyle w:val="ListParagraph"/>
-        <w:ind w:left="1080"/>
+        <w:ind w:left="1080" w:hanging="0"/>
         <w:rPr>
           <w:rFonts w:ascii="Calibri" w:hAnsi="Calibri" w:cs="Calibri"/>
           <w:sz w:val="22"/>
@@ -1096,7 +993,7 @@
       </w:pPr>
       <w:r>
         <w:rPr>
-          <w:rFonts w:ascii="Calibri" w:eastAsia="Times New Roman" w:hAnsi="Calibri" w:cs="Calibri"/>
+          <w:rFonts w:eastAsia="Times New Roman" w:cs="Calibri"/>
           <w:sz w:val="22"/>
           <w:szCs w:val="22"/>
           <w:lang w:eastAsia="en-US"/>
@@ -1105,7 +1002,7 @@
       </w:r>
       <w:r>
         <w:rPr>
-          <w:rFonts w:ascii="Calibri" w:hAnsi="Calibri" w:cs="Calibri"/>
+          <w:rFonts w:cs="Calibri"/>
           <w:sz w:val="22"/>
           <w:szCs w:val="22"/>
         </w:rPr>
@@ -1127,7 +1024,7 @@
       </w:pPr>
       <w:r>
         <w:rPr>
-          <w:rFonts w:ascii="Calibri" w:hAnsi="Calibri" w:cs="Calibri"/>
+          <w:rFonts w:cs="Calibri"/>
           <w:sz w:val="22"/>
           <w:szCs w:val="22"/>
         </w:rPr>
@@ -1137,17 +1034,17 @@
     <w:p>
       <w:pPr>
         <w:pStyle w:val="ListParagraph"/>
-        <w:ind w:left="1080"/>
-        <w:rPr>
-          <w:rFonts w:ascii="Calibri" w:eastAsia="Times New Roman" w:hAnsi="Calibri" w:cs="Calibri"/>
-          <w:sz w:val="22"/>
-          <w:szCs w:val="22"/>
-          <w:lang w:eastAsia="en-US"/>
-        </w:rPr>
-      </w:pPr>
-      <w:r>
-        <w:rPr>
-          <w:rFonts w:ascii="Calibri" w:eastAsia="Times New Roman" w:hAnsi="Calibri" w:cs="Calibri"/>
+        <w:ind w:left="1080" w:hanging="0"/>
+        <w:rPr>
+          <w:rFonts w:ascii="Calibri" w:hAnsi="Calibri" w:eastAsia="Times New Roman" w:cs="Calibri"/>
+          <w:sz w:val="22"/>
+          <w:szCs w:val="22"/>
+          <w:lang w:eastAsia="en-US"/>
+        </w:rPr>
+      </w:pPr>
+      <w:r>
+        <w:rPr>
+          <w:rFonts w:eastAsia="Times New Roman" w:cs="Calibri"/>
           <w:sz w:val="22"/>
           <w:szCs w:val="22"/>
           <w:lang w:eastAsia="en-US"/>
@@ -1158,17 +1055,17 @@
     <w:p>
       <w:pPr>
         <w:pStyle w:val="ListParagraph"/>
-        <w:ind w:left="1080"/>
-        <w:rPr>
-          <w:rFonts w:ascii="Calibri" w:eastAsia="Times New Roman" w:hAnsi="Calibri" w:cs="Calibri"/>
-          <w:sz w:val="22"/>
-          <w:szCs w:val="22"/>
-          <w:lang w:eastAsia="en-US"/>
-        </w:rPr>
-      </w:pPr>
-      <w:r>
-        <w:rPr>
-          <w:rFonts w:ascii="Calibri" w:eastAsia="Times New Roman" w:hAnsi="Calibri" w:cs="Calibri"/>
+        <w:ind w:left="1080" w:hanging="0"/>
+        <w:rPr>
+          <w:rFonts w:ascii="Calibri" w:hAnsi="Calibri" w:eastAsia="Times New Roman" w:cs="Calibri"/>
+          <w:sz w:val="22"/>
+          <w:szCs w:val="22"/>
+          <w:lang w:eastAsia="en-US"/>
+        </w:rPr>
+      </w:pPr>
+      <w:r>
+        <w:rPr>
+          <w:rFonts w:eastAsia="Times New Roman" w:cs="Calibri"/>
           <w:sz w:val="22"/>
           <w:szCs w:val="22"/>
           <w:lang w:eastAsia="en-US"/>
@@ -1179,16 +1076,16 @@
     <w:p>
       <w:pPr>
         <w:pStyle w:val="ListParagraph"/>
-        <w:ind w:left="1080"/>
-        <w:rPr>
-          <w:rFonts w:ascii="CMR10" w:hAnsi="CMR10" w:hint="eastAsia"/>
-          <w:sz w:val="22"/>
-          <w:szCs w:val="22"/>
-        </w:rPr>
-      </w:pPr>
-      <w:r>
-        <w:rPr>
-          <w:rFonts w:ascii="Calibri" w:eastAsia="Times New Roman" w:hAnsi="Calibri" w:cs="Calibri"/>
+        <w:ind w:left="1080" w:hanging="0"/>
+        <w:rPr>
+          <w:rFonts w:ascii="CMR10" w:hAnsi="CMR10"/>
+          <w:sz w:val="22"/>
+          <w:szCs w:val="22"/>
+        </w:rPr>
+      </w:pPr>
+      <w:r>
+        <w:rPr>
+          <w:rFonts w:eastAsia="Times New Roman" w:cs="Calibri"/>
           <w:sz w:val="22"/>
           <w:szCs w:val="22"/>
           <w:lang w:eastAsia="en-US"/>
@@ -1206,7 +1103,7 @@
       <w:r>
         <w:rPr>
           <w:rFonts w:ascii="CMR8" w:hAnsi="CMR8"/>
-          <w:position w:val="-4"/>
+          <w:position w:val="-3"/>
           <w:sz w:val="16"/>
           <w:szCs w:val="16"/>
         </w:rPr>
@@ -1247,7 +1144,7 @@
       <w:r>
         <w:rPr>
           <w:rFonts w:ascii="CMR8" w:hAnsi="CMR8"/>
-          <w:position w:val="-4"/>
+          <w:position w:val="-3"/>
           <w:sz w:val="16"/>
           <w:szCs w:val="16"/>
         </w:rPr>
@@ -1288,7 +1185,7 @@
       <w:r>
         <w:rPr>
           <w:rFonts w:ascii="CMR8" w:hAnsi="CMR8"/>
-          <w:position w:val="-4"/>
+          <w:position w:val="-3"/>
           <w:sz w:val="16"/>
           <w:szCs w:val="16"/>
         </w:rPr>
@@ -1329,7 +1226,7 @@
       <w:r>
         <w:rPr>
           <w:rFonts w:ascii="CMR8" w:hAnsi="CMR8"/>
-          <w:position w:val="-4"/>
+          <w:position w:val="-3"/>
           <w:sz w:val="16"/>
           <w:szCs w:val="16"/>
         </w:rPr>
@@ -1357,16 +1254,7 @@
           <w:sz w:val="22"/>
           <w:szCs w:val="22"/>
         </w:rPr>
-        <w:t>)c</w:t>
-      </w:r>
-      <w:proofErr w:type="gramStart"/>
-      <w:r>
-        <w:rPr>
-          <w:rFonts w:ascii="CMR10" w:hAnsi="CMR10"/>
-          <w:sz w:val="22"/>
-          <w:szCs w:val="22"/>
-        </w:rPr>
-        <w:t>2;</w:t>
+        <w:t>)c2;</w:t>
       </w:r>
       <w:r>
         <w:rPr>
@@ -1376,11 +1264,10 @@
         </w:rPr>
         <w:t>R</w:t>
       </w:r>
-      <w:proofErr w:type="gramEnd"/>
       <w:r>
         <w:rPr>
           <w:rFonts w:ascii="CMR8" w:hAnsi="CMR8"/>
-          <w:position w:val="-4"/>
+          <w:position w:val="-3"/>
           <w:sz w:val="16"/>
           <w:szCs w:val="16"/>
         </w:rPr>
@@ -1421,7 +1308,7 @@
       <w:r>
         <w:rPr>
           <w:rFonts w:ascii="CMR8" w:hAnsi="CMR8"/>
-          <w:position w:val="-4"/>
+          <w:position w:val="-3"/>
           <w:sz w:val="16"/>
           <w:szCs w:val="16"/>
         </w:rPr>
@@ -1462,7 +1349,7 @@
       <w:r>
         <w:rPr>
           <w:rFonts w:ascii="CMR8" w:hAnsi="CMR8"/>
-          <w:position w:val="-4"/>
+          <w:position w:val="-3"/>
           <w:sz w:val="16"/>
           <w:szCs w:val="16"/>
         </w:rPr>
@@ -1490,16 +1377,23 @@
           <w:sz w:val="22"/>
           <w:szCs w:val="22"/>
         </w:rPr>
-        <w:t>)</w:t>
-      </w:r>
-      <w:proofErr w:type="spellStart"/>
+        <w:t>)c</w:t>
+      </w:r>
       <w:r>
         <w:rPr>
           <w:rFonts w:ascii="CMR10" w:hAnsi="CMR10"/>
           <w:sz w:val="22"/>
           <w:szCs w:val="22"/>
         </w:rPr>
-        <w:t>c;</w:t>
+        <w:t>3</w:t>
+      </w:r>
+      <w:r>
+        <w:rPr>
+          <w:rFonts w:ascii="CMR10" w:hAnsi="CMR10"/>
+          <w:sz w:val="22"/>
+          <w:szCs w:val="22"/>
+        </w:rPr>
+        <w:t>;</w:t>
       </w:r>
       <w:r>
         <w:rPr>
@@ -1509,11 +1403,10 @@
         </w:rPr>
         <w:t>W</w:t>
       </w:r>
-      <w:proofErr w:type="spellEnd"/>
       <w:r>
         <w:rPr>
           <w:rFonts w:ascii="CMR8" w:hAnsi="CMR8"/>
-          <w:position w:val="-4"/>
+          <w:position w:val="-3"/>
           <w:sz w:val="16"/>
           <w:szCs w:val="16"/>
         </w:rPr>
@@ -1547,7 +1440,7 @@
     <w:p>
       <w:pPr>
         <w:pStyle w:val="ListParagraph"/>
-        <w:ind w:left="1080"/>
+        <w:ind w:left="1080" w:hanging="0"/>
         <w:rPr>
           <w:rFonts w:ascii="Calibri" w:hAnsi="Calibri" w:cs="Calibri"/>
           <w:sz w:val="22"/>
@@ -1556,7 +1449,7 @@
       </w:pPr>
       <w:r>
         <w:rPr>
-          <w:rFonts w:ascii="Calibri" w:eastAsia="Times New Roman" w:hAnsi="Calibri" w:cs="Calibri"/>
+          <w:rFonts w:eastAsia="Times New Roman" w:cs="Calibri"/>
           <w:sz w:val="22"/>
           <w:szCs w:val="22"/>
           <w:lang w:eastAsia="en-US"/>
@@ -1565,23 +1458,30 @@
       </w:r>
       <w:r>
         <w:rPr>
+          <w:rFonts w:cs="Calibri"/>
+          <w:sz w:val="22"/>
+          <w:szCs w:val="22"/>
+        </w:rPr>
+        <w:t>not possible</w:t>
+      </w:r>
+    </w:p>
+    <w:p>
+      <w:pPr>
+        <w:pStyle w:val="ListParagraph"/>
+        <w:ind w:left="1080" w:hanging="0"/>
+        <w:rPr>
           <w:rFonts w:ascii="Calibri" w:hAnsi="Calibri" w:cs="Calibri"/>
           <w:sz w:val="22"/>
           <w:szCs w:val="22"/>
         </w:rPr>
-        <w:t>not possible</w:t>
-      </w:r>
-    </w:p>
-    <w:p>
-      <w:pPr>
-        <w:pStyle w:val="ListParagraph"/>
-        <w:ind w:left="1080"/>
-        <w:rPr>
-          <w:rFonts w:ascii="Calibri" w:hAnsi="Calibri" w:cs="Calibri"/>
-          <w:sz w:val="22"/>
-          <w:szCs w:val="22"/>
-        </w:rPr>
-      </w:pPr>
+      </w:pPr>
+      <w:r>
+        <w:rPr>
+          <w:rFonts w:cs="Calibri"/>
+          <w:sz w:val="22"/>
+          <w:szCs w:val="22"/>
+        </w:rPr>
+      </w:r>
     </w:p>
     <w:p>
       <w:pPr>
@@ -1591,15 +1491,15 @@
           <w:numId w:val="1"/>
         </w:numPr>
         <w:rPr>
-          <w:rFonts w:ascii="Calibri" w:eastAsia="Times New Roman" w:hAnsi="Calibri" w:cs="Calibri"/>
-          <w:sz w:val="22"/>
-          <w:szCs w:val="22"/>
-          <w:lang w:eastAsia="en-US"/>
-        </w:rPr>
-      </w:pPr>
-      <w:r>
-        <w:rPr>
-          <w:rFonts w:ascii="Calibri" w:eastAsia="Times New Roman" w:hAnsi="Calibri" w:cs="Calibri"/>
+          <w:rFonts w:ascii="Calibri" w:hAnsi="Calibri" w:eastAsia="Times New Roman" w:cs="Calibri"/>
+          <w:sz w:val="22"/>
+          <w:szCs w:val="22"/>
+          <w:lang w:eastAsia="en-US"/>
+        </w:rPr>
+      </w:pPr>
+      <w:r>
+        <w:rPr>
+          <w:rFonts w:eastAsia="Times New Roman" w:cs="Calibri"/>
           <w:sz w:val="22"/>
           <w:szCs w:val="22"/>
           <w:lang w:eastAsia="en-US"/>
@@ -1615,38 +1515,20 @@
           <w:numId w:val="1"/>
         </w:numPr>
         <w:rPr>
-          <w:rFonts w:ascii="Calibri" w:eastAsia="Times New Roman" w:hAnsi="Calibri" w:cs="Calibri"/>
-          <w:sz w:val="22"/>
-          <w:szCs w:val="22"/>
-          <w:lang w:eastAsia="en-US"/>
-        </w:rPr>
-      </w:pPr>
-      <w:r>
-        <w:rPr>
-          <w:rFonts w:ascii="Calibri" w:eastAsia="Times New Roman" w:hAnsi="Calibri" w:cs="Calibri"/>
-          <w:sz w:val="22"/>
-          <w:szCs w:val="22"/>
-          <w:lang w:eastAsia="en-US"/>
-        </w:rPr>
-        <w:t xml:space="preserve">W3(x) R1(z) R1(y) W1(x) </w:t>
-      </w:r>
-      <w:r>
-        <w:rPr>
-          <w:rFonts w:ascii="Calibri" w:eastAsia="Times New Roman" w:hAnsi="Calibri" w:cs="Calibri"/>
-          <w:sz w:val="22"/>
-          <w:szCs w:val="22"/>
-          <w:lang w:eastAsia="en-US"/>
-        </w:rPr>
-        <w:t xml:space="preserve">R3(z) R3(y) </w:t>
-      </w:r>
-      <w:r>
-        <w:rPr>
-          <w:rFonts w:ascii="Calibri" w:eastAsia="Times New Roman" w:hAnsi="Calibri" w:cs="Calibri"/>
-          <w:sz w:val="22"/>
-          <w:szCs w:val="22"/>
-          <w:lang w:eastAsia="en-US"/>
-        </w:rPr>
-        <w:t xml:space="preserve">W2(x) R2(z) W2(y) </w:t>
+          <w:rFonts w:ascii="Calibri" w:hAnsi="Calibri" w:eastAsia="Times New Roman" w:cs="Calibri"/>
+          <w:sz w:val="22"/>
+          <w:szCs w:val="22"/>
+          <w:lang w:eastAsia="en-US"/>
+        </w:rPr>
+      </w:pPr>
+      <w:r>
+        <w:rPr>
+          <w:rFonts w:eastAsia="Times New Roman" w:cs="Calibri"/>
+          <w:sz w:val="22"/>
+          <w:szCs w:val="22"/>
+          <w:lang w:eastAsia="en-US"/>
+        </w:rPr>
+        <w:t xml:space="preserve">W3(x) R1(z) R1(y) W1(x) R3(z) R3(y) W2(x) R2(z) W2(y) </w:t>
       </w:r>
     </w:p>
     <w:p>
@@ -1657,29 +1539,20 @@
           <w:numId w:val="1"/>
         </w:numPr>
         <w:rPr>
-          <w:rFonts w:ascii="Calibri" w:eastAsia="Times New Roman" w:hAnsi="Calibri" w:cs="Calibri"/>
-          <w:sz w:val="22"/>
-          <w:szCs w:val="22"/>
-          <w:lang w:eastAsia="en-US"/>
-        </w:rPr>
-      </w:pPr>
-      <w:r>
-        <w:rPr>
-          <w:rFonts w:ascii="Calibri" w:eastAsia="Times New Roman" w:hAnsi="Calibri" w:cs="Calibri"/>
-          <w:sz w:val="22"/>
-          <w:szCs w:val="22"/>
-          <w:lang w:eastAsia="en-US"/>
-        </w:rPr>
-        <w:t xml:space="preserve">R1(z) R1(y) W1(x) W2(x) </w:t>
-      </w:r>
-      <w:r>
-        <w:rPr>
-          <w:rFonts w:ascii="Calibri" w:eastAsia="Times New Roman" w:hAnsi="Calibri" w:cs="Calibri"/>
-          <w:sz w:val="22"/>
-          <w:szCs w:val="22"/>
-          <w:lang w:eastAsia="en-US"/>
-        </w:rPr>
-        <w:t>W3(x) R2(z) W2(y) R3(z) R3(y)</w:t>
+          <w:rFonts w:ascii="Calibri" w:hAnsi="Calibri" w:eastAsia="Times New Roman" w:cs="Calibri"/>
+          <w:sz w:val="22"/>
+          <w:szCs w:val="22"/>
+          <w:lang w:eastAsia="en-US"/>
+        </w:rPr>
+      </w:pPr>
+      <w:r>
+        <w:rPr>
+          <w:rFonts w:eastAsia="Times New Roman" w:cs="Calibri"/>
+          <w:sz w:val="22"/>
+          <w:szCs w:val="22"/>
+          <w:lang w:eastAsia="en-US"/>
+        </w:rPr>
+        <w:t>R1(z) R1(y) W1(x) W2(x) W3(x) R2(z) W2(y) R3(z) R3(y)</w:t>
       </w:r>
     </w:p>
     <w:p>
@@ -1690,15 +1563,15 @@
           <w:numId w:val="1"/>
         </w:numPr>
         <w:rPr>
-          <w:rFonts w:ascii="Calibri" w:eastAsia="Times New Roman" w:hAnsi="Calibri" w:cs="Calibri"/>
-          <w:sz w:val="22"/>
-          <w:szCs w:val="22"/>
-          <w:lang w:eastAsia="en-US"/>
-        </w:rPr>
-      </w:pPr>
-      <w:r>
-        <w:rPr>
-          <w:rFonts w:ascii="Calibri" w:eastAsia="Times New Roman" w:hAnsi="Calibri" w:cs="Calibri"/>
+          <w:rFonts w:ascii="Calibri" w:hAnsi="Calibri" w:eastAsia="Times New Roman" w:cs="Calibri"/>
+          <w:sz w:val="22"/>
+          <w:szCs w:val="22"/>
+          <w:lang w:eastAsia="en-US"/>
+        </w:rPr>
+      </w:pPr>
+      <w:r>
+        <w:rPr>
+          <w:rFonts w:eastAsia="Times New Roman" w:cs="Calibri"/>
           <w:sz w:val="22"/>
           <w:szCs w:val="22"/>
           <w:lang w:eastAsia="en-US"/>
@@ -1709,49 +1582,68 @@
     <w:tbl>
       <w:tblPr>
         <w:tblStyle w:val="TableGrid"/>
-        <w:tblW w:w="0" w:type="auto"/>
+        <w:tblW w:w="6881" w:type="dxa"/>
+        <w:jc w:val="left"/>
         <w:tblInd w:w="720" w:type="dxa"/>
-        <w:tblLook w:val="04A0" w:firstRow="1" w:lastRow="0" w:firstColumn="1" w:lastColumn="0" w:noHBand="0" w:noVBand="1"/>
+        <w:tblCellMar>
+          <w:top w:w="0" w:type="dxa"/>
+          <w:left w:w="108" w:type="dxa"/>
+          <w:bottom w:w="0" w:type="dxa"/>
+          <w:right w:w="108" w:type="dxa"/>
+        </w:tblCellMar>
+        <w:tblLook w:val="04a0" w:noVBand="1" w:noHBand="0" w:lastColumn="0" w:firstColumn="1" w:lastRow="0" w:firstRow="1"/>
       </w:tblPr>
       <w:tblGrid>
-        <w:gridCol w:w="1181"/>
+        <w:gridCol w:w="1180"/>
         <w:gridCol w:w="1117"/>
         <w:gridCol w:w="1117"/>
         <w:gridCol w:w="1117"/>
-        <w:gridCol w:w="1181"/>
+        <w:gridCol w:w="1180"/>
         <w:gridCol w:w="1169"/>
       </w:tblGrid>
       <w:tr>
         <w:trPr>
-          <w:trHeight w:val="482"/>
+          <w:trHeight w:val="482" w:hRule="atLeast"/>
         </w:trPr>
         <w:tc>
           <w:tcPr>
-            <w:tcW w:w="1117" w:type="dxa"/>
+            <w:tcW w:w="1180" w:type="dxa"/>
+            <w:tcBorders/>
+            <w:shd w:fill="auto" w:val="clear"/>
           </w:tcPr>
           <w:p>
             <w:pPr>
               <w:pStyle w:val="ListParagraph"/>
-              <w:ind w:left="0"/>
-              <w:rPr>
-                <w:rFonts w:ascii="Calibri" w:eastAsia="Times New Roman" w:hAnsi="Calibri" w:cs="Calibri"/>
+              <w:ind w:left="0" w:hanging="0"/>
+              <w:rPr>
+                <w:rFonts w:ascii="Calibri" w:hAnsi="Calibri" w:eastAsia="Times New Roman" w:cs="Calibri"/>
                 <w:sz w:val="22"/>
                 <w:szCs w:val="22"/>
                 <w:lang w:eastAsia="en-US"/>
               </w:rPr>
             </w:pPr>
+            <w:r>
+              <w:rPr>
+                <w:rFonts w:eastAsia="Times New Roman" w:cs="Calibri"/>
+                <w:sz w:val="22"/>
+                <w:szCs w:val="22"/>
+                <w:lang w:eastAsia="en-US"/>
+              </w:rPr>
+            </w:r>
           </w:p>
         </w:tc>
         <w:tc>
           <w:tcPr>
             <w:tcW w:w="1117" w:type="dxa"/>
+            <w:tcBorders/>
+            <w:shd w:fill="auto" w:val="clear"/>
           </w:tcPr>
           <w:p>
             <w:pPr>
               <w:pStyle w:val="ListParagraph"/>
-              <w:ind w:left="0"/>
-              <w:rPr>
-                <w:rFonts w:ascii="Calibri" w:eastAsia="Times New Roman" w:hAnsi="Calibri" w:cs="Calibri"/>
+              <w:ind w:left="0" w:hanging="0"/>
+              <w:rPr>
+                <w:rFonts w:ascii="Calibri" w:hAnsi="Calibri" w:eastAsia="Times New Roman" w:cs="Calibri"/>
                 <w:sz w:val="22"/>
                 <w:szCs w:val="22"/>
                 <w:lang w:eastAsia="en-US"/>
@@ -1759,7 +1651,7 @@
             </w:pPr>
             <w:r>
               <w:rPr>
-                <w:rFonts w:ascii="Calibri" w:eastAsia="Times New Roman" w:hAnsi="Calibri" w:cs="Calibri"/>
+                <w:rFonts w:eastAsia="Times New Roman" w:cs="Calibri"/>
                 <w:sz w:val="22"/>
                 <w:szCs w:val="22"/>
                 <w:lang w:eastAsia="en-US"/>
@@ -1771,13 +1663,15 @@
         <w:tc>
           <w:tcPr>
             <w:tcW w:w="1117" w:type="dxa"/>
+            <w:tcBorders/>
+            <w:shd w:fill="auto" w:val="clear"/>
           </w:tcPr>
           <w:p>
             <w:pPr>
               <w:pStyle w:val="ListParagraph"/>
-              <w:ind w:left="0"/>
-              <w:rPr>
-                <w:rFonts w:ascii="Calibri" w:eastAsia="Times New Roman" w:hAnsi="Calibri" w:cs="Calibri"/>
+              <w:ind w:left="0" w:hanging="0"/>
+              <w:rPr>
+                <w:rFonts w:ascii="Calibri" w:hAnsi="Calibri" w:eastAsia="Times New Roman" w:cs="Calibri"/>
                 <w:sz w:val="22"/>
                 <w:szCs w:val="22"/>
                 <w:lang w:eastAsia="en-US"/>
@@ -1785,7 +1679,7 @@
             </w:pPr>
             <w:r>
               <w:rPr>
-                <w:rFonts w:ascii="Calibri" w:eastAsia="Times New Roman" w:hAnsi="Calibri" w:cs="Calibri"/>
+                <w:rFonts w:eastAsia="Times New Roman" w:cs="Calibri"/>
                 <w:sz w:val="22"/>
                 <w:szCs w:val="22"/>
                 <w:lang w:eastAsia="en-US"/>
@@ -1797,13 +1691,15 @@
         <w:tc>
           <w:tcPr>
             <w:tcW w:w="1117" w:type="dxa"/>
+            <w:tcBorders/>
+            <w:shd w:fill="auto" w:val="clear"/>
           </w:tcPr>
           <w:p>
             <w:pPr>
               <w:pStyle w:val="ListParagraph"/>
-              <w:ind w:left="0"/>
-              <w:rPr>
-                <w:rFonts w:ascii="Calibri" w:eastAsia="Times New Roman" w:hAnsi="Calibri" w:cs="Calibri"/>
+              <w:ind w:left="0" w:hanging="0"/>
+              <w:rPr>
+                <w:rFonts w:ascii="Calibri" w:hAnsi="Calibri" w:eastAsia="Times New Roman" w:cs="Calibri"/>
                 <w:sz w:val="22"/>
                 <w:szCs w:val="22"/>
                 <w:lang w:eastAsia="en-US"/>
@@ -1811,7 +1707,7 @@
             </w:pPr>
             <w:r>
               <w:rPr>
-                <w:rFonts w:ascii="Calibri" w:eastAsia="Times New Roman" w:hAnsi="Calibri" w:cs="Calibri"/>
+                <w:rFonts w:eastAsia="Times New Roman" w:cs="Calibri"/>
                 <w:sz w:val="22"/>
                 <w:szCs w:val="22"/>
                 <w:lang w:eastAsia="en-US"/>
@@ -1822,75 +1718,77 @@
         </w:tc>
         <w:tc>
           <w:tcPr>
-            <w:tcW w:w="1181" w:type="dxa"/>
+            <w:tcW w:w="1180" w:type="dxa"/>
+            <w:tcBorders/>
+            <w:shd w:fill="auto" w:val="clear"/>
           </w:tcPr>
           <w:p>
             <w:pPr>
               <w:pStyle w:val="ListParagraph"/>
-              <w:ind w:left="0"/>
-              <w:rPr>
-                <w:rFonts w:ascii="Calibri" w:eastAsia="Times New Roman" w:hAnsi="Calibri" w:cs="Calibri"/>
+              <w:ind w:left="0" w:hanging="0"/>
+              <w:rPr>
+                <w:rFonts w:ascii="Calibri" w:hAnsi="Calibri" w:eastAsia="Times New Roman" w:cs="Calibri"/>
                 <w:sz w:val="22"/>
                 <w:szCs w:val="22"/>
                 <w:lang w:eastAsia="en-US"/>
               </w:rPr>
             </w:pPr>
-            <w:proofErr w:type="spellStart"/>
             <w:r>
               <w:rPr>
-                <w:rFonts w:ascii="Calibri" w:eastAsia="Times New Roman" w:hAnsi="Calibri" w:cs="Calibri"/>
+                <w:rFonts w:eastAsia="Times New Roman" w:cs="Calibri"/>
                 <w:sz w:val="22"/>
                 <w:szCs w:val="22"/>
                 <w:lang w:eastAsia="en-US"/>
               </w:rPr>
               <w:t>ExchangeB</w:t>
             </w:r>
-            <w:proofErr w:type="spellEnd"/>
           </w:p>
         </w:tc>
         <w:tc>
           <w:tcPr>
             <w:tcW w:w="1169" w:type="dxa"/>
+            <w:tcBorders/>
+            <w:shd w:fill="auto" w:val="clear"/>
           </w:tcPr>
           <w:p>
             <w:pPr>
               <w:pStyle w:val="ListParagraph"/>
-              <w:ind w:left="0"/>
-              <w:rPr>
-                <w:rFonts w:ascii="Calibri" w:eastAsia="Times New Roman" w:hAnsi="Calibri" w:cs="Calibri"/>
+              <w:ind w:left="0" w:hanging="0"/>
+              <w:rPr>
+                <w:rFonts w:ascii="Calibri" w:hAnsi="Calibri" w:eastAsia="Times New Roman" w:cs="Calibri"/>
                 <w:sz w:val="22"/>
                 <w:szCs w:val="22"/>
                 <w:lang w:eastAsia="en-US"/>
               </w:rPr>
             </w:pPr>
-            <w:proofErr w:type="spellStart"/>
             <w:r>
               <w:rPr>
-                <w:rFonts w:ascii="Calibri" w:eastAsia="Times New Roman" w:hAnsi="Calibri" w:cs="Calibri"/>
+                <w:rFonts w:eastAsia="Times New Roman" w:cs="Calibri"/>
                 <w:sz w:val="22"/>
                 <w:szCs w:val="22"/>
                 <w:lang w:eastAsia="en-US"/>
               </w:rPr>
               <w:t>ExchangeT</w:t>
             </w:r>
-            <w:proofErr w:type="spellEnd"/>
           </w:p>
         </w:tc>
       </w:tr>
       <w:tr>
         <w:trPr>
-          <w:trHeight w:val="482"/>
+          <w:trHeight w:val="482" w:hRule="atLeast"/>
         </w:trPr>
         <w:tc>
           <w:tcPr>
-            <w:tcW w:w="1117" w:type="dxa"/>
+            <w:tcW w:w="1180" w:type="dxa"/>
+            <w:tcBorders/>
+            <w:shd w:fill="auto" w:val="clear"/>
           </w:tcPr>
           <w:p>
             <w:pPr>
               <w:pStyle w:val="ListParagraph"/>
-              <w:ind w:left="0"/>
-              <w:rPr>
-                <w:rFonts w:ascii="Calibri" w:eastAsia="Times New Roman" w:hAnsi="Calibri" w:cs="Calibri"/>
+              <w:ind w:left="0" w:hanging="0"/>
+              <w:rPr>
+                <w:rFonts w:ascii="Calibri" w:hAnsi="Calibri" w:eastAsia="Times New Roman" w:cs="Calibri"/>
                 <w:sz w:val="22"/>
                 <w:szCs w:val="22"/>
                 <w:lang w:eastAsia="en-US"/>
@@ -1898,7 +1796,7 @@
             </w:pPr>
             <w:r>
               <w:rPr>
-                <w:rFonts w:ascii="Calibri" w:eastAsia="Times New Roman" w:hAnsi="Calibri" w:cs="Calibri"/>
+                <w:rFonts w:eastAsia="Times New Roman" w:cs="Calibri"/>
                 <w:sz w:val="22"/>
                 <w:szCs w:val="22"/>
                 <w:lang w:eastAsia="en-US"/>
@@ -1910,13 +1808,15 @@
         <w:tc>
           <w:tcPr>
             <w:tcW w:w="1117" w:type="dxa"/>
+            <w:tcBorders/>
+            <w:shd w:fill="auto" w:val="clear"/>
           </w:tcPr>
           <w:p>
             <w:pPr>
               <w:pStyle w:val="ListParagraph"/>
-              <w:ind w:left="0"/>
-              <w:rPr>
-                <w:rFonts w:ascii="Calibri" w:eastAsia="Times New Roman" w:hAnsi="Calibri" w:cs="Calibri"/>
+              <w:ind w:left="0" w:hanging="0"/>
+              <w:rPr>
+                <w:rFonts w:ascii="Calibri" w:hAnsi="Calibri" w:eastAsia="Times New Roman" w:cs="Calibri"/>
                 <w:sz w:val="22"/>
                 <w:szCs w:val="22"/>
                 <w:lang w:eastAsia="en-US"/>
@@ -1924,7 +1824,7 @@
             </w:pPr>
             <w:r>
               <w:rPr>
-                <w:rFonts w:ascii="Calibri" w:eastAsia="Times New Roman" w:hAnsi="Calibri" w:cs="Calibri"/>
+                <w:rFonts w:eastAsia="Times New Roman" w:cs="Calibri"/>
                 <w:sz w:val="22"/>
                 <w:szCs w:val="22"/>
                 <w:lang w:eastAsia="en-US"/>
@@ -1936,13 +1836,15 @@
         <w:tc>
           <w:tcPr>
             <w:tcW w:w="1117" w:type="dxa"/>
+            <w:tcBorders/>
+            <w:shd w:fill="auto" w:val="clear"/>
           </w:tcPr>
           <w:p>
             <w:pPr>
               <w:pStyle w:val="ListParagraph"/>
-              <w:ind w:left="0"/>
-              <w:rPr>
-                <w:rFonts w:ascii="Calibri" w:eastAsia="Times New Roman" w:hAnsi="Calibri" w:cs="Calibri"/>
+              <w:ind w:left="0" w:hanging="0"/>
+              <w:rPr>
+                <w:rFonts w:ascii="Calibri" w:hAnsi="Calibri" w:eastAsia="Times New Roman" w:cs="Calibri"/>
                 <w:sz w:val="22"/>
                 <w:szCs w:val="22"/>
                 <w:lang w:eastAsia="en-US"/>
@@ -1950,7 +1852,7 @@
             </w:pPr>
             <w:r>
               <w:rPr>
-                <w:rFonts w:ascii="Calibri" w:eastAsia="Times New Roman" w:hAnsi="Calibri" w:cs="Calibri"/>
+                <w:rFonts w:eastAsia="Times New Roman" w:cs="Calibri"/>
                 <w:sz w:val="22"/>
                 <w:szCs w:val="22"/>
                 <w:lang w:eastAsia="en-US"/>
@@ -1962,13 +1864,15 @@
         <w:tc>
           <w:tcPr>
             <w:tcW w:w="1117" w:type="dxa"/>
+            <w:tcBorders/>
+            <w:shd w:fill="auto" w:val="clear"/>
           </w:tcPr>
           <w:p>
             <w:pPr>
               <w:pStyle w:val="ListParagraph"/>
-              <w:ind w:left="0"/>
-              <w:rPr>
-                <w:rFonts w:ascii="Calibri" w:eastAsia="Times New Roman" w:hAnsi="Calibri" w:cs="Calibri"/>
+              <w:ind w:left="0" w:hanging="0"/>
+              <w:rPr>
+                <w:rFonts w:ascii="Calibri" w:hAnsi="Calibri" w:eastAsia="Times New Roman" w:cs="Calibri"/>
                 <w:sz w:val="22"/>
                 <w:szCs w:val="22"/>
                 <w:lang w:eastAsia="en-US"/>
@@ -1976,7 +1880,7 @@
             </w:pPr>
             <w:r>
               <w:rPr>
-                <w:rFonts w:ascii="Calibri" w:eastAsia="Times New Roman" w:hAnsi="Calibri" w:cs="Calibri"/>
+                <w:rFonts w:eastAsia="Times New Roman" w:cs="Calibri"/>
                 <w:sz w:val="22"/>
                 <w:szCs w:val="22"/>
                 <w:lang w:eastAsia="en-US"/>
@@ -1987,14 +1891,16 @@
         </w:tc>
         <w:tc>
           <w:tcPr>
-            <w:tcW w:w="1181" w:type="dxa"/>
+            <w:tcW w:w="1180" w:type="dxa"/>
+            <w:tcBorders/>
+            <w:shd w:fill="auto" w:val="clear"/>
           </w:tcPr>
           <w:p>
             <w:pPr>
               <w:pStyle w:val="ListParagraph"/>
-              <w:ind w:left="0"/>
-              <w:rPr>
-                <w:rFonts w:ascii="Calibri" w:eastAsia="Times New Roman" w:hAnsi="Calibri" w:cs="Calibri"/>
+              <w:ind w:left="0" w:hanging="0"/>
+              <w:rPr>
+                <w:rFonts w:ascii="Calibri" w:hAnsi="Calibri" w:eastAsia="Times New Roman" w:cs="Calibri"/>
                 <w:sz w:val="22"/>
                 <w:szCs w:val="22"/>
                 <w:lang w:eastAsia="en-US"/>
@@ -2002,7 +1908,7 @@
             </w:pPr>
             <w:r>
               <w:rPr>
-                <w:rFonts w:ascii="Calibri" w:eastAsia="Times New Roman" w:hAnsi="Calibri" w:cs="Calibri"/>
+                <w:rFonts w:eastAsia="Times New Roman" w:cs="Calibri"/>
                 <w:sz w:val="22"/>
                 <w:szCs w:val="22"/>
                 <w:lang w:eastAsia="en-US"/>
@@ -2014,13 +1920,15 @@
         <w:tc>
           <w:tcPr>
             <w:tcW w:w="1169" w:type="dxa"/>
+            <w:tcBorders/>
+            <w:shd w:fill="auto" w:val="clear"/>
           </w:tcPr>
           <w:p>
             <w:pPr>
               <w:pStyle w:val="ListParagraph"/>
-              <w:ind w:left="0"/>
-              <w:rPr>
-                <w:rFonts w:ascii="Calibri" w:eastAsia="Times New Roman" w:hAnsi="Calibri" w:cs="Calibri"/>
+              <w:ind w:left="0" w:hanging="0"/>
+              <w:rPr>
+                <w:rFonts w:ascii="Calibri" w:hAnsi="Calibri" w:eastAsia="Times New Roman" w:cs="Calibri"/>
                 <w:sz w:val="22"/>
                 <w:szCs w:val="22"/>
                 <w:lang w:eastAsia="en-US"/>
@@ -2028,7 +1936,7 @@
             </w:pPr>
             <w:r>
               <w:rPr>
-                <w:rFonts w:ascii="Calibri" w:eastAsia="Times New Roman" w:hAnsi="Calibri" w:cs="Calibri"/>
+                <w:rFonts w:eastAsia="Times New Roman" w:cs="Calibri"/>
                 <w:sz w:val="22"/>
                 <w:szCs w:val="22"/>
                 <w:lang w:eastAsia="en-US"/>
@@ -2040,18 +1948,20 @@
       </w:tr>
       <w:tr>
         <w:trPr>
-          <w:trHeight w:val="482"/>
+          <w:trHeight w:val="482" w:hRule="atLeast"/>
         </w:trPr>
         <w:tc>
           <w:tcPr>
-            <w:tcW w:w="1117" w:type="dxa"/>
+            <w:tcW w:w="1180" w:type="dxa"/>
+            <w:tcBorders/>
+            <w:shd w:fill="auto" w:val="clear"/>
           </w:tcPr>
           <w:p>
             <w:pPr>
               <w:pStyle w:val="ListParagraph"/>
-              <w:ind w:left="0"/>
-              <w:rPr>
-                <w:rFonts w:ascii="Calibri" w:eastAsia="Times New Roman" w:hAnsi="Calibri" w:cs="Calibri"/>
+              <w:ind w:left="0" w:hanging="0"/>
+              <w:rPr>
+                <w:rFonts w:ascii="Calibri" w:hAnsi="Calibri" w:eastAsia="Times New Roman" w:cs="Calibri"/>
                 <w:sz w:val="22"/>
                 <w:szCs w:val="22"/>
                 <w:lang w:eastAsia="en-US"/>
@@ -2059,7 +1969,7 @@
             </w:pPr>
             <w:r>
               <w:rPr>
-                <w:rFonts w:ascii="Calibri" w:eastAsia="Times New Roman" w:hAnsi="Calibri" w:cs="Calibri"/>
+                <w:rFonts w:eastAsia="Times New Roman" w:cs="Calibri"/>
                 <w:sz w:val="22"/>
                 <w:szCs w:val="22"/>
                 <w:lang w:eastAsia="en-US"/>
@@ -2071,13 +1981,15 @@
         <w:tc>
           <w:tcPr>
             <w:tcW w:w="1117" w:type="dxa"/>
+            <w:tcBorders/>
+            <w:shd w:fill="auto" w:val="clear"/>
           </w:tcPr>
           <w:p>
             <w:pPr>
               <w:pStyle w:val="ListParagraph"/>
-              <w:ind w:left="0"/>
-              <w:rPr>
-                <w:rFonts w:ascii="Calibri" w:eastAsia="Times New Roman" w:hAnsi="Calibri" w:cs="Calibri"/>
+              <w:ind w:left="0" w:hanging="0"/>
+              <w:rPr>
+                <w:rFonts w:ascii="Calibri" w:hAnsi="Calibri" w:eastAsia="Times New Roman" w:cs="Calibri"/>
                 <w:sz w:val="22"/>
                 <w:szCs w:val="22"/>
                 <w:lang w:eastAsia="en-US"/>
@@ -2085,7 +1997,7 @@
             </w:pPr>
             <w:r>
               <w:rPr>
-                <w:rFonts w:ascii="Calibri" w:eastAsia="Times New Roman" w:hAnsi="Calibri" w:cs="Calibri"/>
+                <w:rFonts w:eastAsia="Times New Roman" w:cs="Calibri"/>
                 <w:sz w:val="22"/>
                 <w:szCs w:val="22"/>
                 <w:lang w:eastAsia="en-US"/>
@@ -2097,13 +2009,15 @@
         <w:tc>
           <w:tcPr>
             <w:tcW w:w="1117" w:type="dxa"/>
+            <w:tcBorders/>
+            <w:shd w:fill="auto" w:val="clear"/>
           </w:tcPr>
           <w:p>
             <w:pPr>
               <w:pStyle w:val="ListParagraph"/>
-              <w:ind w:left="0"/>
-              <w:rPr>
-                <w:rFonts w:ascii="Calibri" w:eastAsia="Times New Roman" w:hAnsi="Calibri" w:cs="Calibri"/>
+              <w:ind w:left="0" w:hanging="0"/>
+              <w:rPr>
+                <w:rFonts w:ascii="Calibri" w:hAnsi="Calibri" w:eastAsia="Times New Roman" w:cs="Calibri"/>
                 <w:sz w:val="22"/>
                 <w:szCs w:val="22"/>
                 <w:lang w:eastAsia="en-US"/>
@@ -2111,7 +2025,7 @@
             </w:pPr>
             <w:r>
               <w:rPr>
-                <w:rFonts w:ascii="Calibri" w:eastAsia="Times New Roman" w:hAnsi="Calibri" w:cs="Calibri"/>
+                <w:rFonts w:eastAsia="Times New Roman" w:cs="Calibri"/>
                 <w:sz w:val="22"/>
                 <w:szCs w:val="22"/>
                 <w:lang w:eastAsia="en-US"/>
@@ -2123,13 +2037,15 @@
         <w:tc>
           <w:tcPr>
             <w:tcW w:w="1117" w:type="dxa"/>
+            <w:tcBorders/>
+            <w:shd w:fill="auto" w:val="clear"/>
           </w:tcPr>
           <w:p>
             <w:pPr>
               <w:pStyle w:val="ListParagraph"/>
-              <w:ind w:left="0"/>
-              <w:rPr>
-                <w:rFonts w:ascii="Calibri" w:eastAsia="Times New Roman" w:hAnsi="Calibri" w:cs="Calibri"/>
+              <w:ind w:left="0" w:hanging="0"/>
+              <w:rPr>
+                <w:rFonts w:ascii="Calibri" w:hAnsi="Calibri" w:eastAsia="Times New Roman" w:cs="Calibri"/>
                 <w:sz w:val="22"/>
                 <w:szCs w:val="22"/>
                 <w:lang w:eastAsia="en-US"/>
@@ -2137,7 +2053,7 @@
             </w:pPr>
             <w:r>
               <w:rPr>
-                <w:rFonts w:ascii="Calibri" w:eastAsia="Times New Roman" w:hAnsi="Calibri" w:cs="Calibri"/>
+                <w:rFonts w:eastAsia="Times New Roman" w:cs="Calibri"/>
                 <w:sz w:val="22"/>
                 <w:szCs w:val="22"/>
                 <w:lang w:eastAsia="en-US"/>
@@ -2148,14 +2064,16 @@
         </w:tc>
         <w:tc>
           <w:tcPr>
-            <w:tcW w:w="1181" w:type="dxa"/>
+            <w:tcW w:w="1180" w:type="dxa"/>
+            <w:tcBorders/>
+            <w:shd w:fill="auto" w:val="clear"/>
           </w:tcPr>
           <w:p>
             <w:pPr>
               <w:pStyle w:val="ListParagraph"/>
-              <w:ind w:left="0"/>
-              <w:rPr>
-                <w:rFonts w:ascii="Calibri" w:eastAsia="Times New Roman" w:hAnsi="Calibri" w:cs="Calibri"/>
+              <w:ind w:left="0" w:hanging="0"/>
+              <w:rPr>
+                <w:rFonts w:ascii="Calibri" w:hAnsi="Calibri" w:eastAsia="Times New Roman" w:cs="Calibri"/>
                 <w:sz w:val="22"/>
                 <w:szCs w:val="22"/>
                 <w:lang w:eastAsia="en-US"/>
@@ -2163,7 +2081,7 @@
             </w:pPr>
             <w:r>
               <w:rPr>
-                <w:rFonts w:ascii="Calibri" w:eastAsia="Times New Roman" w:hAnsi="Calibri" w:cs="Calibri"/>
+                <w:rFonts w:eastAsia="Times New Roman" w:cs="Calibri"/>
                 <w:sz w:val="22"/>
                 <w:szCs w:val="22"/>
                 <w:lang w:eastAsia="en-US"/>
@@ -2175,13 +2093,15 @@
         <w:tc>
           <w:tcPr>
             <w:tcW w:w="1169" w:type="dxa"/>
+            <w:tcBorders/>
+            <w:shd w:fill="auto" w:val="clear"/>
           </w:tcPr>
           <w:p>
             <w:pPr>
               <w:pStyle w:val="ListParagraph"/>
-              <w:ind w:left="0"/>
-              <w:rPr>
-                <w:rFonts w:ascii="Calibri" w:eastAsia="Times New Roman" w:hAnsi="Calibri" w:cs="Calibri"/>
+              <w:ind w:left="0" w:hanging="0"/>
+              <w:rPr>
+                <w:rFonts w:ascii="Calibri" w:hAnsi="Calibri" w:eastAsia="Times New Roman" w:cs="Calibri"/>
                 <w:sz w:val="22"/>
                 <w:szCs w:val="22"/>
                 <w:lang w:eastAsia="en-US"/>
@@ -2189,7 +2109,7 @@
             </w:pPr>
             <w:r>
               <w:rPr>
-                <w:rFonts w:ascii="Calibri" w:eastAsia="Times New Roman" w:hAnsi="Calibri" w:cs="Calibri"/>
+                <w:rFonts w:eastAsia="Times New Roman" w:cs="Calibri"/>
                 <w:sz w:val="22"/>
                 <w:szCs w:val="22"/>
                 <w:lang w:eastAsia="en-US"/>
@@ -2201,18 +2121,20 @@
       </w:tr>
       <w:tr>
         <w:trPr>
-          <w:trHeight w:val="482"/>
+          <w:trHeight w:val="482" w:hRule="atLeast"/>
         </w:trPr>
         <w:tc>
           <w:tcPr>
-            <w:tcW w:w="1117" w:type="dxa"/>
+            <w:tcW w:w="1180" w:type="dxa"/>
+            <w:tcBorders/>
+            <w:shd w:fill="auto" w:val="clear"/>
           </w:tcPr>
           <w:p>
             <w:pPr>
               <w:pStyle w:val="ListParagraph"/>
-              <w:ind w:left="0"/>
-              <w:rPr>
-                <w:rFonts w:ascii="Calibri" w:eastAsia="Times New Roman" w:hAnsi="Calibri" w:cs="Calibri"/>
+              <w:ind w:left="0" w:hanging="0"/>
+              <w:rPr>
+                <w:rFonts w:ascii="Calibri" w:hAnsi="Calibri" w:eastAsia="Times New Roman" w:cs="Calibri"/>
                 <w:sz w:val="22"/>
                 <w:szCs w:val="22"/>
                 <w:lang w:eastAsia="en-US"/>
@@ -2220,7 +2142,7 @@
             </w:pPr>
             <w:r>
               <w:rPr>
-                <w:rFonts w:ascii="Calibri" w:eastAsia="Times New Roman" w:hAnsi="Calibri" w:cs="Calibri"/>
+                <w:rFonts w:eastAsia="Times New Roman" w:cs="Calibri"/>
                 <w:sz w:val="22"/>
                 <w:szCs w:val="22"/>
                 <w:lang w:eastAsia="en-US"/>
@@ -2232,13 +2154,15 @@
         <w:tc>
           <w:tcPr>
             <w:tcW w:w="1117" w:type="dxa"/>
+            <w:tcBorders/>
+            <w:shd w:fill="auto" w:val="clear"/>
           </w:tcPr>
           <w:p>
             <w:pPr>
               <w:pStyle w:val="ListParagraph"/>
-              <w:ind w:left="0"/>
-              <w:rPr>
-                <w:rFonts w:ascii="Calibri" w:eastAsia="Times New Roman" w:hAnsi="Calibri" w:cs="Calibri"/>
+              <w:ind w:left="0" w:hanging="0"/>
+              <w:rPr>
+                <w:rFonts w:ascii="Calibri" w:hAnsi="Calibri" w:eastAsia="Times New Roman" w:cs="Calibri"/>
                 <w:sz w:val="22"/>
                 <w:szCs w:val="22"/>
                 <w:lang w:eastAsia="en-US"/>
@@ -2246,7 +2170,7 @@
             </w:pPr>
             <w:r>
               <w:rPr>
-                <w:rFonts w:ascii="Calibri" w:eastAsia="Times New Roman" w:hAnsi="Calibri" w:cs="Calibri"/>
+                <w:rFonts w:eastAsia="Times New Roman" w:cs="Calibri"/>
                 <w:sz w:val="22"/>
                 <w:szCs w:val="22"/>
                 <w:lang w:eastAsia="en-US"/>
@@ -2258,13 +2182,15 @@
         <w:tc>
           <w:tcPr>
             <w:tcW w:w="1117" w:type="dxa"/>
+            <w:tcBorders/>
+            <w:shd w:fill="auto" w:val="clear"/>
           </w:tcPr>
           <w:p>
             <w:pPr>
               <w:pStyle w:val="ListParagraph"/>
-              <w:ind w:left="0"/>
-              <w:rPr>
-                <w:rFonts w:ascii="Calibri" w:eastAsia="Times New Roman" w:hAnsi="Calibri" w:cs="Calibri"/>
+              <w:ind w:left="0" w:hanging="0"/>
+              <w:rPr>
+                <w:rFonts w:ascii="Calibri" w:hAnsi="Calibri" w:eastAsia="Times New Roman" w:cs="Calibri"/>
                 <w:sz w:val="22"/>
                 <w:szCs w:val="22"/>
                 <w:lang w:eastAsia="en-US"/>
@@ -2272,7 +2198,7 @@
             </w:pPr>
             <w:r>
               <w:rPr>
-                <w:rFonts w:ascii="Calibri" w:eastAsia="Times New Roman" w:hAnsi="Calibri" w:cs="Calibri"/>
+                <w:rFonts w:eastAsia="Times New Roman" w:cs="Calibri"/>
                 <w:sz w:val="22"/>
                 <w:szCs w:val="22"/>
                 <w:lang w:eastAsia="en-US"/>
@@ -2284,13 +2210,15 @@
         <w:tc>
           <w:tcPr>
             <w:tcW w:w="1117" w:type="dxa"/>
+            <w:tcBorders/>
+            <w:shd w:fill="auto" w:val="clear"/>
           </w:tcPr>
           <w:p>
             <w:pPr>
               <w:pStyle w:val="ListParagraph"/>
-              <w:ind w:left="0"/>
-              <w:rPr>
-                <w:rFonts w:ascii="Calibri" w:eastAsia="Times New Roman" w:hAnsi="Calibri" w:cs="Calibri"/>
+              <w:ind w:left="0" w:hanging="0"/>
+              <w:rPr>
+                <w:rFonts w:ascii="Calibri" w:hAnsi="Calibri" w:eastAsia="Times New Roman" w:cs="Calibri"/>
                 <w:sz w:val="22"/>
                 <w:szCs w:val="22"/>
                 <w:lang w:eastAsia="en-US"/>
@@ -2298,7 +2226,7 @@
             </w:pPr>
             <w:r>
               <w:rPr>
-                <w:rFonts w:ascii="Calibri" w:eastAsia="Times New Roman" w:hAnsi="Calibri" w:cs="Calibri"/>
+                <w:rFonts w:eastAsia="Times New Roman" w:cs="Calibri"/>
                 <w:sz w:val="22"/>
                 <w:szCs w:val="22"/>
                 <w:lang w:eastAsia="en-US"/>
@@ -2309,14 +2237,16 @@
         </w:tc>
         <w:tc>
           <w:tcPr>
-            <w:tcW w:w="1181" w:type="dxa"/>
+            <w:tcW w:w="1180" w:type="dxa"/>
+            <w:tcBorders/>
+            <w:shd w:fill="auto" w:val="clear"/>
           </w:tcPr>
           <w:p>
             <w:pPr>
               <w:pStyle w:val="ListParagraph"/>
-              <w:ind w:left="0"/>
-              <w:rPr>
-                <w:rFonts w:ascii="Calibri" w:eastAsia="Times New Roman" w:hAnsi="Calibri" w:cs="Calibri"/>
+              <w:ind w:left="0" w:hanging="0"/>
+              <w:rPr>
+                <w:rFonts w:ascii="Calibri" w:hAnsi="Calibri" w:eastAsia="Times New Roman" w:cs="Calibri"/>
                 <w:sz w:val="22"/>
                 <w:szCs w:val="22"/>
                 <w:lang w:eastAsia="en-US"/>
@@ -2324,7 +2254,7 @@
             </w:pPr>
             <w:r>
               <w:rPr>
-                <w:rFonts w:ascii="Calibri" w:eastAsia="Times New Roman" w:hAnsi="Calibri" w:cs="Calibri"/>
+                <w:rFonts w:eastAsia="Times New Roman" w:cs="Calibri"/>
                 <w:sz w:val="22"/>
                 <w:szCs w:val="22"/>
                 <w:lang w:eastAsia="en-US"/>
@@ -2336,13 +2266,15 @@
         <w:tc>
           <w:tcPr>
             <w:tcW w:w="1169" w:type="dxa"/>
+            <w:tcBorders/>
+            <w:shd w:fill="auto" w:val="clear"/>
           </w:tcPr>
           <w:p>
             <w:pPr>
               <w:pStyle w:val="ListParagraph"/>
-              <w:ind w:left="0"/>
-              <w:rPr>
-                <w:rFonts w:ascii="Calibri" w:eastAsia="Times New Roman" w:hAnsi="Calibri" w:cs="Calibri"/>
+              <w:ind w:left="0" w:hanging="0"/>
+              <w:rPr>
+                <w:rFonts w:ascii="Calibri" w:hAnsi="Calibri" w:eastAsia="Times New Roman" w:cs="Calibri"/>
                 <w:sz w:val="22"/>
                 <w:szCs w:val="22"/>
                 <w:lang w:eastAsia="en-US"/>
@@ -2350,7 +2282,7 @@
             </w:pPr>
             <w:r>
               <w:rPr>
-                <w:rFonts w:ascii="Calibri" w:eastAsia="Times New Roman" w:hAnsi="Calibri" w:cs="Calibri"/>
+                <w:rFonts w:eastAsia="Times New Roman" w:cs="Calibri"/>
                 <w:sz w:val="22"/>
                 <w:szCs w:val="22"/>
                 <w:lang w:eastAsia="en-US"/>
@@ -2362,46 +2294,48 @@
       </w:tr>
       <w:tr>
         <w:trPr>
-          <w:trHeight w:val="508"/>
+          <w:trHeight w:val="508" w:hRule="atLeast"/>
         </w:trPr>
         <w:tc>
           <w:tcPr>
-            <w:tcW w:w="1117" w:type="dxa"/>
+            <w:tcW w:w="1180" w:type="dxa"/>
+            <w:tcBorders/>
+            <w:shd w:fill="auto" w:val="clear"/>
           </w:tcPr>
           <w:p>
             <w:pPr>
               <w:pStyle w:val="ListParagraph"/>
-              <w:ind w:left="0"/>
-              <w:rPr>
-                <w:rFonts w:ascii="Calibri" w:eastAsia="Times New Roman" w:hAnsi="Calibri" w:cs="Calibri"/>
+              <w:ind w:left="0" w:hanging="0"/>
+              <w:rPr>
+                <w:rFonts w:ascii="Calibri" w:hAnsi="Calibri" w:eastAsia="Times New Roman" w:cs="Calibri"/>
                 <w:sz w:val="22"/>
                 <w:szCs w:val="22"/>
                 <w:lang w:eastAsia="en-US"/>
               </w:rPr>
             </w:pPr>
-            <w:proofErr w:type="spellStart"/>
             <w:r>
               <w:rPr>
-                <w:rFonts w:ascii="Calibri" w:eastAsia="Times New Roman" w:hAnsi="Calibri" w:cs="Calibri"/>
+                <w:rFonts w:eastAsia="Times New Roman" w:cs="Calibri"/>
                 <w:sz w:val="22"/>
                 <w:szCs w:val="22"/>
                 <w:lang w:eastAsia="en-US"/>
               </w:rPr>
               <w:t>ExchangeB</w:t>
             </w:r>
-            <w:proofErr w:type="spellEnd"/>
           </w:p>
         </w:tc>
         <w:tc>
           <w:tcPr>
             <w:tcW w:w="1117" w:type="dxa"/>
+            <w:tcBorders/>
+            <w:shd w:fill="auto" w:val="clear"/>
           </w:tcPr>
           <w:p>
             <w:pPr>
               <w:pStyle w:val="ListParagraph"/>
-              <w:ind w:left="0"/>
-              <w:rPr>
-                <w:rFonts w:ascii="Calibri" w:eastAsia="Times New Roman" w:hAnsi="Calibri" w:cs="Calibri"/>
+              <w:ind w:left="0" w:hanging="0"/>
+              <w:rPr>
+                <w:rFonts w:ascii="Calibri" w:hAnsi="Calibri" w:eastAsia="Times New Roman" w:cs="Calibri"/>
                 <w:sz w:val="22"/>
                 <w:szCs w:val="22"/>
                 <w:lang w:eastAsia="en-US"/>
@@ -2409,7 +2343,7 @@
             </w:pPr>
             <w:r>
               <w:rPr>
-                <w:rFonts w:ascii="Calibri" w:eastAsia="Times New Roman" w:hAnsi="Calibri" w:cs="Calibri"/>
+                <w:rFonts w:eastAsia="Times New Roman" w:cs="Calibri"/>
                 <w:sz w:val="22"/>
                 <w:szCs w:val="22"/>
                 <w:lang w:eastAsia="en-US"/>
@@ -2421,13 +2355,15 @@
         <w:tc>
           <w:tcPr>
             <w:tcW w:w="1117" w:type="dxa"/>
+            <w:tcBorders/>
+            <w:shd w:fill="auto" w:val="clear"/>
           </w:tcPr>
           <w:p>
             <w:pPr>
               <w:pStyle w:val="ListParagraph"/>
-              <w:ind w:left="0"/>
-              <w:rPr>
-                <w:rFonts w:ascii="Calibri" w:eastAsia="Times New Roman" w:hAnsi="Calibri" w:cs="Calibri"/>
+              <w:ind w:left="0" w:hanging="0"/>
+              <w:rPr>
+                <w:rFonts w:ascii="Calibri" w:hAnsi="Calibri" w:eastAsia="Times New Roman" w:cs="Calibri"/>
                 <w:sz w:val="22"/>
                 <w:szCs w:val="22"/>
                 <w:lang w:eastAsia="en-US"/>
@@ -2435,7 +2371,7 @@
             </w:pPr>
             <w:r>
               <w:rPr>
-                <w:rFonts w:ascii="Calibri" w:eastAsia="Times New Roman" w:hAnsi="Calibri" w:cs="Calibri"/>
+                <w:rFonts w:eastAsia="Times New Roman" w:cs="Calibri"/>
                 <w:sz w:val="22"/>
                 <w:szCs w:val="22"/>
                 <w:lang w:eastAsia="en-US"/>
@@ -2447,13 +2383,15 @@
         <w:tc>
           <w:tcPr>
             <w:tcW w:w="1117" w:type="dxa"/>
+            <w:tcBorders/>
+            <w:shd w:fill="auto" w:val="clear"/>
           </w:tcPr>
           <w:p>
             <w:pPr>
               <w:pStyle w:val="ListParagraph"/>
-              <w:ind w:left="0"/>
-              <w:rPr>
-                <w:rFonts w:ascii="Calibri" w:eastAsia="Times New Roman" w:hAnsi="Calibri" w:cs="Calibri"/>
+              <w:ind w:left="0" w:hanging="0"/>
+              <w:rPr>
+                <w:rFonts w:ascii="Calibri" w:hAnsi="Calibri" w:eastAsia="Times New Roman" w:cs="Calibri"/>
                 <w:sz w:val="22"/>
                 <w:szCs w:val="22"/>
                 <w:lang w:eastAsia="en-US"/>
@@ -2461,7 +2399,7 @@
             </w:pPr>
             <w:r>
               <w:rPr>
-                <w:rFonts w:ascii="Calibri" w:eastAsia="Times New Roman" w:hAnsi="Calibri" w:cs="Calibri"/>
+                <w:rFonts w:eastAsia="Times New Roman" w:cs="Calibri"/>
                 <w:sz w:val="22"/>
                 <w:szCs w:val="22"/>
                 <w:lang w:eastAsia="en-US"/>
@@ -2472,14 +2410,16 @@
         </w:tc>
         <w:tc>
           <w:tcPr>
-            <w:tcW w:w="1181" w:type="dxa"/>
+            <w:tcW w:w="1180" w:type="dxa"/>
+            <w:tcBorders/>
+            <w:shd w:fill="auto" w:val="clear"/>
           </w:tcPr>
           <w:p>
             <w:pPr>
               <w:pStyle w:val="ListParagraph"/>
-              <w:ind w:left="0"/>
-              <w:rPr>
-                <w:rFonts w:ascii="Calibri" w:eastAsia="Times New Roman" w:hAnsi="Calibri" w:cs="Calibri"/>
+              <w:ind w:left="0" w:hanging="0"/>
+              <w:rPr>
+                <w:rFonts w:ascii="Calibri" w:hAnsi="Calibri" w:eastAsia="Times New Roman" w:cs="Calibri"/>
                 <w:sz w:val="22"/>
                 <w:szCs w:val="22"/>
                 <w:lang w:eastAsia="en-US"/>
@@ -2487,7 +2427,7 @@
             </w:pPr>
             <w:r>
               <w:rPr>
-                <w:rFonts w:ascii="Calibri" w:eastAsia="Times New Roman" w:hAnsi="Calibri" w:cs="Calibri"/>
+                <w:rFonts w:eastAsia="Times New Roman" w:cs="Calibri"/>
                 <w:sz w:val="22"/>
                 <w:szCs w:val="22"/>
                 <w:lang w:eastAsia="en-US"/>
@@ -2499,13 +2439,15 @@
         <w:tc>
           <w:tcPr>
             <w:tcW w:w="1169" w:type="dxa"/>
+            <w:tcBorders/>
+            <w:shd w:fill="auto" w:val="clear"/>
           </w:tcPr>
           <w:p>
             <w:pPr>
               <w:pStyle w:val="ListParagraph"/>
-              <w:ind w:left="0"/>
-              <w:rPr>
-                <w:rFonts w:ascii="Calibri" w:eastAsia="Times New Roman" w:hAnsi="Calibri" w:cs="Calibri"/>
+              <w:ind w:left="0" w:hanging="0"/>
+              <w:rPr>
+                <w:rFonts w:ascii="Calibri" w:hAnsi="Calibri" w:eastAsia="Times New Roman" w:cs="Calibri"/>
                 <w:sz w:val="22"/>
                 <w:szCs w:val="22"/>
                 <w:lang w:eastAsia="en-US"/>
@@ -2513,7 +2455,7 @@
             </w:pPr>
             <w:r>
               <w:rPr>
-                <w:rFonts w:ascii="Calibri" w:eastAsia="Times New Roman" w:hAnsi="Calibri" w:cs="Calibri"/>
+                <w:rFonts w:eastAsia="Times New Roman" w:cs="Calibri"/>
                 <w:sz w:val="22"/>
                 <w:szCs w:val="22"/>
                 <w:lang w:eastAsia="en-US"/>
@@ -2525,46 +2467,48 @@
       </w:tr>
       <w:tr>
         <w:trPr>
-          <w:trHeight w:val="454"/>
+          <w:trHeight w:val="454" w:hRule="atLeast"/>
         </w:trPr>
         <w:tc>
           <w:tcPr>
-            <w:tcW w:w="1117" w:type="dxa"/>
+            <w:tcW w:w="1180" w:type="dxa"/>
+            <w:tcBorders/>
+            <w:shd w:fill="auto" w:val="clear"/>
           </w:tcPr>
           <w:p>
             <w:pPr>
               <w:pStyle w:val="ListParagraph"/>
-              <w:ind w:left="0"/>
-              <w:rPr>
-                <w:rFonts w:ascii="Calibri" w:eastAsia="Times New Roman" w:hAnsi="Calibri" w:cs="Calibri"/>
+              <w:ind w:left="0" w:hanging="0"/>
+              <w:rPr>
+                <w:rFonts w:ascii="Calibri" w:hAnsi="Calibri" w:eastAsia="Times New Roman" w:cs="Calibri"/>
                 <w:sz w:val="22"/>
                 <w:szCs w:val="22"/>
                 <w:lang w:eastAsia="en-US"/>
               </w:rPr>
             </w:pPr>
-            <w:proofErr w:type="spellStart"/>
             <w:r>
               <w:rPr>
-                <w:rFonts w:ascii="Calibri" w:eastAsia="Times New Roman" w:hAnsi="Calibri" w:cs="Calibri"/>
+                <w:rFonts w:eastAsia="Times New Roman" w:cs="Calibri"/>
                 <w:sz w:val="22"/>
                 <w:szCs w:val="22"/>
                 <w:lang w:eastAsia="en-US"/>
               </w:rPr>
               <w:t>ExchangeT</w:t>
             </w:r>
-            <w:proofErr w:type="spellEnd"/>
           </w:p>
         </w:tc>
         <w:tc>
           <w:tcPr>
             <w:tcW w:w="1117" w:type="dxa"/>
+            <w:tcBorders/>
+            <w:shd w:fill="auto" w:val="clear"/>
           </w:tcPr>
           <w:p>
             <w:pPr>
               <w:pStyle w:val="ListParagraph"/>
-              <w:ind w:left="0"/>
-              <w:rPr>
-                <w:rFonts w:ascii="Calibri" w:eastAsia="Times New Roman" w:hAnsi="Calibri" w:cs="Calibri"/>
+              <w:ind w:left="0" w:hanging="0"/>
+              <w:rPr>
+                <w:rFonts w:ascii="Calibri" w:hAnsi="Calibri" w:eastAsia="Times New Roman" w:cs="Calibri"/>
                 <w:sz w:val="22"/>
                 <w:szCs w:val="22"/>
                 <w:lang w:eastAsia="en-US"/>
@@ -2572,7 +2516,7 @@
             </w:pPr>
             <w:r>
               <w:rPr>
-                <w:rFonts w:ascii="Calibri" w:eastAsia="Times New Roman" w:hAnsi="Calibri" w:cs="Calibri"/>
+                <w:rFonts w:eastAsia="Times New Roman" w:cs="Calibri"/>
                 <w:sz w:val="22"/>
                 <w:szCs w:val="22"/>
                 <w:lang w:eastAsia="en-US"/>
@@ -2584,13 +2528,15 @@
         <w:tc>
           <w:tcPr>
             <w:tcW w:w="1117" w:type="dxa"/>
+            <w:tcBorders/>
+            <w:shd w:fill="auto" w:val="clear"/>
           </w:tcPr>
           <w:p>
             <w:pPr>
               <w:pStyle w:val="ListParagraph"/>
-              <w:ind w:left="0"/>
-              <w:rPr>
-                <w:rFonts w:ascii="Calibri" w:eastAsia="Times New Roman" w:hAnsi="Calibri" w:cs="Calibri"/>
+              <w:ind w:left="0" w:hanging="0"/>
+              <w:rPr>
+                <w:rFonts w:ascii="Calibri" w:hAnsi="Calibri" w:eastAsia="Times New Roman" w:cs="Calibri"/>
                 <w:sz w:val="22"/>
                 <w:szCs w:val="22"/>
                 <w:lang w:eastAsia="en-US"/>
@@ -2598,7 +2544,7 @@
             </w:pPr>
             <w:r>
               <w:rPr>
-                <w:rFonts w:ascii="Calibri" w:eastAsia="Times New Roman" w:hAnsi="Calibri" w:cs="Calibri"/>
+                <w:rFonts w:eastAsia="Times New Roman" w:cs="Calibri"/>
                 <w:sz w:val="22"/>
                 <w:szCs w:val="22"/>
                 <w:lang w:eastAsia="en-US"/>
@@ -2610,13 +2556,15 @@
         <w:tc>
           <w:tcPr>
             <w:tcW w:w="1117" w:type="dxa"/>
+            <w:tcBorders/>
+            <w:shd w:fill="auto" w:val="clear"/>
           </w:tcPr>
           <w:p>
             <w:pPr>
               <w:pStyle w:val="ListParagraph"/>
-              <w:ind w:left="0"/>
-              <w:rPr>
-                <w:rFonts w:ascii="Calibri" w:eastAsia="Times New Roman" w:hAnsi="Calibri" w:cs="Calibri"/>
+              <w:ind w:left="0" w:hanging="0"/>
+              <w:rPr>
+                <w:rFonts w:ascii="Calibri" w:hAnsi="Calibri" w:eastAsia="Times New Roman" w:cs="Calibri"/>
                 <w:sz w:val="22"/>
                 <w:szCs w:val="22"/>
                 <w:lang w:eastAsia="en-US"/>
@@ -2624,7 +2572,7 @@
             </w:pPr>
             <w:r>
               <w:rPr>
-                <w:rFonts w:ascii="Calibri" w:eastAsia="Times New Roman" w:hAnsi="Calibri" w:cs="Calibri"/>
+                <w:rFonts w:eastAsia="Times New Roman" w:cs="Calibri"/>
                 <w:sz w:val="22"/>
                 <w:szCs w:val="22"/>
                 <w:lang w:eastAsia="en-US"/>
@@ -2635,14 +2583,16 @@
         </w:tc>
         <w:tc>
           <w:tcPr>
-            <w:tcW w:w="1181" w:type="dxa"/>
+            <w:tcW w:w="1180" w:type="dxa"/>
+            <w:tcBorders/>
+            <w:shd w:fill="auto" w:val="clear"/>
           </w:tcPr>
           <w:p>
             <w:pPr>
               <w:pStyle w:val="ListParagraph"/>
-              <w:ind w:left="0"/>
-              <w:rPr>
-                <w:rFonts w:ascii="Calibri" w:eastAsia="Times New Roman" w:hAnsi="Calibri" w:cs="Calibri"/>
+              <w:ind w:left="0" w:hanging="0"/>
+              <w:rPr>
+                <w:rFonts w:ascii="Calibri" w:hAnsi="Calibri" w:eastAsia="Times New Roman" w:cs="Calibri"/>
                 <w:sz w:val="22"/>
                 <w:szCs w:val="22"/>
                 <w:lang w:eastAsia="en-US"/>
@@ -2650,7 +2600,7 @@
             </w:pPr>
             <w:r>
               <w:rPr>
-                <w:rFonts w:ascii="Calibri" w:eastAsia="Times New Roman" w:hAnsi="Calibri" w:cs="Calibri"/>
+                <w:rFonts w:eastAsia="Times New Roman" w:cs="Calibri"/>
                 <w:sz w:val="22"/>
                 <w:szCs w:val="22"/>
                 <w:lang w:eastAsia="en-US"/>
@@ -2662,13 +2612,15 @@
         <w:tc>
           <w:tcPr>
             <w:tcW w:w="1169" w:type="dxa"/>
+            <w:tcBorders/>
+            <w:shd w:fill="auto" w:val="clear"/>
           </w:tcPr>
           <w:p>
             <w:pPr>
               <w:pStyle w:val="ListParagraph"/>
-              <w:ind w:left="0"/>
-              <w:rPr>
-                <w:rFonts w:ascii="Calibri" w:eastAsia="Times New Roman" w:hAnsi="Calibri" w:cs="Calibri"/>
+              <w:ind w:left="0" w:hanging="0"/>
+              <w:rPr>
+                <w:rFonts w:ascii="Calibri" w:hAnsi="Calibri" w:eastAsia="Times New Roman" w:cs="Calibri"/>
                 <w:sz w:val="22"/>
                 <w:szCs w:val="22"/>
                 <w:lang w:eastAsia="en-US"/>
@@ -2676,7 +2628,7 @@
             </w:pPr>
             <w:r>
               <w:rPr>
-                <w:rFonts w:ascii="Calibri" w:eastAsia="Times New Roman" w:hAnsi="Calibri" w:cs="Calibri"/>
+                <w:rFonts w:eastAsia="Times New Roman" w:cs="Calibri"/>
                 <w:sz w:val="22"/>
                 <w:szCs w:val="22"/>
                 <w:lang w:eastAsia="en-US"/>
@@ -2691,23 +2643,39 @@
       <w:pPr>
         <w:pStyle w:val="ListParagraph"/>
         <w:rPr>
-          <w:rFonts w:ascii="Calibri" w:eastAsia="Times New Roman" w:hAnsi="Calibri" w:cs="Calibri"/>
-          <w:sz w:val="22"/>
-          <w:szCs w:val="22"/>
-          <w:lang w:eastAsia="en-US"/>
-        </w:rPr>
-      </w:pPr>
+          <w:rFonts w:ascii="Calibri" w:hAnsi="Calibri" w:eastAsia="Times New Roman" w:cs="Calibri"/>
+          <w:sz w:val="22"/>
+          <w:szCs w:val="22"/>
+          <w:lang w:eastAsia="en-US"/>
+        </w:rPr>
+      </w:pPr>
+      <w:r>
+        <w:rPr>
+          <w:rFonts w:eastAsia="Times New Roman" w:cs="Calibri"/>
+          <w:sz w:val="22"/>
+          <w:szCs w:val="22"/>
+          <w:lang w:eastAsia="en-US"/>
+        </w:rPr>
+      </w:r>
     </w:p>
     <w:p>
       <w:pPr>
         <w:pStyle w:val="ListParagraph"/>
         <w:rPr>
-          <w:rFonts w:ascii="Calibri" w:eastAsia="Times New Roman" w:hAnsi="Calibri" w:cs="Calibri"/>
-          <w:sz w:val="22"/>
-          <w:szCs w:val="22"/>
-          <w:lang w:eastAsia="en-US"/>
-        </w:rPr>
-      </w:pPr>
+          <w:rFonts w:ascii="Calibri" w:hAnsi="Calibri" w:eastAsia="Times New Roman" w:cs="Calibri"/>
+          <w:sz w:val="22"/>
+          <w:szCs w:val="22"/>
+          <w:lang w:eastAsia="en-US"/>
+        </w:rPr>
+      </w:pPr>
+      <w:r>
+        <w:rPr>
+          <w:rFonts w:eastAsia="Times New Roman" w:cs="Calibri"/>
+          <w:sz w:val="22"/>
+          <w:szCs w:val="22"/>
+          <w:lang w:eastAsia="en-US"/>
+        </w:rPr>
+      </w:r>
     </w:p>
     <w:p>
       <w:pPr>
@@ -2716,72 +2684,88 @@
           <w:ilvl w:val="0"/>
           <w:numId w:val="1"/>
         </w:numPr>
-        <w:rPr>
-          <w:rFonts w:ascii="Calibri" w:eastAsia="Times New Roman" w:hAnsi="Calibri" w:cs="Calibri"/>
-          <w:sz w:val="22"/>
-          <w:szCs w:val="22"/>
-          <w:lang w:eastAsia="en-US"/>
-        </w:rPr>
-      </w:pPr>
-      <w:r>
-        <w:rPr>
-          <w:rFonts w:ascii="Calibri" w:eastAsia="Times New Roman" w:hAnsi="Calibri" w:cs="Calibri"/>
-          <w:sz w:val="22"/>
-          <w:szCs w:val="22"/>
-        </w:rPr>
-        <w:t>Since snapshot isolation ensures that data read by one transaction is consistent by making the transaction read the committed data even if it is from the past, which means that the transaction will read</w:t>
-      </w:r>
-      <w:r>
-        <w:rPr>
-          <w:rFonts w:ascii="Calibri" w:eastAsia="Times New Roman" w:hAnsi="Calibri" w:cs="Calibri"/>
-          <w:sz w:val="22"/>
-          <w:szCs w:val="22"/>
-        </w:rPr>
-        <w:t xml:space="preserve"> a</w:t>
-      </w:r>
-      <w:r>
-        <w:rPr>
-          <w:rFonts w:ascii="Calibri" w:eastAsia="Times New Roman" w:hAnsi="Calibri" w:cs="Calibri"/>
-          <w:sz w:val="22"/>
-          <w:szCs w:val="22"/>
-        </w:rPr>
-        <w:t xml:space="preserve"> past committed data while another transaction is updating</w:t>
-      </w:r>
-      <w:bookmarkStart w:id="0" w:name="_GoBack"/>
-      <w:bookmarkEnd w:id="0"/>
-      <w:r>
-        <w:rPr>
-          <w:rFonts w:ascii="Calibri" w:eastAsia="Times New Roman" w:hAnsi="Calibri" w:cs="Calibri"/>
-          <w:sz w:val="22"/>
-          <w:szCs w:val="22"/>
-        </w:rPr>
-        <w:t xml:space="preserve"> this data. The following history of transactions T1 and T2 without write-write conflicts is considered at snapshot isolation level, yet it is not serializable. </w:t>
-      </w:r>
-    </w:p>
-    <w:p>
-      <w:pPr>
-        <w:ind w:left="720"/>
-        <w:rPr>
-          <w:rFonts w:ascii="Calibri" w:eastAsia="Times New Roman" w:hAnsi="Calibri" w:cs="Calibri"/>
-          <w:sz w:val="22"/>
-          <w:szCs w:val="22"/>
-          <w:lang w:eastAsia="en-US"/>
-        </w:rPr>
-      </w:pPr>
-    </w:p>
-    <w:p>
-      <w:pPr>
-        <w:ind w:left="720"/>
-        <w:rPr>
-          <w:rFonts w:ascii="Calibri" w:eastAsia="Times New Roman" w:hAnsi="Calibri" w:cs="Calibri"/>
-          <w:sz w:val="22"/>
-          <w:szCs w:val="22"/>
-          <w:lang w:eastAsia="en-US"/>
-        </w:rPr>
-      </w:pPr>
-      <w:r>
-        <w:rPr>
-          <w:rFonts w:ascii="Calibri" w:eastAsia="Times New Roman" w:hAnsi="Calibri" w:cs="Calibri"/>
+        <w:rPr/>
+      </w:pPr>
+      <w:r>
+        <w:rPr>
+          <w:rFonts w:eastAsia="Times New Roman" w:cs="Calibri"/>
+          <w:sz w:val="22"/>
+          <w:szCs w:val="22"/>
+          <w:lang w:eastAsia="en-US"/>
+        </w:rPr>
+        <w:t>Snapshot isolation ensures that data read by a transaction is consistent with what the data value was when the transaction started. If for example a transaction B updates the data D at time t2 in between transaction A’s beginning time t1 and a read operation on D at time t3, such that t1 &lt; t2 &lt; t3, then the value that transaction A reads at time t3 will be the value at time t1, and not the updated value from time t2.</w:t>
+      </w:r>
+    </w:p>
+    <w:p>
+      <w:pPr>
+        <w:pStyle w:val="Normal"/>
+        <w:ind w:left="720" w:hanging="0"/>
+        <w:rPr>
+          <w:rFonts w:ascii="Calibri" w:hAnsi="Calibri" w:eastAsia="Times New Roman" w:cs="Calibri"/>
+          <w:sz w:val="22"/>
+          <w:szCs w:val="22"/>
+          <w:lang w:eastAsia="en-US"/>
+        </w:rPr>
+      </w:pPr>
+      <w:r>
+        <w:rPr>
+          <w:rFonts w:eastAsia="Times New Roman" w:cs="Calibri"/>
+          <w:sz w:val="22"/>
+          <w:szCs w:val="22"/>
+          <w:lang w:eastAsia="en-US"/>
+        </w:rPr>
+      </w:r>
+    </w:p>
+    <w:p>
+      <w:pPr>
+        <w:pStyle w:val="ListParagraph"/>
+        <w:ind w:left="720" w:hanging="0"/>
+        <w:rPr>
+          <w:rFonts w:ascii="Calibri" w:hAnsi="Calibri" w:eastAsia="Times New Roman" w:cs="Calibri"/>
+          <w:sz w:val="22"/>
+          <w:szCs w:val="22"/>
+          <w:lang w:eastAsia="en-US"/>
+        </w:rPr>
+      </w:pPr>
+      <w:r>
+        <w:rPr>
+          <w:rFonts w:eastAsia="Times New Roman" w:cs="Calibri"/>
+          <w:sz w:val="22"/>
+          <w:szCs w:val="22"/>
+          <w:lang w:eastAsia="en-US"/>
+        </w:rPr>
+        <w:t xml:space="preserve">The following history of transactions T1 and T2 without write-write conflicts is considered at snapshot isolation level, yet it is not serializable. </w:t>
+      </w:r>
+    </w:p>
+    <w:p>
+      <w:pPr>
+        <w:pStyle w:val="Normal"/>
+        <w:ind w:left="720" w:hanging="0"/>
+        <w:rPr>
+          <w:rFonts w:ascii="Calibri" w:hAnsi="Calibri" w:eastAsia="Times New Roman" w:cs="Calibri"/>
+          <w:sz w:val="22"/>
+          <w:szCs w:val="22"/>
+          <w:lang w:eastAsia="en-US"/>
+        </w:rPr>
+      </w:pPr>
+      <w:r>
+        <w:rPr>
+          <w:rFonts w:eastAsia="Times New Roman" w:cs="Calibri"/>
+          <w:sz w:val="22"/>
+          <w:szCs w:val="22"/>
+          <w:lang w:eastAsia="en-US"/>
+        </w:rPr>
+      </w:r>
+    </w:p>
+    <w:p>
+      <w:pPr>
+        <w:pStyle w:val="Normal"/>
+        <w:ind w:left="720" w:hanging="0"/>
+        <w:rPr/>
+      </w:pPr>
+      <w:r>
+        <w:rPr>
+          <w:rFonts w:eastAsia="Times New Roman" w:cs="Calibri"/>
           <w:sz w:val="22"/>
           <w:szCs w:val="22"/>
           <w:lang w:eastAsia="en-US"/>
@@ -2790,262 +2774,105 @@
       </w:r>
     </w:p>
     <w:sectPr>
+      <w:type w:val="nextPage"/>
       <w:pgSz w:w="12240" w:h="15840"/>
-      <w:pgMar w:top="1440" w:right="1440" w:bottom="1440" w:left="1440" w:header="720" w:footer="720" w:gutter="0"/>
-      <w:cols w:space="720"/>
-      <w:docGrid w:linePitch="360"/>
+      <w:pgMar w:left="1440" w:right="1440" w:header="0" w:top="1440" w:footer="0" w:bottom="1440" w:gutter="0"/>
+      <w:pgNumType w:fmt="decimal"/>
+      <w:formProt w:val="false"/>
+      <w:textDirection w:val="lrTb"/>
+      <w:docGrid w:type="default" w:linePitch="360" w:charSpace="0"/>
     </w:sectPr>
   </w:body>
 </w:document>
 </file>
 
-<file path=word/endnotes.xml><?xml version="1.0" encoding="utf-8"?>
-<w:endnotes xmlns:wpc="http://schemas.microsoft.com/office/word/2010/wordprocessingCanvas" xmlns:cx="http://schemas.microsoft.com/office/drawing/2014/chartex" xmlns:cx1="http://schemas.microsoft.com/office/drawing/2015/9/8/chartex" xmlns:cx2="http://schemas.microsoft.com/office/drawing/2015/10/21/chartex" xmlns:cx3="http://schemas.microsoft.com/office/drawing/2016/5/9/chartex" xmlns:cx4="http://schemas.microsoft.com/office/drawing/2016/5/10/chartex" xmlns:cx5="http://schemas.microsoft.com/office/drawing/2016/5/11/chartex" xmlns:cx6="http://schemas.microsoft.com/office/drawing/2016/5/12/chartex" xmlns:cx7="http://schemas.microsoft.com/office/drawing/2016/5/13/chartex" xmlns:cx8="http://schemas.microsoft.com/office/drawing/2016/5/14/chartex" xmlns:mc="http://schemas.openxmlformats.org/markup-compatibility/2006" xmlns:aink="http://schemas.microsoft.com/office/drawing/2016/ink" xmlns:am3d="http://schemas.microsoft.com/office/drawing/2017/model3d" xmlns:o="urn:schemas-microsoft-com:office:office" xmlns:r="http://schemas.openxmlformats.org/officeDocument/2006/relationships" xmlns:m="http://schemas.openxmlformats.org/officeDocument/2006/math" xmlns:v="urn:schemas-microsoft-com:vml" xmlns:wp14="http://schemas.microsoft.com/office/word/2010/wordprocessingDrawing" xmlns:wp="http://schemas.openxmlformats.org/drawingml/2006/wordprocessingDrawing" xmlns:w10="urn:schemas-microsoft-com:office:word" xmlns:w="http://schemas.openxmlformats.org/wordprocessingml/2006/main" xmlns:w14="http://schemas.microsoft.com/office/word/2010/wordml" xmlns:w15="http://schemas.microsoft.com/office/word/2012/wordml" xmlns:w16cid="http://schemas.microsoft.com/office/word/2016/wordml/cid" xmlns:w16se="http://schemas.microsoft.com/office/word/2015/wordml/symex" xmlns:wpg="http://schemas.microsoft.com/office/word/2010/wordprocessingGroup" xmlns:wpi="http://schemas.microsoft.com/office/word/2010/wordprocessingInk" xmlns:wne="http://schemas.microsoft.com/office/word/2006/wordml" xmlns:wps="http://schemas.microsoft.com/office/word/2010/wordprocessingShape" mc:Ignorable="w14 w15 w16se w16cid wp14">
-  <w:endnote w:type="separator" w:id="-1">
-    <w:p>
-      <w:r>
-        <w:separator/>
-      </w:r>
-    </w:p>
-  </w:endnote>
-  <w:endnote w:type="continuationSeparator" w:id="0">
-    <w:p>
-      <w:r>
-        <w:continuationSeparator/>
-      </w:r>
-    </w:p>
-  </w:endnote>
-</w:endnotes>
-</file>
-
-<file path=word/footnotes.xml><?xml version="1.0" encoding="utf-8"?>
-<w:footnotes xmlns:wpc="http://schemas.microsoft.com/office/word/2010/wordprocessingCanvas" xmlns:cx="http://schemas.microsoft.com/office/drawing/2014/chartex" xmlns:cx1="http://schemas.microsoft.com/office/drawing/2015/9/8/chartex" xmlns:cx2="http://schemas.microsoft.com/office/drawing/2015/10/21/chartex" xmlns:cx3="http://schemas.microsoft.com/office/drawing/2016/5/9/chartex" xmlns:cx4="http://schemas.microsoft.com/office/drawing/2016/5/10/chartex" xmlns:cx5="http://schemas.microsoft.com/office/drawing/2016/5/11/chartex" xmlns:cx6="http://schemas.microsoft.com/office/drawing/2016/5/12/chartex" xmlns:cx7="http://schemas.microsoft.com/office/drawing/2016/5/13/chartex" xmlns:cx8="http://schemas.microsoft.com/office/drawing/2016/5/14/chartex" xmlns:mc="http://schemas.openxmlformats.org/markup-compatibility/2006" xmlns:aink="http://schemas.microsoft.com/office/drawing/2016/ink" xmlns:am3d="http://schemas.microsoft.com/office/drawing/2017/model3d" xmlns:o="urn:schemas-microsoft-com:office:office" xmlns:r="http://schemas.openxmlformats.org/officeDocument/2006/relationships" xmlns:m="http://schemas.openxmlformats.org/officeDocument/2006/math" xmlns:v="urn:schemas-microsoft-com:vml" xmlns:wp14="http://schemas.microsoft.com/office/word/2010/wordprocessingDrawing" xmlns:wp="http://schemas.openxmlformats.org/drawingml/2006/wordprocessingDrawing" xmlns:w10="urn:schemas-microsoft-com:office:word" xmlns:w="http://schemas.openxmlformats.org/wordprocessingml/2006/main" xmlns:w14="http://schemas.microsoft.com/office/word/2010/wordml" xmlns:w15="http://schemas.microsoft.com/office/word/2012/wordml" xmlns:w16cid="http://schemas.microsoft.com/office/word/2016/wordml/cid" xmlns:w16se="http://schemas.microsoft.com/office/word/2015/wordml/symex" xmlns:wpg="http://schemas.microsoft.com/office/word/2010/wordprocessingGroup" xmlns:wpi="http://schemas.microsoft.com/office/word/2010/wordprocessingInk" xmlns:wne="http://schemas.microsoft.com/office/word/2006/wordml" xmlns:wps="http://schemas.microsoft.com/office/word/2010/wordprocessingShape" mc:Ignorable="w14 w15 w16se w16cid wp14">
-  <w:footnote w:type="separator" w:id="-1">
-    <w:p>
-      <w:r>
-        <w:separator/>
-      </w:r>
-    </w:p>
-  </w:footnote>
-  <w:footnote w:type="continuationSeparator" w:id="0">
-    <w:p>
-      <w:r>
-        <w:continuationSeparator/>
-      </w:r>
-    </w:p>
-  </w:footnote>
-</w:footnotes>
-</file>
-
 <file path=word/numbering.xml><?xml version="1.0" encoding="utf-8"?>
-<w:numbering xmlns:wpc="http://schemas.microsoft.com/office/word/2010/wordprocessingCanvas" xmlns:cx="http://schemas.microsoft.com/office/drawing/2014/chartex" xmlns:cx1="http://schemas.microsoft.com/office/drawing/2015/9/8/chartex" xmlns:cx2="http://schemas.microsoft.com/office/drawing/2015/10/21/chartex" xmlns:cx3="http://schemas.microsoft.com/office/drawing/2016/5/9/chartex" xmlns:cx4="http://schemas.microsoft.com/office/drawing/2016/5/10/chartex" xmlns:cx5="http://schemas.microsoft.com/office/drawing/2016/5/11/chartex" xmlns:cx6="http://schemas.microsoft.com/office/drawing/2016/5/12/chartex" xmlns:cx7="http://schemas.microsoft.com/office/drawing/2016/5/13/chartex" xmlns:cx8="http://schemas.microsoft.com/office/drawing/2016/5/14/chartex" xmlns:mc="http://schemas.openxmlformats.org/markup-compatibility/2006" xmlns:aink="http://schemas.microsoft.com/office/drawing/2016/ink" xmlns:am3d="http://schemas.microsoft.com/office/drawing/2017/model3d" xmlns:o="urn:schemas-microsoft-com:office:office" xmlns:r="http://schemas.openxmlformats.org/officeDocument/2006/relationships" xmlns:m="http://schemas.openxmlformats.org/officeDocument/2006/math" xmlns:v="urn:schemas-microsoft-com:vml" xmlns:wp14="http://schemas.microsoft.com/office/word/2010/wordprocessingDrawing" xmlns:wp="http://schemas.openxmlformats.org/drawingml/2006/wordprocessingDrawing" xmlns:w10="urn:schemas-microsoft-com:office:word" xmlns:w="http://schemas.openxmlformats.org/wordprocessingml/2006/main" xmlns:w14="http://schemas.microsoft.com/office/word/2010/wordml" xmlns:w15="http://schemas.microsoft.com/office/word/2012/wordml" xmlns:w16cid="http://schemas.microsoft.com/office/word/2016/wordml/cid" xmlns:w16se="http://schemas.microsoft.com/office/word/2015/wordml/symex" xmlns:wpg="http://schemas.microsoft.com/office/word/2010/wordprocessingGroup" xmlns:wpi="http://schemas.microsoft.com/office/word/2010/wordprocessingInk" xmlns:wne="http://schemas.microsoft.com/office/word/2006/wordml" xmlns:wps="http://schemas.microsoft.com/office/word/2010/wordprocessingShape" mc:Ignorable="w14 w15 w16se w16cid wp14">
-  <w:abstractNum w:abstractNumId="0" w15:restartNumberingAfterBreak="0">
-    <w:nsid w:val="07160B00"/>
-    <w:multiLevelType w:val="hybridMultilevel"/>
-    <w:tmpl w:val="0EA096A8"/>
-    <w:lvl w:ilvl="0" w:tplc="0409000F">
-      <w:start w:val="1"/>
-      <w:numFmt w:val="decimal"/>
-      <w:lvlText w:val="%1."/>
-      <w:lvlJc w:val="left"/>
-      <w:pPr>
-        <w:ind w:left="720" w:hanging="360"/>
-      </w:pPr>
-      <w:rPr>
-        <w:rFonts w:hint="default"/>
-      </w:rPr>
-    </w:lvl>
-    <w:lvl w:ilvl="1" w:tplc="04090019">
-      <w:start w:val="1"/>
-      <w:numFmt w:val="lowerLetter"/>
-      <w:lvlText w:val="%2."/>
-      <w:lvlJc w:val="left"/>
-      <w:pPr>
-        <w:ind w:left="1440" w:hanging="360"/>
-      </w:pPr>
-    </w:lvl>
-    <w:lvl w:ilvl="2" w:tplc="0409001B" w:tentative="1">
-      <w:start w:val="1"/>
-      <w:numFmt w:val="lowerRoman"/>
-      <w:lvlText w:val="%3."/>
-      <w:lvlJc w:val="right"/>
-      <w:pPr>
-        <w:ind w:left="2160" w:hanging="180"/>
-      </w:pPr>
-    </w:lvl>
-    <w:lvl w:ilvl="3" w:tplc="0409000F" w:tentative="1">
-      <w:start w:val="1"/>
-      <w:numFmt w:val="decimal"/>
-      <w:lvlText w:val="%4."/>
-      <w:lvlJc w:val="left"/>
-      <w:pPr>
-        <w:ind w:left="2880" w:hanging="360"/>
-      </w:pPr>
-    </w:lvl>
-    <w:lvl w:ilvl="4" w:tplc="04090019" w:tentative="1">
-      <w:start w:val="1"/>
-      <w:numFmt w:val="lowerLetter"/>
-      <w:lvlText w:val="%5."/>
-      <w:lvlJc w:val="left"/>
-      <w:pPr>
-        <w:ind w:left="3600" w:hanging="360"/>
-      </w:pPr>
-    </w:lvl>
-    <w:lvl w:ilvl="5" w:tplc="0409001B" w:tentative="1">
-      <w:start w:val="1"/>
-      <w:numFmt w:val="lowerRoman"/>
-      <w:lvlText w:val="%6."/>
-      <w:lvlJc w:val="right"/>
-      <w:pPr>
-        <w:ind w:left="4320" w:hanging="180"/>
-      </w:pPr>
-    </w:lvl>
-    <w:lvl w:ilvl="6" w:tplc="0409000F" w:tentative="1">
-      <w:start w:val="1"/>
-      <w:numFmt w:val="decimal"/>
-      <w:lvlText w:val="%7."/>
-      <w:lvlJc w:val="left"/>
-      <w:pPr>
-        <w:ind w:left="5040" w:hanging="360"/>
-      </w:pPr>
-    </w:lvl>
-    <w:lvl w:ilvl="7" w:tplc="04090019" w:tentative="1">
-      <w:start w:val="1"/>
-      <w:numFmt w:val="lowerLetter"/>
-      <w:lvlText w:val="%8."/>
-      <w:lvlJc w:val="left"/>
-      <w:pPr>
-        <w:ind w:left="5760" w:hanging="360"/>
-      </w:pPr>
-    </w:lvl>
-    <w:lvl w:ilvl="8" w:tplc="0409001B" w:tentative="1">
-      <w:start w:val="1"/>
-      <w:numFmt w:val="lowerRoman"/>
-      <w:lvlText w:val="%9."/>
-      <w:lvlJc w:val="right"/>
-      <w:pPr>
-        <w:ind w:left="6480" w:hanging="180"/>
-      </w:pPr>
-    </w:lvl>
-  </w:abstractNum>
-  <w:abstractNum w:abstractNumId="1" w15:restartNumberingAfterBreak="0">
-    <w:nsid w:val="27DC4B39"/>
-    <w:multiLevelType w:val="multilevel"/>
-    <w:tmpl w:val="0F1C1C30"/>
+<w:numbering xmlns:w="http://schemas.openxmlformats.org/wordprocessingml/2006/main" xmlns:o="urn:schemas-microsoft-com:office:office" xmlns:r="http://schemas.openxmlformats.org/officeDocument/2006/relationships" xmlns:v="urn:schemas-microsoft-com:vml">
+  <w:abstractNum w:abstractNumId="1">
     <w:lvl w:ilvl="0">
       <w:start w:val="1"/>
       <w:numFmt w:val="decimal"/>
       <w:lvlText w:val="%1."/>
       <w:lvlJc w:val="left"/>
       <w:pPr>
-        <w:tabs>
-          <w:tab w:val="num" w:pos="720"/>
-        </w:tabs>
         <w:ind w:left="720" w:hanging="360"/>
       </w:pPr>
     </w:lvl>
-    <w:lvl w:ilvl="1" w:tentative="1">
+    <w:lvl w:ilvl="1">
       <w:start w:val="1"/>
-      <w:numFmt w:val="decimal"/>
+      <w:numFmt w:val="lowerLetter"/>
       <w:lvlText w:val="%2."/>
       <w:lvlJc w:val="left"/>
       <w:pPr>
-        <w:tabs>
-          <w:tab w:val="num" w:pos="1440"/>
-        </w:tabs>
         <w:ind w:left="1440" w:hanging="360"/>
       </w:pPr>
     </w:lvl>
-    <w:lvl w:ilvl="2" w:tentative="1">
+    <w:lvl w:ilvl="2">
       <w:start w:val="1"/>
-      <w:numFmt w:val="decimal"/>
+      <w:numFmt w:val="lowerRoman"/>
       <w:lvlText w:val="%3."/>
-      <w:lvlJc w:val="left"/>
-      <w:pPr>
-        <w:tabs>
-          <w:tab w:val="num" w:pos="2160"/>
-        </w:tabs>
-        <w:ind w:left="2160" w:hanging="360"/>
+      <w:lvlJc w:val="right"/>
+      <w:pPr>
+        <w:ind w:left="2160" w:hanging="180"/>
       </w:pPr>
     </w:lvl>
-    <w:lvl w:ilvl="3" w:tentative="1">
+    <w:lvl w:ilvl="3">
       <w:start w:val="1"/>
       <w:numFmt w:val="decimal"/>
       <w:lvlText w:val="%4."/>
       <w:lvlJc w:val="left"/>
       <w:pPr>
-        <w:tabs>
-          <w:tab w:val="num" w:pos="2880"/>
-        </w:tabs>
         <w:ind w:left="2880" w:hanging="360"/>
       </w:pPr>
     </w:lvl>
-    <w:lvl w:ilvl="4" w:tentative="1">
+    <w:lvl w:ilvl="4">
       <w:start w:val="1"/>
-      <w:numFmt w:val="decimal"/>
+      <w:numFmt w:val="lowerLetter"/>
       <w:lvlText w:val="%5."/>
       <w:lvlJc w:val="left"/>
       <w:pPr>
-        <w:tabs>
-          <w:tab w:val="num" w:pos="3600"/>
-        </w:tabs>
         <w:ind w:left="3600" w:hanging="360"/>
       </w:pPr>
     </w:lvl>
-    <w:lvl w:ilvl="5" w:tentative="1">
+    <w:lvl w:ilvl="5">
       <w:start w:val="1"/>
-      <w:numFmt w:val="decimal"/>
+      <w:numFmt w:val="lowerRoman"/>
       <w:lvlText w:val="%6."/>
-      <w:lvlJc w:val="left"/>
-      <w:pPr>
-        <w:tabs>
-          <w:tab w:val="num" w:pos="4320"/>
-        </w:tabs>
-        <w:ind w:left="4320" w:hanging="360"/>
+      <w:lvlJc w:val="right"/>
+      <w:pPr>
+        <w:ind w:left="4320" w:hanging="180"/>
       </w:pPr>
     </w:lvl>
-    <w:lvl w:ilvl="6" w:tentative="1">
+    <w:lvl w:ilvl="6">
       <w:start w:val="1"/>
       <w:numFmt w:val="decimal"/>
       <w:lvlText w:val="%7."/>
       <w:lvlJc w:val="left"/>
       <w:pPr>
-        <w:tabs>
-          <w:tab w:val="num" w:pos="5040"/>
-        </w:tabs>
         <w:ind w:left="5040" w:hanging="360"/>
       </w:pPr>
     </w:lvl>
-    <w:lvl w:ilvl="7" w:tentative="1">
+    <w:lvl w:ilvl="7">
       <w:start w:val="1"/>
-      <w:numFmt w:val="decimal"/>
+      <w:numFmt w:val="lowerLetter"/>
       <w:lvlText w:val="%8."/>
       <w:lvlJc w:val="left"/>
       <w:pPr>
-        <w:tabs>
-          <w:tab w:val="num" w:pos="5760"/>
-        </w:tabs>
         <w:ind w:left="5760" w:hanging="360"/>
       </w:pPr>
     </w:lvl>
-    <w:lvl w:ilvl="8" w:tentative="1">
+    <w:lvl w:ilvl="8">
       <w:start w:val="1"/>
-      <w:numFmt w:val="decimal"/>
+      <w:numFmt w:val="lowerRoman"/>
       <w:lvlText w:val="%9."/>
-      <w:lvlJc w:val="left"/>
-      <w:pPr>
-        <w:tabs>
-          <w:tab w:val="num" w:pos="6480"/>
-        </w:tabs>
-        <w:ind w:left="6480" w:hanging="360"/>
+      <w:lvlJc w:val="right"/>
+      <w:pPr>
+        <w:ind w:left="6480" w:hanging="180"/>
       </w:pPr>
     </w:lvl>
   </w:abstractNum>
-  <w:abstractNum w:abstractNumId="2" w15:restartNumberingAfterBreak="0">
-    <w:nsid w:val="69936B6B"/>
-    <w:multiLevelType w:val="hybridMultilevel"/>
-    <w:tmpl w:val="E59416EA"/>
-    <w:lvl w:ilvl="0" w:tplc="0324D332">
+  <w:abstractNum w:abstractNumId="2">
+    <w:lvl w:ilvl="0">
       <w:start w:val="1"/>
       <w:numFmt w:val="lowerLetter"/>
       <w:lvlText w:val="%1."/>
@@ -3053,11 +2880,8 @@
       <w:pPr>
         <w:ind w:left="1080" w:hanging="360"/>
       </w:pPr>
-      <w:rPr>
-        <w:rFonts w:hint="default"/>
-      </w:rPr>
     </w:lvl>
-    <w:lvl w:ilvl="1" w:tplc="04090019" w:tentative="1">
+    <w:lvl w:ilvl="1">
       <w:start w:val="1"/>
       <w:numFmt w:val="lowerLetter"/>
       <w:lvlText w:val="%2."/>
@@ -3066,7 +2890,7 @@
         <w:ind w:left="1800" w:hanging="360"/>
       </w:pPr>
     </w:lvl>
-    <w:lvl w:ilvl="2" w:tplc="0409001B" w:tentative="1">
+    <w:lvl w:ilvl="2">
       <w:start w:val="1"/>
       <w:numFmt w:val="lowerRoman"/>
       <w:lvlText w:val="%3."/>
@@ -3075,7 +2899,7 @@
         <w:ind w:left="2520" w:hanging="180"/>
       </w:pPr>
     </w:lvl>
-    <w:lvl w:ilvl="3" w:tplc="0409000F" w:tentative="1">
+    <w:lvl w:ilvl="3">
       <w:start w:val="1"/>
       <w:numFmt w:val="decimal"/>
       <w:lvlText w:val="%4."/>
@@ -3084,7 +2908,7 @@
         <w:ind w:left="3240" w:hanging="360"/>
       </w:pPr>
     </w:lvl>
-    <w:lvl w:ilvl="4" w:tplc="04090019" w:tentative="1">
+    <w:lvl w:ilvl="4">
       <w:start w:val="1"/>
       <w:numFmt w:val="lowerLetter"/>
       <w:lvlText w:val="%5."/>
@@ -3093,7 +2917,7 @@
         <w:ind w:left="3960" w:hanging="360"/>
       </w:pPr>
     </w:lvl>
-    <w:lvl w:ilvl="5" w:tplc="0409001B" w:tentative="1">
+    <w:lvl w:ilvl="5">
       <w:start w:val="1"/>
       <w:numFmt w:val="lowerRoman"/>
       <w:lvlText w:val="%6."/>
@@ -3102,7 +2926,7 @@
         <w:ind w:left="4680" w:hanging="180"/>
       </w:pPr>
     </w:lvl>
-    <w:lvl w:ilvl="6" w:tplc="0409000F" w:tentative="1">
+    <w:lvl w:ilvl="6">
       <w:start w:val="1"/>
       <w:numFmt w:val="decimal"/>
       <w:lvlText w:val="%7."/>
@@ -3111,7 +2935,7 @@
         <w:ind w:left="5400" w:hanging="360"/>
       </w:pPr>
     </w:lvl>
-    <w:lvl w:ilvl="7" w:tplc="04090019" w:tentative="1">
+    <w:lvl w:ilvl="7">
       <w:start w:val="1"/>
       <w:numFmt w:val="lowerLetter"/>
       <w:lvlText w:val="%8."/>
@@ -3120,7 +2944,7 @@
         <w:ind w:left="6120" w:hanging="360"/>
       </w:pPr>
     </w:lvl>
-    <w:lvl w:ilvl="8" w:tplc="0409001B" w:tentative="1">
+    <w:lvl w:ilvl="8">
       <w:start w:val="1"/>
       <w:numFmt w:val="lowerRoman"/>
       <w:lvlText w:val="%9."/>
@@ -3130,121 +2954,100 @@
       </w:pPr>
     </w:lvl>
   </w:abstractNum>
-  <w:abstractNum w:abstractNumId="3" w15:restartNumberingAfterBreak="0">
-    <w:nsid w:val="7D8823E7"/>
-    <w:multiLevelType w:val="multilevel"/>
-    <w:tmpl w:val="14FC8CEC"/>
+  <w:abstractNum w:abstractNumId="3">
     <w:lvl w:ilvl="0">
       <w:start w:val="1"/>
-      <w:numFmt w:val="decimal"/>
-      <w:lvlText w:val="%1."/>
+      <w:numFmt w:val="none"/>
+      <w:suff w:val="nothing"/>
+      <w:lvlText w:val=""/>
       <w:lvlJc w:val="left"/>
       <w:pPr>
-        <w:tabs>
-          <w:tab w:val="num" w:pos="720"/>
-        </w:tabs>
-        <w:ind w:left="720" w:hanging="360"/>
+        <w:ind w:left="0" w:hanging="0"/>
       </w:pPr>
     </w:lvl>
-    <w:lvl w:ilvl="1" w:tentative="1">
+    <w:lvl w:ilvl="1">
       <w:start w:val="1"/>
-      <w:numFmt w:val="decimal"/>
-      <w:lvlText w:val="%2."/>
+      <w:numFmt w:val="none"/>
+      <w:suff w:val="nothing"/>
+      <w:lvlText w:val=""/>
       <w:lvlJc w:val="left"/>
       <w:pPr>
-        <w:tabs>
-          <w:tab w:val="num" w:pos="1440"/>
-        </w:tabs>
-        <w:ind w:left="1440" w:hanging="360"/>
+        <w:ind w:left="0" w:hanging="0"/>
       </w:pPr>
     </w:lvl>
-    <w:lvl w:ilvl="2" w:tentative="1">
+    <w:lvl w:ilvl="2">
       <w:start w:val="1"/>
-      <w:numFmt w:val="decimal"/>
-      <w:lvlText w:val="%3."/>
+      <w:numFmt w:val="none"/>
+      <w:suff w:val="nothing"/>
+      <w:lvlText w:val=""/>
       <w:lvlJc w:val="left"/>
       <w:pPr>
-        <w:tabs>
-          <w:tab w:val="num" w:pos="2160"/>
-        </w:tabs>
-        <w:ind w:left="2160" w:hanging="360"/>
+        <w:ind w:left="0" w:hanging="0"/>
       </w:pPr>
     </w:lvl>
-    <w:lvl w:ilvl="3" w:tentative="1">
+    <w:lvl w:ilvl="3">
       <w:start w:val="1"/>
-      <w:numFmt w:val="decimal"/>
-      <w:lvlText w:val="%4."/>
+      <w:numFmt w:val="none"/>
+      <w:suff w:val="nothing"/>
+      <w:lvlText w:val=""/>
       <w:lvlJc w:val="left"/>
       <w:pPr>
-        <w:tabs>
-          <w:tab w:val="num" w:pos="2880"/>
-        </w:tabs>
-        <w:ind w:left="2880" w:hanging="360"/>
+        <w:ind w:left="0" w:hanging="0"/>
       </w:pPr>
     </w:lvl>
-    <w:lvl w:ilvl="4" w:tentative="1">
+    <w:lvl w:ilvl="4">
       <w:start w:val="1"/>
-      <w:numFmt w:val="decimal"/>
-      <w:lvlText w:val="%5."/>
+      <w:numFmt w:val="none"/>
+      <w:suff w:val="nothing"/>
+      <w:lvlText w:val=""/>
       <w:lvlJc w:val="left"/>
       <w:pPr>
-        <w:tabs>
-          <w:tab w:val="num" w:pos="3600"/>
-        </w:tabs>
-        <w:ind w:left="3600" w:hanging="360"/>
+        <w:ind w:left="0" w:hanging="0"/>
       </w:pPr>
     </w:lvl>
-    <w:lvl w:ilvl="5" w:tentative="1">
+    <w:lvl w:ilvl="5">
       <w:start w:val="1"/>
-      <w:numFmt w:val="decimal"/>
-      <w:lvlText w:val="%6."/>
+      <w:numFmt w:val="none"/>
+      <w:suff w:val="nothing"/>
+      <w:lvlText w:val=""/>
       <w:lvlJc w:val="left"/>
       <w:pPr>
-        <w:tabs>
-          <w:tab w:val="num" w:pos="4320"/>
-        </w:tabs>
-        <w:ind w:left="4320" w:hanging="360"/>
+        <w:ind w:left="0" w:hanging="0"/>
       </w:pPr>
     </w:lvl>
-    <w:lvl w:ilvl="6" w:tentative="1">
+    <w:lvl w:ilvl="6">
       <w:start w:val="1"/>
-      <w:numFmt w:val="decimal"/>
-      <w:lvlText w:val="%7."/>
+      <w:numFmt w:val="none"/>
+      <w:suff w:val="nothing"/>
+      <w:lvlText w:val=""/>
       <w:lvlJc w:val="left"/>
       <w:pPr>
-        <w:tabs>
-          <w:tab w:val="num" w:pos="5040"/>
-        </w:tabs>
-        <w:ind w:left="5040" w:hanging="360"/>
+        <w:ind w:left="0" w:hanging="0"/>
       </w:pPr>
     </w:lvl>
-    <w:lvl w:ilvl="7" w:tentative="1">
+    <w:lvl w:ilvl="7">
       <w:start w:val="1"/>
-      <w:numFmt w:val="decimal"/>
-      <w:lvlText w:val="%8."/>
+      <w:numFmt w:val="none"/>
+      <w:suff w:val="nothing"/>
+      <w:lvlText w:val=""/>
       <w:lvlJc w:val="left"/>
       <w:pPr>
-        <w:tabs>
-          <w:tab w:val="num" w:pos="5760"/>
-        </w:tabs>
-        <w:ind w:left="5760" w:hanging="360"/>
+        <w:ind w:left="0" w:hanging="0"/>
       </w:pPr>
     </w:lvl>
-    <w:lvl w:ilvl="8" w:tentative="1">
+    <w:lvl w:ilvl="8">
       <w:start w:val="1"/>
-      <w:numFmt w:val="decimal"/>
-      <w:lvlText w:val="%9."/>
+      <w:numFmt w:val="none"/>
+      <w:suff w:val="nothing"/>
+      <w:lvlText w:val=""/>
       <w:lvlJc w:val="left"/>
       <w:pPr>
-        <w:tabs>
-          <w:tab w:val="num" w:pos="6480"/>
-        </w:tabs>
-        <w:ind w:left="6480" w:hanging="360"/>
+        <w:ind w:left="0" w:hanging="0"/>
       </w:pPr>
     </w:lvl>
   </w:abstractNum>
   <w:num w:numId="1">
-    <w:abstractNumId w:val="0"/>
+    <w:abstractNumId w:val="1"/>
   </w:num>
   <w:num w:numId="2">
     <w:abstractNumId w:val="2"/>
@@ -3252,36 +3055,35 @@
   <w:num w:numId="3">
     <w:abstractNumId w:val="3"/>
   </w:num>
-  <w:num w:numId="4">
-    <w:abstractNumId w:val="1"/>
-  </w:num>
 </w:numbering>
 </file>
 
 <file path=word/styles.xml><?xml version="1.0" encoding="utf-8"?>
-<w:styles xmlns:mc="http://schemas.openxmlformats.org/markup-compatibility/2006" xmlns:r="http://schemas.openxmlformats.org/officeDocument/2006/relationships" xmlns:w="http://schemas.openxmlformats.org/wordprocessingml/2006/main" xmlns:w14="http://schemas.microsoft.com/office/word/2010/wordml" xmlns:w15="http://schemas.microsoft.com/office/word/2012/wordml" xmlns:w16cid="http://schemas.microsoft.com/office/word/2016/wordml/cid" xmlns:w16se="http://schemas.microsoft.com/office/word/2015/wordml/symex" mc:Ignorable="w14 w15 w16se w16cid">
+<w:styles xmlns:w="http://schemas.openxmlformats.org/wordprocessingml/2006/main" xmlns:w14="http://schemas.microsoft.com/office/word/2010/wordml" xmlns:mc="http://schemas.openxmlformats.org/markup-compatibility/2006" mc:Ignorable="w14">
   <w:docDefaults>
     <w:rPrDefault>
       <w:rPr>
-        <w:rFonts w:asciiTheme="minorHAnsi" w:eastAsiaTheme="minorEastAsia" w:hAnsiTheme="minorHAnsi" w:cstheme="minorBidi"/>
+        <w:rFonts w:ascii="Calibri" w:hAnsi="Calibri" w:eastAsia="等线" w:cs="" w:asciiTheme="minorHAnsi" w:cstheme="minorBidi" w:eastAsiaTheme="minorEastAsia" w:hAnsiTheme="minorHAnsi"/>
         <w:sz w:val="24"/>
         <w:szCs w:val="24"/>
         <w:lang w:val="en-US" w:eastAsia="zh-CN" w:bidi="ar-SA"/>
       </w:rPr>
     </w:rPrDefault>
-    <w:pPrDefault/>
+    <w:pPrDefault>
+      <w:pPr/>
+    </w:pPrDefault>
   </w:docDefaults>
   <w:latentStyles w:defLockedState="0" w:defUIPriority="99" w:defSemiHidden="0" w:defUnhideWhenUsed="0" w:defQFormat="0" w:count="376">
     <w:lsdException w:name="Normal" w:uiPriority="0" w:qFormat="1"/>
     <w:lsdException w:name="heading 1" w:uiPriority="9" w:qFormat="1"/>
-    <w:lsdException w:name="heading 2" w:semiHidden="1" w:uiPriority="9" w:unhideWhenUsed="1" w:qFormat="1"/>
-    <w:lsdException w:name="heading 3" w:semiHidden="1" w:uiPriority="9" w:unhideWhenUsed="1" w:qFormat="1"/>
-    <w:lsdException w:name="heading 4" w:semiHidden="1" w:uiPriority="9" w:unhideWhenUsed="1" w:qFormat="1"/>
-    <w:lsdException w:name="heading 5" w:semiHidden="1" w:uiPriority="9" w:unhideWhenUsed="1" w:qFormat="1"/>
-    <w:lsdException w:name="heading 6" w:semiHidden="1" w:uiPriority="9" w:unhideWhenUsed="1" w:qFormat="1"/>
-    <w:lsdException w:name="heading 7" w:semiHidden="1" w:uiPriority="9" w:unhideWhenUsed="1" w:qFormat="1"/>
-    <w:lsdException w:name="heading 8" w:semiHidden="1" w:uiPriority="9" w:unhideWhenUsed="1" w:qFormat="1"/>
-    <w:lsdException w:name="heading 9" w:semiHidden="1" w:uiPriority="9" w:unhideWhenUsed="1" w:qFormat="1"/>
+    <w:lsdException w:name="heading 2" w:uiPriority="9" w:semiHidden="1" w:unhideWhenUsed="1" w:qFormat="1"/>
+    <w:lsdException w:name="heading 3" w:uiPriority="9" w:semiHidden="1" w:unhideWhenUsed="1" w:qFormat="1"/>
+    <w:lsdException w:name="heading 4" w:uiPriority="9" w:semiHidden="1" w:unhideWhenUsed="1" w:qFormat="1"/>
+    <w:lsdException w:name="heading 5" w:uiPriority="9" w:semiHidden="1" w:unhideWhenUsed="1" w:qFormat="1"/>
+    <w:lsdException w:name="heading 6" w:uiPriority="9" w:semiHidden="1" w:unhideWhenUsed="1" w:qFormat="1"/>
+    <w:lsdException w:name="heading 7" w:uiPriority="9" w:semiHidden="1" w:unhideWhenUsed="1" w:qFormat="1"/>
+    <w:lsdException w:name="heading 8" w:uiPriority="9" w:semiHidden="1" w:unhideWhenUsed="1" w:qFormat="1"/>
+    <w:lsdException w:name="heading 9" w:uiPriority="9" w:semiHidden="1" w:unhideWhenUsed="1" w:qFormat="1"/>
     <w:lsdException w:name="index 1" w:semiHidden="1" w:unhideWhenUsed="1"/>
     <w:lsdException w:name="index 2" w:semiHidden="1" w:unhideWhenUsed="1"/>
     <w:lsdException w:name="index 3" w:semiHidden="1" w:unhideWhenUsed="1"/>
@@ -3291,22 +3093,22 @@
     <w:lsdException w:name="index 7" w:semiHidden="1" w:unhideWhenUsed="1"/>
     <w:lsdException w:name="index 8" w:semiHidden="1" w:unhideWhenUsed="1"/>
     <w:lsdException w:name="index 9" w:semiHidden="1" w:unhideWhenUsed="1"/>
-    <w:lsdException w:name="toc 1" w:semiHidden="1" w:uiPriority="39" w:unhideWhenUsed="1"/>
-    <w:lsdException w:name="toc 2" w:semiHidden="1" w:uiPriority="39" w:unhideWhenUsed="1"/>
-    <w:lsdException w:name="toc 3" w:semiHidden="1" w:uiPriority="39" w:unhideWhenUsed="1"/>
-    <w:lsdException w:name="toc 4" w:semiHidden="1" w:uiPriority="39" w:unhideWhenUsed="1"/>
-    <w:lsdException w:name="toc 5" w:semiHidden="1" w:uiPriority="39" w:unhideWhenUsed="1"/>
-    <w:lsdException w:name="toc 6" w:semiHidden="1" w:uiPriority="39" w:unhideWhenUsed="1"/>
-    <w:lsdException w:name="toc 7" w:semiHidden="1" w:uiPriority="39" w:unhideWhenUsed="1"/>
-    <w:lsdException w:name="toc 8" w:semiHidden="1" w:uiPriority="39" w:unhideWhenUsed="1"/>
-    <w:lsdException w:name="toc 9" w:semiHidden="1" w:uiPriority="39" w:unhideWhenUsed="1"/>
+    <w:lsdException w:name="toc 1" w:uiPriority="39" w:semiHidden="1" w:unhideWhenUsed="1"/>
+    <w:lsdException w:name="toc 2" w:uiPriority="39" w:semiHidden="1" w:unhideWhenUsed="1"/>
+    <w:lsdException w:name="toc 3" w:uiPriority="39" w:semiHidden="1" w:unhideWhenUsed="1"/>
+    <w:lsdException w:name="toc 4" w:uiPriority="39" w:semiHidden="1" w:unhideWhenUsed="1"/>
+    <w:lsdException w:name="toc 5" w:uiPriority="39" w:semiHidden="1" w:unhideWhenUsed="1"/>
+    <w:lsdException w:name="toc 6" w:uiPriority="39" w:semiHidden="1" w:unhideWhenUsed="1"/>
+    <w:lsdException w:name="toc 7" w:uiPriority="39" w:semiHidden="1" w:unhideWhenUsed="1"/>
+    <w:lsdException w:name="toc 8" w:uiPriority="39" w:semiHidden="1" w:unhideWhenUsed="1"/>
+    <w:lsdException w:name="toc 9" w:uiPriority="39" w:semiHidden="1" w:unhideWhenUsed="1"/>
     <w:lsdException w:name="Normal Indent" w:semiHidden="1" w:unhideWhenUsed="1"/>
     <w:lsdException w:name="footnote text" w:semiHidden="1" w:unhideWhenUsed="1"/>
     <w:lsdException w:name="annotation text" w:semiHidden="1" w:unhideWhenUsed="1"/>
     <w:lsdException w:name="header" w:semiHidden="1" w:unhideWhenUsed="1"/>
     <w:lsdException w:name="footer" w:semiHidden="1" w:unhideWhenUsed="1"/>
     <w:lsdException w:name="index heading" w:semiHidden="1" w:unhideWhenUsed="1"/>
-    <w:lsdException w:name="caption" w:semiHidden="1" w:uiPriority="35" w:unhideWhenUsed="1" w:qFormat="1"/>
+    <w:lsdException w:name="caption" w:uiPriority="35" w:semiHidden="1" w:unhideWhenUsed="1" w:qFormat="1"/>
     <w:lsdException w:name="table of figures" w:semiHidden="1" w:unhideWhenUsed="1"/>
     <w:lsdException w:name="envelope address" w:semiHidden="1" w:unhideWhenUsed="1"/>
     <w:lsdException w:name="envelope return" w:semiHidden="1" w:unhideWhenUsed="1"/>
@@ -3337,7 +3139,7 @@
     <w:lsdException w:name="Title" w:uiPriority="10" w:qFormat="1"/>
     <w:lsdException w:name="Closing" w:semiHidden="1" w:unhideWhenUsed="1"/>
     <w:lsdException w:name="Signature" w:semiHidden="1" w:unhideWhenUsed="1"/>
-    <w:lsdException w:name="Default Paragraph Font" w:semiHidden="1" w:uiPriority="1" w:unhideWhenUsed="1"/>
+    <w:lsdException w:name="Default Paragraph Font" w:uiPriority="1" w:semiHidden="1" w:unhideWhenUsed="1"/>
     <w:lsdException w:name="Body Text" w:semiHidden="1" w:unhideWhenUsed="1"/>
     <w:lsdException w:name="Body Text Indent" w:semiHidden="1" w:unhideWhenUsed="1"/>
     <w:lsdException w:name="List Continue" w:semiHidden="1" w:unhideWhenUsed="1"/>
@@ -3537,8 +3339,8 @@
     <w:lsdException w:name="Subtle Reference" w:uiPriority="31" w:qFormat="1"/>
     <w:lsdException w:name="Intense Reference" w:uiPriority="32" w:qFormat="1"/>
     <w:lsdException w:name="Book Title" w:uiPriority="33" w:qFormat="1"/>
-    <w:lsdException w:name="Bibliography" w:semiHidden="1" w:uiPriority="37" w:unhideWhenUsed="1"/>
-    <w:lsdException w:name="TOC Heading" w:semiHidden="1" w:uiPriority="39" w:unhideWhenUsed="1" w:qFormat="1"/>
+    <w:lsdException w:name="Bibliography" w:uiPriority="37" w:semiHidden="1" w:unhideWhenUsed="1"/>
+    <w:lsdException w:name="TOC Heading" w:uiPriority="39" w:semiHidden="1" w:unhideWhenUsed="1" w:qFormat="1"/>
     <w:lsdException w:name="Plain Table 1" w:uiPriority="41"/>
     <w:lsdException w:name="Plain Table 2" w:uiPriority="42"/>
     <w:lsdException w:name="Plain Table 3" w:uiPriority="43"/>
@@ -3649,15 +3451,181 @@
     <w:lsdException w:name="Unresolved Mention" w:semiHidden="1" w:unhideWhenUsed="1"/>
     <w:lsdException w:name="Smart Link" w:semiHidden="1" w:unhideWhenUsed="1"/>
   </w:latentStyles>
-  <w:style w:type="paragraph" w:default="1" w:styleId="Normal">
+  <w:style w:type="paragraph" w:styleId="Normal" w:default="1">
     <w:name w:val="Normal"/>
     <w:qFormat/>
+    <w:pPr>
+      <w:widowControl/>
+      <w:bidi w:val="0"/>
+      <w:spacing w:before="0" w:after="0"/>
+      <w:jc w:val="left"/>
+    </w:pPr>
+    <w:rPr>
+      <w:rFonts w:ascii="Calibri" w:hAnsi="Calibri" w:eastAsia="等线" w:cs="" w:asciiTheme="minorHAnsi" w:cstheme="minorBidi" w:eastAsiaTheme="minorEastAsia" w:hAnsiTheme="minorHAnsi"/>
+      <w:color w:val="auto"/>
+      <w:kern w:val="0"/>
+      <w:sz w:val="24"/>
+      <w:szCs w:val="24"/>
+      <w:lang w:val="en-US" w:eastAsia="zh-CN" w:bidi="ar-SA"/>
+    </w:rPr>
   </w:style>
-  <w:style w:type="character" w:default="1" w:styleId="DefaultParagraphFont">
+  <w:style w:type="character" w:styleId="DefaultParagraphFont" w:default="1">
     <w:name w:val="Default Paragraph Font"/>
     <w:uiPriority w:val="1"/>
     <w:semiHidden/>
     <w:unhideWhenUsed/>
+    <w:qFormat/>
+    <w:rPr/>
+  </w:style>
+  <w:style w:type="character" w:styleId="HeaderChar" w:customStyle="1">
+    <w:name w:val="Header Char"/>
+    <w:basedOn w:val="DefaultParagraphFont"/>
+    <w:link w:val="Header"/>
+    <w:uiPriority w:val="99"/>
+    <w:qFormat/>
+    <w:rsid w:val="00fa34a4"/>
+    <w:rPr/>
+  </w:style>
+  <w:style w:type="character" w:styleId="FooterChar" w:customStyle="1">
+    <w:name w:val="Footer Char"/>
+    <w:basedOn w:val="DefaultParagraphFont"/>
+    <w:link w:val="Footer"/>
+    <w:uiPriority w:val="99"/>
+    <w:qFormat/>
+    <w:rsid w:val="00fa34a4"/>
+    <w:rPr/>
+  </w:style>
+  <w:style w:type="paragraph" w:styleId="Heading">
+    <w:name w:val="Heading"/>
+    <w:basedOn w:val="Normal"/>
+    <w:next w:val="TextBody"/>
+    <w:qFormat/>
+    <w:pPr>
+      <w:keepNext w:val="true"/>
+      <w:spacing w:before="240" w:after="120"/>
+    </w:pPr>
+    <w:rPr>
+      <w:rFonts w:ascii="Liberation Sans" w:hAnsi="Liberation Sans" w:eastAsia="AR PL KaitiM GB" w:cs="FreeSans"/>
+      <w:sz w:val="28"/>
+      <w:szCs w:val="28"/>
+    </w:rPr>
+  </w:style>
+  <w:style w:type="paragraph" w:styleId="TextBody">
+    <w:name w:val="Body Text"/>
+    <w:basedOn w:val="Normal"/>
+    <w:pPr>
+      <w:spacing w:lineRule="auto" w:line="276" w:before="0" w:after="140"/>
+    </w:pPr>
+    <w:rPr/>
+  </w:style>
+  <w:style w:type="paragraph" w:styleId="List">
+    <w:name w:val="List"/>
+    <w:basedOn w:val="TextBody"/>
+    <w:pPr/>
+    <w:rPr>
+      <w:rFonts w:cs="FreeSans"/>
+    </w:rPr>
+  </w:style>
+  <w:style w:type="paragraph" w:styleId="Caption">
+    <w:name w:val="Caption"/>
+    <w:basedOn w:val="Normal"/>
+    <w:qFormat/>
+    <w:pPr>
+      <w:suppressLineNumbers/>
+      <w:spacing w:before="120" w:after="120"/>
+    </w:pPr>
+    <w:rPr>
+      <w:rFonts w:cs="FreeSans"/>
+      <w:i/>
+      <w:iCs/>
+      <w:sz w:val="24"/>
+      <w:szCs w:val="24"/>
+    </w:rPr>
+  </w:style>
+  <w:style w:type="paragraph" w:styleId="Index">
+    <w:name w:val="Index"/>
+    <w:basedOn w:val="Normal"/>
+    <w:qFormat/>
+    <w:pPr>
+      <w:suppressLineNumbers/>
+    </w:pPr>
+    <w:rPr>
+      <w:rFonts w:cs="FreeSans"/>
+    </w:rPr>
+  </w:style>
+  <w:style w:type="paragraph" w:styleId="HeaderandFooter">
+    <w:name w:val="Header and Footer"/>
+    <w:basedOn w:val="Normal"/>
+    <w:qFormat/>
+    <w:pPr/>
+    <w:rPr/>
+  </w:style>
+  <w:style w:type="paragraph" w:styleId="Header">
+    <w:name w:val="Header"/>
+    <w:basedOn w:val="Normal"/>
+    <w:link w:val="HeaderChar"/>
+    <w:uiPriority w:val="99"/>
+    <w:unhideWhenUsed/>
+    <w:rsid w:val="00fa34a4"/>
+    <w:pPr>
+      <w:tabs>
+        <w:tab w:val="clear" w:pos="720"/>
+        <w:tab w:val="center" w:pos="4680" w:leader="none"/>
+        <w:tab w:val="right" w:pos="9360" w:leader="none"/>
+      </w:tabs>
+    </w:pPr>
+    <w:rPr/>
+  </w:style>
+  <w:style w:type="paragraph" w:styleId="Footer">
+    <w:name w:val="Footer"/>
+    <w:basedOn w:val="Normal"/>
+    <w:link w:val="FooterChar"/>
+    <w:uiPriority w:val="99"/>
+    <w:unhideWhenUsed/>
+    <w:rsid w:val="00fa34a4"/>
+    <w:pPr>
+      <w:tabs>
+        <w:tab w:val="clear" w:pos="720"/>
+        <w:tab w:val="center" w:pos="4680" w:leader="none"/>
+        <w:tab w:val="right" w:pos="9360" w:leader="none"/>
+      </w:tabs>
+    </w:pPr>
+    <w:rPr/>
+  </w:style>
+  <w:style w:type="paragraph" w:styleId="ListParagraph">
+    <w:name w:val="List Paragraph"/>
+    <w:basedOn w:val="Normal"/>
+    <w:uiPriority w:val="34"/>
+    <w:qFormat/>
+    <w:rsid w:val="00fa34a4"/>
+    <w:pPr>
+      <w:spacing w:before="0" w:after="0"/>
+      <w:ind w:left="720" w:hanging="0"/>
+      <w:contextualSpacing/>
+    </w:pPr>
+    <w:rPr/>
+  </w:style>
+  <w:style w:type="paragraph" w:styleId="NormalWeb">
+    <w:name w:val="Normal (Web)"/>
+    <w:basedOn w:val="Normal"/>
+    <w:uiPriority w:val="99"/>
+    <w:semiHidden/>
+    <w:unhideWhenUsed/>
+    <w:qFormat/>
+    <w:rsid w:val="005c43f1"/>
+    <w:pPr>
+      <w:spacing w:beforeAutospacing="1" w:afterAutospacing="1"/>
+    </w:pPr>
+    <w:rPr>
+      <w:rFonts w:ascii="Times New Roman" w:hAnsi="Times New Roman" w:eastAsia="Times New Roman" w:cs="Times New Roman"/>
+    </w:rPr>
+  </w:style>
+  <w:style w:type="numbering" w:styleId="NoList" w:default="1">
+    <w:name w:val="No List"/>
+    <w:uiPriority w:val="99"/>
+    <w:semiHidden/>
+    <w:unhideWhenUsed/>
+    <w:qFormat/>
   </w:style>
   <w:style w:type="table" w:default="1" w:styleId="TableNormal">
     <w:name w:val="Normal Table"/>
@@ -3674,92 +3642,19 @@
       </w:tblCellMar>
     </w:tblPr>
   </w:style>
-  <w:style w:type="numbering" w:default="1" w:styleId="NoList">
-    <w:name w:val="No List"/>
-    <w:uiPriority w:val="99"/>
-    <w:semiHidden/>
-    <w:unhideWhenUsed/>
-  </w:style>
-  <w:style w:type="paragraph" w:styleId="Header">
-    <w:name w:val="header"/>
-    <w:basedOn w:val="Normal"/>
-    <w:link w:val="HeaderChar"/>
-    <w:uiPriority w:val="99"/>
-    <w:unhideWhenUsed/>
-    <w:rsid w:val="00FA34A4"/>
-    <w:pPr>
-      <w:tabs>
-        <w:tab w:val="center" w:pos="4680"/>
-        <w:tab w:val="right" w:pos="9360"/>
-      </w:tabs>
-    </w:pPr>
-  </w:style>
-  <w:style w:type="character" w:customStyle="1" w:styleId="HeaderChar">
-    <w:name w:val="Header Char"/>
-    <w:basedOn w:val="DefaultParagraphFont"/>
-    <w:link w:val="Header"/>
-    <w:uiPriority w:val="99"/>
-    <w:rsid w:val="00FA34A4"/>
-  </w:style>
-  <w:style w:type="paragraph" w:styleId="Footer">
-    <w:name w:val="footer"/>
-    <w:basedOn w:val="Normal"/>
-    <w:link w:val="FooterChar"/>
-    <w:uiPriority w:val="99"/>
-    <w:unhideWhenUsed/>
-    <w:rsid w:val="00FA34A4"/>
-    <w:pPr>
-      <w:tabs>
-        <w:tab w:val="center" w:pos="4680"/>
-        <w:tab w:val="right" w:pos="9360"/>
-      </w:tabs>
-    </w:pPr>
-  </w:style>
-  <w:style w:type="character" w:customStyle="1" w:styleId="FooterChar">
-    <w:name w:val="Footer Char"/>
-    <w:basedOn w:val="DefaultParagraphFont"/>
-    <w:link w:val="Footer"/>
-    <w:uiPriority w:val="99"/>
-    <w:rsid w:val="00FA34A4"/>
-  </w:style>
-  <w:style w:type="paragraph" w:styleId="ListParagraph">
-    <w:name w:val="List Paragraph"/>
-    <w:basedOn w:val="Normal"/>
-    <w:uiPriority w:val="34"/>
-    <w:qFormat/>
-    <w:rsid w:val="00FA34A4"/>
-    <w:pPr>
-      <w:ind w:left="720"/>
-      <w:contextualSpacing/>
-    </w:pPr>
-  </w:style>
-  <w:style w:type="paragraph" w:styleId="NormalWeb">
-    <w:name w:val="Normal (Web)"/>
-    <w:basedOn w:val="Normal"/>
-    <w:uiPriority w:val="99"/>
-    <w:semiHidden/>
-    <w:unhideWhenUsed/>
-    <w:rsid w:val="005C43F1"/>
-    <w:pPr>
-      <w:spacing w:before="100" w:beforeAutospacing="1" w:after="100" w:afterAutospacing="1"/>
-    </w:pPr>
-    <w:rPr>
-      <w:rFonts w:ascii="Times New Roman" w:eastAsia="Times New Roman" w:hAnsi="Times New Roman" w:cs="Times New Roman"/>
-    </w:rPr>
-  </w:style>
   <w:style w:type="table" w:styleId="TableGrid">
     <w:name w:val="Table Grid"/>
     <w:basedOn w:val="TableNormal"/>
     <w:uiPriority w:val="39"/>
-    <w:rsid w:val="003C37D8"/>
+    <w:rsid w:val="003c37d8"/>
     <w:tblPr>
       <w:tblBorders>
-        <w:top w:val="single" w:sz="4" w:space="0" w:color="auto"/>
-        <w:left w:val="single" w:sz="4" w:space="0" w:color="auto"/>
-        <w:bottom w:val="single" w:sz="4" w:space="0" w:color="auto"/>
-        <w:right w:val="single" w:sz="4" w:space="0" w:color="auto"/>
-        <w:insideH w:val="single" w:sz="4" w:space="0" w:color="auto"/>
-        <w:insideV w:val="single" w:sz="4" w:space="0" w:color="auto"/>
+        <w:top w:val="single" w:color="auto" w:sz="4" w:space="0"/>
+        <w:left w:val="single" w:color="auto" w:sz="4" w:space="0"/>
+        <w:bottom w:val="single" w:color="auto" w:sz="4" w:space="0"/>
+        <w:right w:val="single" w:color="auto" w:sz="4" w:space="0"/>
+        <w:insideH w:val="single" w:color="auto" w:sz="4" w:space="0"/>
+        <w:insideV w:val="single" w:color="auto" w:sz="4" w:space="0"/>
       </w:tblBorders>
     </w:tblPr>
   </w:style>

</xml_diff>